<commit_message>
Added text from doxygen and gui mockups and diagrams from Carlos.
git-svn-id: http://source.gemini.edu/software/giapi/giapi-osgi/trunk@35198 ee6ba543-07f8-4773-b02c-01d50e9d00ba
</commit_message>
<xml_diff>
--- a/gds-api/src/main/doc/GDSDesignReview.docx
+++ b/gds-api/src/main/doc/GDSDesignReview.docx
@@ -150,7 +150,11 @@
         <w:pStyle w:val="ReportAuthor"/>
       </w:pPr>
       <w:r>
-        <w:t>Nicolas A. Barriga, Carlos Quiroz, Arturo N</w:t>
+        <w:t xml:space="preserve">Nicolas A. Barriga, Carlos Quiroz, Arturo </w:t>
+      </w:r>
+      <w:proofErr w:type="spellStart"/>
+      <w:r>
+        <w:t>N</w:t>
       </w:r>
       <w:r>
         <w:rPr>
@@ -158,6 +162,7 @@
         </w:rPr>
         <w:t>úñez</w:t>
       </w:r>
+      <w:proofErr w:type="spellEnd"/>
     </w:p>
     <w:p>
       <w:pPr>
@@ -699,7 +704,7 @@
             <w:rPr>
               <w:noProof/>
             </w:rPr>
-            <w:instrText xml:space="preserve"> PAGEREF _Toc168132040 \h </w:instrText>
+            <w:instrText xml:space="preserve"> PAGEREF _Toc168135503 \h </w:instrText>
           </w:r>
           <w:r>
             <w:rPr>
@@ -778,7 +783,7 @@
             <w:rPr>
               <w:noProof/>
             </w:rPr>
-            <w:instrText xml:space="preserve"> PAGEREF _Toc168132041 \h </w:instrText>
+            <w:instrText xml:space="preserve"> PAGEREF _Toc168135504 \h </w:instrText>
           </w:r>
           <w:r>
             <w:rPr>
@@ -857,7 +862,7 @@
             <w:rPr>
               <w:noProof/>
             </w:rPr>
-            <w:instrText xml:space="preserve"> PAGEREF _Toc168132044 \h </w:instrText>
+            <w:instrText xml:space="preserve"> PAGEREF _Toc168135505 \h </w:instrText>
           </w:r>
           <w:r>
             <w:rPr>
@@ -936,7 +941,7 @@
             <w:rPr>
               <w:noProof/>
             </w:rPr>
-            <w:instrText xml:space="preserve"> PAGEREF _Toc168132045 \h </w:instrText>
+            <w:instrText xml:space="preserve"> PAGEREF _Toc168135506 \h </w:instrText>
           </w:r>
           <w:r>
             <w:rPr>
@@ -1015,7 +1020,7 @@
             <w:rPr>
               <w:noProof/>
             </w:rPr>
-            <w:instrText xml:space="preserve"> PAGEREF _Toc168132046 \h </w:instrText>
+            <w:instrText xml:space="preserve"> PAGEREF _Toc168135507 \h </w:instrText>
           </w:r>
           <w:r>
             <w:rPr>
@@ -1094,7 +1099,7 @@
             <w:rPr>
               <w:noProof/>
             </w:rPr>
-            <w:instrText xml:space="preserve"> PAGEREF _Toc168132047 \h </w:instrText>
+            <w:instrText xml:space="preserve"> PAGEREF _Toc168135508 \h </w:instrText>
           </w:r>
           <w:r>
             <w:rPr>
@@ -1169,7 +1174,7 @@
             <w:rPr>
               <w:noProof/>
             </w:rPr>
-            <w:instrText xml:space="preserve"> PAGEREF _Toc168132048 \h </w:instrText>
+            <w:instrText xml:space="preserve"> PAGEREF _Toc168135509 \h </w:instrText>
           </w:r>
           <w:r>
             <w:rPr>
@@ -1186,7 +1191,244 @@
             <w:rPr>
               <w:noProof/>
             </w:rPr>
-            <w:t>1</w:t>
+            <w:t>2</w:t>
+          </w:r>
+          <w:r>
+            <w:rPr>
+              <w:noProof/>
+            </w:rPr>
+            <w:fldChar w:fldCharType="end"/>
+          </w:r>
+        </w:p>
+        <w:p>
+          <w:pPr>
+            <w:pStyle w:val="TOC2"/>
+            <w:tabs>
+              <w:tab w:val="left" w:pos="752"/>
+              <w:tab w:val="right" w:leader="dot" w:pos="9458"/>
+            </w:tabs>
+            <w:rPr>
+              <w:rFonts w:eastAsiaTheme="minorEastAsia" w:cstheme="minorBidi"/>
+              <w:b w:val="0"/>
+              <w:noProof/>
+              <w:sz w:val="24"/>
+              <w:szCs w:val="24"/>
+            </w:rPr>
+          </w:pPr>
+          <w:r>
+            <w:rPr>
+              <w:noProof/>
+            </w:rPr>
+            <w:t>2.1</w:t>
+          </w:r>
+          <w:r>
+            <w:rPr>
+              <w:rFonts w:eastAsiaTheme="minorEastAsia" w:cstheme="minorBidi"/>
+              <w:b w:val="0"/>
+              <w:noProof/>
+              <w:sz w:val="24"/>
+              <w:szCs w:val="24"/>
+            </w:rPr>
+            <w:tab/>
+          </w:r>
+          <w:r>
+            <w:rPr>
+              <w:noProof/>
+            </w:rPr>
+            <w:t>Data Values Composition</w:t>
+          </w:r>
+          <w:r>
+            <w:rPr>
+              <w:noProof/>
+            </w:rPr>
+            <w:tab/>
+          </w:r>
+          <w:r>
+            <w:rPr>
+              <w:noProof/>
+            </w:rPr>
+            <w:fldChar w:fldCharType="begin"/>
+          </w:r>
+          <w:r>
+            <w:rPr>
+              <w:noProof/>
+            </w:rPr>
+            <w:instrText xml:space="preserve"> PAGEREF _Toc168135510 \h </w:instrText>
+          </w:r>
+          <w:r>
+            <w:rPr>
+              <w:noProof/>
+            </w:rPr>
+          </w:r>
+          <w:r>
+            <w:rPr>
+              <w:noProof/>
+            </w:rPr>
+            <w:fldChar w:fldCharType="separate"/>
+          </w:r>
+          <w:r>
+            <w:rPr>
+              <w:noProof/>
+            </w:rPr>
+            <w:t>2</w:t>
+          </w:r>
+          <w:r>
+            <w:rPr>
+              <w:noProof/>
+            </w:rPr>
+            <w:fldChar w:fldCharType="end"/>
+          </w:r>
+        </w:p>
+        <w:p>
+          <w:pPr>
+            <w:pStyle w:val="TOC2"/>
+            <w:tabs>
+              <w:tab w:val="left" w:pos="752"/>
+              <w:tab w:val="right" w:leader="dot" w:pos="9458"/>
+            </w:tabs>
+            <w:rPr>
+              <w:rFonts w:eastAsiaTheme="minorEastAsia" w:cstheme="minorBidi"/>
+              <w:b w:val="0"/>
+              <w:noProof/>
+              <w:sz w:val="24"/>
+              <w:szCs w:val="24"/>
+            </w:rPr>
+          </w:pPr>
+          <w:r>
+            <w:rPr>
+              <w:noProof/>
+            </w:rPr>
+            <w:t>2.2</w:t>
+          </w:r>
+          <w:r>
+            <w:rPr>
+              <w:rFonts w:eastAsiaTheme="minorEastAsia" w:cstheme="minorBidi"/>
+              <w:b w:val="0"/>
+              <w:noProof/>
+              <w:sz w:val="24"/>
+              <w:szCs w:val="24"/>
+            </w:rPr>
+            <w:tab/>
+          </w:r>
+          <w:r>
+            <w:rPr>
+              <w:noProof/>
+            </w:rPr>
+            <w:t>Data Label Generation</w:t>
+          </w:r>
+          <w:r>
+            <w:rPr>
+              <w:noProof/>
+            </w:rPr>
+            <w:tab/>
+          </w:r>
+          <w:r>
+            <w:rPr>
+              <w:noProof/>
+            </w:rPr>
+            <w:fldChar w:fldCharType="begin"/>
+          </w:r>
+          <w:r>
+            <w:rPr>
+              <w:noProof/>
+            </w:rPr>
+            <w:instrText xml:space="preserve"> PAGEREF _Toc168135511 \h </w:instrText>
+          </w:r>
+          <w:r>
+            <w:rPr>
+              <w:noProof/>
+            </w:rPr>
+          </w:r>
+          <w:r>
+            <w:rPr>
+              <w:noProof/>
+            </w:rPr>
+            <w:fldChar w:fldCharType="separate"/>
+          </w:r>
+          <w:r>
+            <w:rPr>
+              <w:noProof/>
+            </w:rPr>
+            <w:t>2</w:t>
+          </w:r>
+          <w:r>
+            <w:rPr>
+              <w:noProof/>
+            </w:rPr>
+            <w:fldChar w:fldCharType="end"/>
+          </w:r>
+        </w:p>
+        <w:p>
+          <w:pPr>
+            <w:pStyle w:val="TOC2"/>
+            <w:tabs>
+              <w:tab w:val="left" w:pos="752"/>
+              <w:tab w:val="right" w:leader="dot" w:pos="9458"/>
+            </w:tabs>
+            <w:rPr>
+              <w:rFonts w:eastAsiaTheme="minorEastAsia" w:cstheme="minorBidi"/>
+              <w:b w:val="0"/>
+              <w:noProof/>
+              <w:sz w:val="24"/>
+              <w:szCs w:val="24"/>
+            </w:rPr>
+          </w:pPr>
+          <w:r>
+            <w:rPr>
+              <w:noProof/>
+            </w:rPr>
+            <w:t>2.3</w:t>
+          </w:r>
+          <w:r>
+            <w:rPr>
+              <w:rFonts w:eastAsiaTheme="minorEastAsia" w:cstheme="minorBidi"/>
+              <w:b w:val="0"/>
+              <w:noProof/>
+              <w:sz w:val="24"/>
+              <w:szCs w:val="24"/>
+            </w:rPr>
+            <w:tab/>
+          </w:r>
+          <w:r>
+            <w:rPr>
+              <w:noProof/>
+            </w:rPr>
+            <w:t>Sending FITS Headers from Seqexec to GDS</w:t>
+          </w:r>
+          <w:r>
+            <w:rPr>
+              <w:noProof/>
+            </w:rPr>
+            <w:tab/>
+          </w:r>
+          <w:r>
+            <w:rPr>
+              <w:noProof/>
+            </w:rPr>
+            <w:fldChar w:fldCharType="begin"/>
+          </w:r>
+          <w:r>
+            <w:rPr>
+              <w:noProof/>
+            </w:rPr>
+            <w:instrText xml:space="preserve"> PAGEREF _Toc168135512 \h </w:instrText>
+          </w:r>
+          <w:r>
+            <w:rPr>
+              <w:noProof/>
+            </w:rPr>
+          </w:r>
+          <w:r>
+            <w:rPr>
+              <w:noProof/>
+            </w:rPr>
+            <w:fldChar w:fldCharType="separate"/>
+          </w:r>
+          <w:r>
+            <w:rPr>
+              <w:noProof/>
+            </w:rPr>
+            <w:t>3</w:t>
           </w:r>
           <w:r>
             <w:rPr>
@@ -1226,7 +1468,7 @@
             <w:rPr>
               <w:noProof/>
             </w:rPr>
-            <w:t>GDS &lt;-&gt; OCS Interface</w:t>
+            <w:t>GUI</w:t>
           </w:r>
           <w:r>
             <w:rPr>
@@ -1244,7 +1486,7 @@
             <w:rPr>
               <w:noProof/>
             </w:rPr>
-            <w:instrText xml:space="preserve"> PAGEREF _Toc168132049 \h </w:instrText>
+            <w:instrText xml:space="preserve"> PAGEREF _Toc168135513 \h </w:instrText>
           </w:r>
           <w:r>
             <w:rPr>
@@ -1261,7 +1503,82 @@
             <w:rPr>
               <w:noProof/>
             </w:rPr>
-            <w:t>2</w:t>
+            <w:t>5</w:t>
+          </w:r>
+          <w:r>
+            <w:rPr>
+              <w:noProof/>
+            </w:rPr>
+            <w:fldChar w:fldCharType="end"/>
+          </w:r>
+        </w:p>
+        <w:p>
+          <w:pPr>
+            <w:pStyle w:val="TOC1"/>
+            <w:tabs>
+              <w:tab w:val="left" w:pos="382"/>
+              <w:tab w:val="right" w:leader="dot" w:pos="9458"/>
+            </w:tabs>
+            <w:rPr>
+              <w:rFonts w:eastAsiaTheme="minorEastAsia" w:cstheme="minorBidi"/>
+              <w:b w:val="0"/>
+              <w:noProof/>
+            </w:rPr>
+          </w:pPr>
+          <w:r>
+            <w:rPr>
+              <w:noProof/>
+            </w:rPr>
+            <w:t>4</w:t>
+          </w:r>
+          <w:r>
+            <w:rPr>
+              <w:rFonts w:eastAsiaTheme="minorEastAsia" w:cstheme="minorBidi"/>
+              <w:b w:val="0"/>
+              <w:noProof/>
+            </w:rPr>
+            <w:tab/>
+          </w:r>
+          <w:r>
+            <w:rPr>
+              <w:noProof/>
+            </w:rPr>
+            <w:t>Implementation Details</w:t>
+          </w:r>
+          <w:r>
+            <w:rPr>
+              <w:noProof/>
+            </w:rPr>
+            <w:tab/>
+          </w:r>
+          <w:r>
+            <w:rPr>
+              <w:noProof/>
+            </w:rPr>
+            <w:fldChar w:fldCharType="begin"/>
+          </w:r>
+          <w:r>
+            <w:rPr>
+              <w:noProof/>
+            </w:rPr>
+            <w:instrText xml:space="preserve"> PAGEREF _Toc168135514 \h </w:instrText>
+          </w:r>
+          <w:r>
+            <w:rPr>
+              <w:noProof/>
+            </w:rPr>
+          </w:r>
+          <w:r>
+            <w:rPr>
+              <w:noProof/>
+            </w:rPr>
+            <w:fldChar w:fldCharType="separate"/>
+          </w:r>
+          <w:r>
+            <w:rPr>
+              <w:noProof/>
+            </w:rPr>
+            <w:t>9</w:t>
           </w:r>
           <w:r>
             <w:rPr>
@@ -1289,7 +1606,7 @@
             <w:rPr>
               <w:noProof/>
             </w:rPr>
-            <w:t>3.1</w:t>
+            <w:t>4.1</w:t>
           </w:r>
           <w:r>
             <w:rPr>
@@ -1305,7 +1622,7 @@
             <w:rPr>
               <w:noProof/>
             </w:rPr>
-            <w:t>GDS &lt;-&gt; ODB Interface</w:t>
+            <w:t>Protocols</w:t>
           </w:r>
           <w:r>
             <w:rPr>
@@ -1323,7 +1640,7 @@
             <w:rPr>
               <w:noProof/>
             </w:rPr>
-            <w:instrText xml:space="preserve"> PAGEREF _Toc168132050 \h </w:instrText>
+            <w:instrText xml:space="preserve"> PAGEREF _Toc168135515 \h </w:instrText>
           </w:r>
           <w:r>
             <w:rPr>
@@ -1340,7 +1657,7 @@
             <w:rPr>
               <w:noProof/>
             </w:rPr>
-            <w:t>2</w:t>
+            <w:t>9</w:t>
           </w:r>
           <w:r>
             <w:rPr>
@@ -1368,7 +1685,7 @@
             <w:rPr>
               <w:noProof/>
             </w:rPr>
-            <w:t>3.2</w:t>
+            <w:t>4.2</w:t>
           </w:r>
           <w:r>
             <w:rPr>
@@ -1384,7 +1701,7 @@
             <w:rPr>
               <w:noProof/>
             </w:rPr>
-            <w:t>GDS &lt;-&gt; Seqexec Interface</w:t>
+            <w:t>Scala</w:t>
           </w:r>
           <w:r>
             <w:rPr>
@@ -1402,7 +1719,7 @@
             <w:rPr>
               <w:noProof/>
             </w:rPr>
-            <w:instrText xml:space="preserve"> PAGEREF _Toc168132051 \h </w:instrText>
+            <w:instrText xml:space="preserve"> PAGEREF _Toc168135516 \h </w:instrText>
           </w:r>
           <w:r>
             <w:rPr>
@@ -1419,161 +1736,7 @@
             <w:rPr>
               <w:noProof/>
             </w:rPr>
-            <w:t>2</w:t>
-          </w:r>
-          <w:r>
-            <w:rPr>
-              <w:noProof/>
-            </w:rPr>
-            <w:fldChar w:fldCharType="end"/>
-          </w:r>
-        </w:p>
-        <w:p>
-          <w:pPr>
-            <w:pStyle w:val="TOC2"/>
-            <w:tabs>
-              <w:tab w:val="left" w:pos="752"/>
-              <w:tab w:val="right" w:leader="dot" w:pos="9458"/>
-            </w:tabs>
-            <w:rPr>
-              <w:rFonts w:eastAsiaTheme="minorEastAsia" w:cstheme="minorBidi"/>
-              <w:b w:val="0"/>
-              <w:noProof/>
-              <w:sz w:val="24"/>
-              <w:szCs w:val="24"/>
-            </w:rPr>
-          </w:pPr>
-          <w:r>
-            <w:rPr>
-              <w:noProof/>
-            </w:rPr>
-            <w:t>3.3</w:t>
-          </w:r>
-          <w:r>
-            <w:rPr>
-              <w:rFonts w:eastAsiaTheme="minorEastAsia" w:cstheme="minorBidi"/>
-              <w:b w:val="0"/>
-              <w:noProof/>
-              <w:sz w:val="24"/>
-              <w:szCs w:val="24"/>
-            </w:rPr>
-            <w:tab/>
-          </w:r>
-          <w:r>
-            <w:rPr>
-              <w:noProof/>
-            </w:rPr>
-            <w:t>GDS &lt;-&gt; EPICS Interface</w:t>
-          </w:r>
-          <w:r>
-            <w:rPr>
-              <w:noProof/>
-            </w:rPr>
-            <w:tab/>
-          </w:r>
-          <w:r>
-            <w:rPr>
-              <w:noProof/>
-            </w:rPr>
-            <w:fldChar w:fldCharType="begin"/>
-          </w:r>
-          <w:r>
-            <w:rPr>
-              <w:noProof/>
-            </w:rPr>
-            <w:instrText xml:space="preserve"> PAGEREF _Toc168132052 \h </w:instrText>
-          </w:r>
-          <w:r>
-            <w:rPr>
-              <w:noProof/>
-            </w:rPr>
-          </w:r>
-          <w:r>
-            <w:rPr>
-              <w:noProof/>
-            </w:rPr>
-            <w:fldChar w:fldCharType="separate"/>
-          </w:r>
-          <w:r>
-            <w:rPr>
-              <w:noProof/>
-            </w:rPr>
-            <w:t>2</w:t>
-          </w:r>
-          <w:r>
-            <w:rPr>
-              <w:noProof/>
-            </w:rPr>
-            <w:fldChar w:fldCharType="end"/>
-          </w:r>
-        </w:p>
-        <w:p>
-          <w:pPr>
-            <w:pStyle w:val="TOC1"/>
-            <w:tabs>
-              <w:tab w:val="left" w:pos="382"/>
-              <w:tab w:val="right" w:leader="dot" w:pos="9458"/>
-            </w:tabs>
-            <w:rPr>
-              <w:rFonts w:eastAsiaTheme="minorEastAsia" w:cstheme="minorBidi"/>
-              <w:b w:val="0"/>
-              <w:noProof/>
-            </w:rPr>
-          </w:pPr>
-          <w:r>
-            <w:rPr>
-              <w:noProof/>
-            </w:rPr>
-            <w:t>4</w:t>
-          </w:r>
-          <w:r>
-            <w:rPr>
-              <w:rFonts w:eastAsiaTheme="minorEastAsia" w:cstheme="minorBidi"/>
-              <w:b w:val="0"/>
-              <w:noProof/>
-            </w:rPr>
-            <w:tab/>
-          </w:r>
-          <w:r>
-            <w:rPr>
-              <w:noProof/>
-            </w:rPr>
-            <w:t>GDS &lt;-&gt; Instrument Interface</w:t>
-          </w:r>
-          <w:r>
-            <w:rPr>
-              <w:noProof/>
-            </w:rPr>
-            <w:tab/>
-          </w:r>
-          <w:r>
-            <w:rPr>
-              <w:noProof/>
-            </w:rPr>
-            <w:fldChar w:fldCharType="begin"/>
-          </w:r>
-          <w:r>
-            <w:rPr>
-              <w:noProof/>
-            </w:rPr>
-            <w:instrText xml:space="preserve"> PAGEREF _Toc168132053 \h </w:instrText>
-          </w:r>
-          <w:r>
-            <w:rPr>
-              <w:noProof/>
-            </w:rPr>
-          </w:r>
-          <w:r>
-            <w:rPr>
-              <w:noProof/>
-            </w:rPr>
-            <w:fldChar w:fldCharType="separate"/>
-          </w:r>
-          <w:r>
-            <w:rPr>
-              <w:noProof/>
-            </w:rPr>
-            <w:t>2</w:t>
+            <w:t>10</w:t>
           </w:r>
           <w:r>
             <w:rPr>
@@ -1664,7 +1827,7 @@
       <w:pPr>
         <w:pStyle w:val="Heading1"/>
       </w:pPr>
-      <w:bookmarkStart w:id="7" w:name="_Toc168132040"/>
+      <w:bookmarkStart w:id="7" w:name="_Toc168135503"/>
       <w:r>
         <w:t>Introduction</w:t>
       </w:r>
@@ -1701,7 +1864,7 @@
         <w:pStyle w:val="Heading2"/>
       </w:pPr>
       <w:bookmarkStart w:id="8" w:name="_Toc123038138"/>
-      <w:bookmarkStart w:id="9" w:name="_Toc168132041"/>
+      <w:bookmarkStart w:id="9" w:name="_Toc168135504"/>
       <w:r>
         <w:t>Document Purpose</w:t>
       </w:r>
@@ -1811,7 +1974,7 @@
       </w:pPr>
       <w:bookmarkStart w:id="10" w:name="_Toc482440234"/>
       <w:bookmarkStart w:id="11" w:name="_Toc123038139"/>
-      <w:bookmarkStart w:id="12" w:name="_Toc168132044"/>
+      <w:bookmarkStart w:id="12" w:name="_Toc168135505"/>
       <w:r>
         <w:t>Intended Readership</w:t>
       </w:r>
@@ -1868,7 +2031,7 @@
         <w:pStyle w:val="Heading2"/>
       </w:pPr>
       <w:bookmarkStart w:id="13" w:name="_Toc123038140"/>
-      <w:bookmarkStart w:id="14" w:name="_Toc168132045"/>
+      <w:bookmarkStart w:id="14" w:name="_Toc168135506"/>
       <w:r>
         <w:t>Conventions</w:t>
       </w:r>
@@ -1957,6 +2120,7 @@
       <w:r>
         <w:t xml:space="preserve">Code examples and individual methods are written in a fixed-width font like this: </w:t>
       </w:r>
+      <w:proofErr w:type="spellStart"/>
       <w:r>
         <w:rPr>
           <w:rStyle w:val="Code"/>
@@ -1964,6 +2128,7 @@
         </w:rPr>
         <w:t>unsubscribeToStatus</w:t>
       </w:r>
+      <w:proofErr w:type="spellEnd"/>
       <w:r>
         <w:t>.</w:t>
       </w:r>
@@ -1973,7 +2138,7 @@
         <w:pStyle w:val="Heading2"/>
       </w:pPr>
       <w:bookmarkStart w:id="15" w:name="_Toc123038141"/>
-      <w:bookmarkStart w:id="16" w:name="_Toc168132046"/>
+      <w:bookmarkStart w:id="16" w:name="_Toc168135507"/>
       <w:r>
         <w:t>Acronyms</w:t>
       </w:r>
@@ -2139,7 +2304,7 @@
         <w:t>Gemini Data Service</w:t>
       </w:r>
     </w:p>
-    <w:bookmarkStart w:id="17" w:name="_Toc168132047" w:displacedByCustomXml="next"/>
+    <w:bookmarkStart w:id="17" w:name="_Toc168135508" w:displacedByCustomXml="next"/>
     <w:sdt>
       <w:sdtPr>
         <w:rPr>
@@ -2440,7 +2605,7 @@
       <w:bookmarkStart w:id="19" w:name="_Toc65298752"/>
       <w:bookmarkStart w:id="20" w:name="_Toc65300594"/>
       <w:bookmarkStart w:id="21" w:name="_Toc123038143"/>
-      <w:bookmarkStart w:id="22" w:name="_Toc168132048"/>
+      <w:bookmarkStart w:id="22" w:name="_Toc168135509"/>
       <w:bookmarkEnd w:id="19"/>
       <w:bookmarkEnd w:id="20"/>
       <w:r>
@@ -2454,10 +2619,822 @@
     </w:p>
     <w:p>
       <w:pPr>
+        <w:jc w:val="left"/>
+      </w:pPr>
+      <w:r>
+        <w:t xml:space="preserve">The Gemini Data </w:t>
+      </w:r>
+      <w:proofErr w:type="gramStart"/>
+      <w:r>
+        <w:t xml:space="preserve">Service </w:t>
+      </w:r>
+      <w:r>
+        <w:t xml:space="preserve"> is</w:t>
+      </w:r>
+      <w:proofErr w:type="gramEnd"/>
+      <w:r>
+        <w:t xml:space="preserve"> the system that will (partially) replace the Gemini Data Handling System (DHS) for GIAPI based instruments, such as GPI.</w:t>
+      </w:r>
+    </w:p>
+    <w:p>
+      <w:pPr>
+        <w:pStyle w:val="Heading2"/>
+      </w:pPr>
+      <w:bookmarkStart w:id="23" w:name="_Toc168135510"/>
+      <w:r>
+        <w:t>Data Values Composition</w:t>
+      </w:r>
+      <w:bookmarkEnd w:id="23"/>
+    </w:p>
+    <w:p>
+      <w:pPr>
+        <w:jc w:val="left"/>
+      </w:pPr>
+    </w:p>
+    <w:p>
+      <w:pPr>
+        <w:jc w:val="left"/>
+      </w:pPr>
+      <w:r>
+        <w:t xml:space="preserve">The GDS is </w:t>
+      </w:r>
+      <w:proofErr w:type="gramStart"/>
+      <w:r>
+        <w:t>a component that listen</w:t>
+      </w:r>
+      <w:proofErr w:type="gramEnd"/>
+      <w:r>
+        <w:t xml:space="preserve"> for Observation Events sent from an instrument and that reacts to them by sampling the state of the Observatory. </w:t>
+      </w:r>
+      <w:proofErr w:type="gramStart"/>
+      <w:r>
+        <w:t>observation</w:t>
+      </w:r>
+      <w:proofErr w:type="gramEnd"/>
+      <w:r>
+        <w:t xml:space="preserve"> database, instrument, etc. The sampled information is then added to the data files produced by the instrument. This process is called value composition, where all sampled values upon observation events are composed into the data file.</w:t>
+      </w:r>
+    </w:p>
+    <w:p>
+      <w:pPr>
+        <w:jc w:val="left"/>
+      </w:pPr>
+    </w:p>
+    <w:p>
+      <w:pPr>
+        <w:jc w:val="left"/>
+      </w:pPr>
+      <w:r>
+        <w:t>The design uses the concept of actors or agents that are independent objects that can sample the information. This design makes it simple to keep track of the progress and make each of these actors, a single purpose, very simple to implement component.</w:t>
+      </w:r>
+    </w:p>
+    <w:p>
+      <w:pPr>
+        <w:jc w:val="left"/>
+      </w:pPr>
+    </w:p>
+    <w:p>
+      <w:pPr>
+        <w:jc w:val="left"/>
+      </w:pPr>
+      <w:r>
+        <w:t>It also makes it easy to extend the composition as the core components can discover new modules in charge of gathering these values</w:t>
+      </w:r>
+    </w:p>
+    <w:p>
+      <w:pPr>
+        <w:pStyle w:val="Heading2"/>
+      </w:pPr>
+      <w:r>
+        <w:t xml:space="preserve"> </w:t>
+      </w:r>
+      <w:bookmarkStart w:id="24" w:name="_Toc168135511"/>
+      <w:r>
+        <w:t>Data Label Generation</w:t>
+      </w:r>
+      <w:bookmarkEnd w:id="24"/>
+    </w:p>
+    <w:p>
+      <w:pPr>
+        <w:jc w:val="left"/>
+      </w:pPr>
+    </w:p>
+    <w:p>
+      <w:pPr>
+        <w:jc w:val="left"/>
+      </w:pPr>
+      <w:r>
+        <w:t xml:space="preserve">Currently, the dataset names (or </w:t>
+      </w:r>
+      <w:proofErr w:type="spellStart"/>
+      <w:r>
+        <w:t>datalabels</w:t>
+      </w:r>
+      <w:proofErr w:type="spellEnd"/>
+      <w:r>
+        <w:t xml:space="preserve">) generation is performed via a control command by the DHS, at the request of the </w:t>
+      </w:r>
+      <w:proofErr w:type="spellStart"/>
+      <w:r>
+        <w:t>seqexec</w:t>
+      </w:r>
+      <w:proofErr w:type="spellEnd"/>
+      <w:r>
+        <w:t xml:space="preserve">. The </w:t>
+      </w:r>
+      <w:proofErr w:type="spellStart"/>
+      <w:r>
+        <w:t>seqexec</w:t>
+      </w:r>
+      <w:proofErr w:type="spellEnd"/>
+      <w:r>
+        <w:t xml:space="preserve"> later specifies who will contribute data to this dataset, at which point </w:t>
+      </w:r>
+      <w:proofErr w:type="gramStart"/>
+      <w:r>
+        <w:t>itself</w:t>
+      </w:r>
+      <w:proofErr w:type="gramEnd"/>
+      <w:r>
+        <w:t xml:space="preserve"> and the contributors can start sending data. A first study of the following documents and code was done:</w:t>
+      </w:r>
+    </w:p>
+    <w:p>
+      <w:pPr>
+        <w:pStyle w:val="ListParagraph"/>
+        <w:numPr>
+          <w:ilvl w:val="0"/>
+          <w:numId w:val="13"/>
+        </w:numPr>
+        <w:jc w:val="left"/>
+      </w:pPr>
+      <w:r>
+        <w:t>ICD 3: Bulk Data Transfer</w:t>
+      </w:r>
+    </w:p>
+    <w:p>
+      <w:pPr>
+        <w:pStyle w:val="ListParagraph"/>
+        <w:numPr>
+          <w:ilvl w:val="0"/>
+          <w:numId w:val="13"/>
+        </w:numPr>
+        <w:jc w:val="left"/>
+      </w:pPr>
+      <w:r>
+        <w:t xml:space="preserve">ICD 1.9/3.2: Science Instrument to Data Handling </w:t>
+      </w:r>
+      <w:proofErr w:type="spellStart"/>
+      <w:r>
+        <w:t>System</w:t>
+      </w:r>
+    </w:p>
+    <w:p>
+      <w:pPr>
+        <w:pStyle w:val="ListParagraph"/>
+        <w:numPr>
+          <w:ilvl w:val="0"/>
+          <w:numId w:val="13"/>
+        </w:numPr>
+        <w:jc w:val="left"/>
+      </w:pPr>
+      <w:proofErr w:type="gramStart"/>
+      <w:r>
+        <w:t>dhs</w:t>
+      </w:r>
+      <w:proofErr w:type="gramEnd"/>
+      <w:r>
+        <w:t>/dhs/dhsData/list.C</w:t>
+      </w:r>
+    </w:p>
+    <w:p>
+      <w:pPr>
+        <w:pStyle w:val="ListParagraph"/>
+        <w:numPr>
+          <w:ilvl w:val="0"/>
+          <w:numId w:val="13"/>
+        </w:numPr>
+        <w:jc w:val="left"/>
+      </w:pPr>
+      <w:proofErr w:type="gramStart"/>
+      <w:r>
+        <w:t>dhs</w:t>
+      </w:r>
+      <w:proofErr w:type="gramEnd"/>
+      <w:r>
+        <w:t>/dhs/dhsData/ctl.C</w:t>
+      </w:r>
+      <w:proofErr w:type="spellEnd"/>
+    </w:p>
+    <w:p>
+      <w:pPr>
+        <w:jc w:val="left"/>
+      </w:pPr>
+    </w:p>
+    <w:p>
+      <w:pPr>
+        <w:jc w:val="left"/>
+      </w:pPr>
+      <w:r>
+        <w:t xml:space="preserve">This investigation shows that the </w:t>
+      </w:r>
+      <w:proofErr w:type="spellStart"/>
+      <w:r>
+        <w:t>datalabel</w:t>
+      </w:r>
+      <w:proofErr w:type="spellEnd"/>
+      <w:r>
+        <w:t xml:space="preserve"> generation functionality is fairly independent from the data storing functionality, in a way that no files are created, and no internal state changes (except for a list of the last labels generated), when labels are generated. Furthermore, data can be sent with arbitrary </w:t>
+      </w:r>
+      <w:proofErr w:type="spellStart"/>
+      <w:r>
+        <w:t>datalabels</w:t>
+      </w:r>
+      <w:proofErr w:type="spellEnd"/>
+      <w:r>
+        <w:t xml:space="preserve"> not generated by </w:t>
+      </w:r>
+      <w:proofErr w:type="gramStart"/>
+      <w:r>
+        <w:t>the</w:t>
+      </w:r>
+      <w:proofErr w:type="gramEnd"/>
+      <w:r>
+        <w:t xml:space="preserve"> DHS.</w:t>
+      </w:r>
+    </w:p>
+    <w:p>
+      <w:pPr>
+        <w:jc w:val="left"/>
+      </w:pPr>
+    </w:p>
+    <w:p>
+      <w:pPr>
+        <w:jc w:val="left"/>
+      </w:pPr>
+      <w:r>
+        <w:t>So, there are three main alternatives for instruments using the GDS:</w:t>
+      </w:r>
+    </w:p>
+    <w:p>
+      <w:pPr>
+        <w:jc w:val="left"/>
+      </w:pPr>
+      <w:r>
+        <w:t xml:space="preserve">Continue with the </w:t>
+      </w:r>
+      <w:proofErr w:type="spellStart"/>
+      <w:r>
+        <w:t>seqexec</w:t>
+      </w:r>
+      <w:proofErr w:type="spellEnd"/>
+      <w:r>
+        <w:t xml:space="preserve"> request </w:t>
+      </w:r>
+      <w:proofErr w:type="spellStart"/>
+      <w:r>
+        <w:t>datalabels</w:t>
+      </w:r>
+      <w:proofErr w:type="spellEnd"/>
+      <w:r>
+        <w:t xml:space="preserve"> to the DHS, and then not sending any data to the DHS, but to the GDS. The major disadvantage is a dependence on the DHS for GIAPI based instruments.</w:t>
+      </w:r>
+    </w:p>
+    <w:p>
+      <w:pPr>
+        <w:jc w:val="left"/>
+      </w:pPr>
+      <w:r>
+        <w:t xml:space="preserve">Extract the </w:t>
+      </w:r>
+      <w:proofErr w:type="spellStart"/>
+      <w:r>
+        <w:t>datalabel</w:t>
+      </w:r>
+      <w:proofErr w:type="spellEnd"/>
+      <w:r>
+        <w:t xml:space="preserve"> generation from the DHS to an external service that the DHS can query for most instruments, and the </w:t>
+      </w:r>
+      <w:proofErr w:type="spellStart"/>
+      <w:r>
+        <w:t>seqexec</w:t>
+      </w:r>
+      <w:proofErr w:type="spellEnd"/>
+      <w:r>
+        <w:t xml:space="preserve"> can query for GIAPI based instruments. The major disadvantage is the risk of </w:t>
+      </w:r>
+      <w:proofErr w:type="gramStart"/>
+      <w:r>
+        <w:t>modifying</w:t>
+      </w:r>
+      <w:proofErr w:type="gramEnd"/>
+      <w:r>
+        <w:t xml:space="preserve"> a complex piece of software like the DHS. For consistency and simplicity, if this option is taken, the communication with the new external service should use the same protocol as the one used in Sending FITS Headers from </w:t>
+      </w:r>
+      <w:proofErr w:type="spellStart"/>
+      <w:r>
+        <w:t>Seqexec</w:t>
+      </w:r>
+      <w:proofErr w:type="spellEnd"/>
+      <w:r>
+        <w:t xml:space="preserve"> to GDS.</w:t>
+      </w:r>
+    </w:p>
+    <w:p>
+      <w:pPr>
+        <w:jc w:val="left"/>
+      </w:pPr>
+      <w:r>
+        <w:t xml:space="preserve">Generate </w:t>
+      </w:r>
+      <w:proofErr w:type="spellStart"/>
+      <w:r>
+        <w:t>datalabels</w:t>
+      </w:r>
+      <w:proofErr w:type="spellEnd"/>
+      <w:r>
+        <w:t xml:space="preserve"> independently in GDS and DHS, and ensure no collisions will happen by changing the naming convention.</w:t>
+      </w:r>
+    </w:p>
+    <w:p>
+      <w:pPr>
+        <w:pStyle w:val="Heading2"/>
+      </w:pPr>
+      <w:r>
+        <w:t xml:space="preserve"> </w:t>
+      </w:r>
+      <w:bookmarkStart w:id="25" w:name="_Toc168135512"/>
+      <w:r>
+        <w:t xml:space="preserve">Sending FITS Headers from </w:t>
+      </w:r>
+      <w:proofErr w:type="spellStart"/>
+      <w:r>
+        <w:t>Seqexec</w:t>
+      </w:r>
+      <w:proofErr w:type="spellEnd"/>
+      <w:r>
+        <w:t xml:space="preserve"> to GDS</w:t>
+      </w:r>
+      <w:bookmarkEnd w:id="25"/>
+    </w:p>
+    <w:p>
+      <w:pPr>
+        <w:jc w:val="left"/>
+      </w:pPr>
+    </w:p>
+    <w:p>
+      <w:pPr>
+        <w:jc w:val="left"/>
+      </w:pPr>
+      <w:r>
+        <w:t xml:space="preserve">The FITS headers that the </w:t>
+      </w:r>
+      <w:proofErr w:type="spellStart"/>
+      <w:r>
+        <w:t>seqexec</w:t>
+      </w:r>
+      <w:proofErr w:type="spellEnd"/>
+      <w:r>
+        <w:t xml:space="preserve"> </w:t>
+      </w:r>
+      <w:proofErr w:type="gramStart"/>
+      <w:r>
+        <w:t>provides,</w:t>
+      </w:r>
+      <w:proofErr w:type="gramEnd"/>
+      <w:r>
+        <w:t xml:space="preserve"> must be passed to the GDS. There aren't many suitable remote communication alternatives supported by </w:t>
+      </w:r>
+      <w:proofErr w:type="spellStart"/>
+      <w:r>
+        <w:t>tcl</w:t>
+      </w:r>
+      <w:proofErr w:type="spellEnd"/>
+      <w:r>
+        <w:t xml:space="preserve"> and java/</w:t>
+      </w:r>
+      <w:proofErr w:type="spellStart"/>
+      <w:r>
+        <w:t>scala</w:t>
+      </w:r>
+      <w:proofErr w:type="spellEnd"/>
+      <w:r>
+        <w:t xml:space="preserve">. The most suitable seems to be XMLRPC, which has implementations in both languages, and is relatively simple, but much higher level than using plain http or </w:t>
+      </w:r>
+      <w:proofErr w:type="spellStart"/>
+      <w:r>
+        <w:t>tcp</w:t>
+      </w:r>
+      <w:proofErr w:type="spellEnd"/>
+      <w:r>
+        <w:t>.</w:t>
+      </w:r>
+      <w:r>
+        <w:t xml:space="preserve"> </w:t>
+      </w:r>
+    </w:p>
+    <w:p>
+      <w:pPr>
+        <w:jc w:val="left"/>
+      </w:pPr>
+    </w:p>
+    <w:p>
+      <w:pPr>
+        <w:keepNext/>
+        <w:jc w:val="left"/>
+      </w:pPr>
+      <w:r>
+        <w:rPr>
+          <w:noProof/>
+        </w:rPr>
+        <w:drawing>
+          <wp:inline distT="0" distB="0" distL="0" distR="0">
+            <wp:extent cx="6180455" cy="3573145"/>
+            <wp:effectExtent l="25400" t="0" r="0" b="0"/>
+            <wp:docPr id="16" name="Picture 10" descr=":::::::Downloads:GDS-Modules.jpg"/>
+            <wp:cNvGraphicFramePr>
+              <a:graphicFrameLocks xmlns:a="http://schemas.openxmlformats.org/drawingml/2006/main" noChangeAspect="1"/>
+            </wp:cNvGraphicFramePr>
+            <a:graphic xmlns:a="http://schemas.openxmlformats.org/drawingml/2006/main">
+              <a:graphicData uri="http://schemas.openxmlformats.org/drawingml/2006/picture">
+                <pic:pic xmlns:pic="http://schemas.openxmlformats.org/drawingml/2006/picture">
+                  <pic:nvPicPr>
+                    <pic:cNvPr id="0" name="Picture 10" descr=":::::::Downloads:GDS-Modules.jpg"/>
+                    <pic:cNvPicPr>
+                      <a:picLocks noChangeAspect="1" noChangeArrowheads="1"/>
+                    </pic:cNvPicPr>
+                  </pic:nvPicPr>
+                  <pic:blipFill>
+                    <a:blip r:embed="rId11"/>
+                    <a:srcRect/>
+                    <a:stretch>
+                      <a:fillRect/>
+                    </a:stretch>
+                  </pic:blipFill>
+                  <pic:spPr bwMode="auto">
+                    <a:xfrm>
+                      <a:off x="0" y="0"/>
+                      <a:ext cx="6180455" cy="3573145"/>
+                    </a:xfrm>
+                    <a:prstGeom prst="rect">
+                      <a:avLst/>
+                    </a:prstGeom>
+                    <a:noFill/>
+                    <a:ln w="9525">
+                      <a:noFill/>
+                      <a:miter lim="800000"/>
+                      <a:headEnd/>
+                      <a:tailEnd/>
+                    </a:ln>
+                  </pic:spPr>
+                </pic:pic>
+              </a:graphicData>
+            </a:graphic>
+          </wp:inline>
+        </w:drawing>
+      </w:r>
+    </w:p>
+    <w:p>
+      <w:pPr>
+        <w:pStyle w:val="Caption"/>
+      </w:pPr>
+      <w:r>
+        <w:t xml:space="preserve">Figure </w:t>
+      </w:r>
+      <w:fldSimple w:instr=" SEQ Figure \* ARABIC ">
+        <w:r>
+          <w:rPr>
+            <w:noProof/>
+          </w:rPr>
+          <w:t>1</w:t>
+        </w:r>
+      </w:fldSimple>
+      <w:r>
+        <w:t>: GDS Module Diagram</w:t>
+      </w:r>
+    </w:p>
+    <w:p/>
+    <w:p>
+      <w:pPr>
+        <w:keepNext/>
+      </w:pPr>
+      <w:r>
+        <w:rPr>
+          <w:noProof/>
+        </w:rPr>
+        <w:drawing>
+          <wp:inline distT="0" distB="0" distL="0" distR="0">
+            <wp:extent cx="6121400" cy="4614545"/>
+            <wp:effectExtent l="25400" t="0" r="0" b="0"/>
+            <wp:docPr id="21" name="Picture 15" descr=":::::::Downloads:GDS-SystemDiagram.jpg"/>
+            <wp:cNvGraphicFramePr>
+              <a:graphicFrameLocks xmlns:a="http://schemas.openxmlformats.org/drawingml/2006/main" noChangeAspect="1"/>
+            </wp:cNvGraphicFramePr>
+            <a:graphic xmlns:a="http://schemas.openxmlformats.org/drawingml/2006/main">
+              <a:graphicData uri="http://schemas.openxmlformats.org/drawingml/2006/picture">
+                <pic:pic xmlns:pic="http://schemas.openxmlformats.org/drawingml/2006/picture">
+                  <pic:nvPicPr>
+                    <pic:cNvPr id="0" name="Picture 15" descr=":::::::Downloads:GDS-SystemDiagram.jpg"/>
+                    <pic:cNvPicPr>
+                      <a:picLocks noChangeAspect="1" noChangeArrowheads="1"/>
+                    </pic:cNvPicPr>
+                  </pic:nvPicPr>
+                  <pic:blipFill>
+                    <a:blip r:embed="rId12"/>
+                    <a:srcRect/>
+                    <a:stretch>
+                      <a:fillRect/>
+                    </a:stretch>
+                  </pic:blipFill>
+                  <pic:spPr bwMode="auto">
+                    <a:xfrm>
+                      <a:off x="0" y="0"/>
+                      <a:ext cx="6121400" cy="4614545"/>
+                    </a:xfrm>
+                    <a:prstGeom prst="rect">
+                      <a:avLst/>
+                    </a:prstGeom>
+                    <a:noFill/>
+                    <a:ln w="9525">
+                      <a:noFill/>
+                      <a:miter lim="800000"/>
+                      <a:headEnd/>
+                      <a:tailEnd/>
+                    </a:ln>
+                  </pic:spPr>
+                </pic:pic>
+              </a:graphicData>
+            </a:graphic>
+          </wp:inline>
+        </w:drawing>
+      </w:r>
+    </w:p>
+    <w:p>
+      <w:pPr>
+        <w:pStyle w:val="Caption"/>
+      </w:pPr>
+      <w:r>
+        <w:t xml:space="preserve">Figure </w:t>
+      </w:r>
+      <w:fldSimple w:instr=" SEQ Figure \* ARABIC ">
+        <w:r>
+          <w:rPr>
+            <w:noProof/>
+          </w:rPr>
+          <w:t>2</w:t>
+        </w:r>
+      </w:fldSimple>
+      <w:r>
+        <w:t>: GDS System Diagram</w:t>
+      </w:r>
+    </w:p>
+    <w:p>
+      <w:pPr>
+        <w:spacing w:before="0"/>
+        <w:ind w:left="0"/>
+        <w:jc w:val="left"/>
+      </w:pPr>
+      <w:r>
+        <w:br w:type="page"/>
+      </w:r>
+    </w:p>
+    <w:p/>
+    <w:p>
+      <w:pPr>
+        <w:pStyle w:val="Heading1"/>
+      </w:pPr>
+      <w:bookmarkStart w:id="26" w:name="_Toc168135513"/>
+      <w:r>
+        <w:t>GUI</w:t>
+      </w:r>
+      <w:bookmarkEnd w:id="26"/>
+    </w:p>
+    <w:p>
+      <w:pPr>
         <w:pStyle w:val="NormalFirst"/>
       </w:pPr>
       <w:r>
-        <w:t>Add general description of the GDS. Take from doxygen docs. Add a few diagrams</w:t>
+        <w:t>These are mockups of the proposed GDS user interface.</w:t>
+      </w:r>
+    </w:p>
+    <w:p>
+      <w:pPr>
+        <w:pStyle w:val="NormalFirst"/>
+      </w:pPr>
+    </w:p>
+    <w:p>
+      <w:r>
+        <w:rPr>
+          <w:noProof/>
+        </w:rPr>
+        <w:drawing>
+          <wp:inline distT="0" distB="0" distL="0" distR="0">
+            <wp:extent cx="6121400" cy="6019800"/>
+            <wp:effectExtent l="25400" t="0" r="0" b="0"/>
+            <wp:docPr id="10" name="Picture 6" descr=":::::::Downloads:GDS-GUI-KeywordConfiguration.jpg"/>
+            <wp:cNvGraphicFramePr>
+              <a:graphicFrameLocks xmlns:a="http://schemas.openxmlformats.org/drawingml/2006/main" noChangeAspect="1"/>
+            </wp:cNvGraphicFramePr>
+            <a:graphic xmlns:a="http://schemas.openxmlformats.org/drawingml/2006/main">
+              <a:graphicData uri="http://schemas.openxmlformats.org/drawingml/2006/picture">
+                <pic:pic xmlns:pic="http://schemas.openxmlformats.org/drawingml/2006/picture">
+                  <pic:nvPicPr>
+                    <pic:cNvPr id="0" name="Picture 6" descr=":::::::Downloads:GDS-GUI-KeywordConfiguration.jpg"/>
+                    <pic:cNvPicPr>
+                      <a:picLocks noChangeAspect="1" noChangeArrowheads="1"/>
+                    </pic:cNvPicPr>
+                  </pic:nvPicPr>
+                  <pic:blipFill>
+                    <a:blip r:embed="rId13"/>
+                    <a:srcRect/>
+                    <a:stretch>
+                      <a:fillRect/>
+                    </a:stretch>
+                  </pic:blipFill>
+                  <pic:spPr bwMode="auto">
+                    <a:xfrm>
+                      <a:off x="0" y="0"/>
+                      <a:ext cx="6121400" cy="6019800"/>
+                    </a:xfrm>
+                    <a:prstGeom prst="rect">
+                      <a:avLst/>
+                    </a:prstGeom>
+                    <a:noFill/>
+                    <a:ln w="9525">
+                      <a:noFill/>
+                      <a:miter lim="800000"/>
+                      <a:headEnd/>
+                      <a:tailEnd/>
+                    </a:ln>
+                  </pic:spPr>
+                </pic:pic>
+              </a:graphicData>
+            </a:graphic>
+          </wp:inline>
+        </w:drawing>
+      </w:r>
+    </w:p>
+    <w:p>
+      <w:r>
+        <w:drawing>
+          <wp:inline distT="0" distB="0" distL="0" distR="0">
+            <wp:extent cx="6121400" cy="5994400"/>
+            <wp:effectExtent l="25400" t="0" r="0" b="0"/>
+            <wp:docPr id="15" name="Picture 7" descr=":::::::Downloads:GDS-GUI-SystemConfiguration.jpg"/>
+            <wp:cNvGraphicFramePr>
+              <a:graphicFrameLocks xmlns:a="http://schemas.openxmlformats.org/drawingml/2006/main" noChangeAspect="1"/>
+            </wp:cNvGraphicFramePr>
+            <a:graphic xmlns:a="http://schemas.openxmlformats.org/drawingml/2006/main">
+              <a:graphicData uri="http://schemas.openxmlformats.org/drawingml/2006/picture">
+                <pic:pic xmlns:pic="http://schemas.openxmlformats.org/drawingml/2006/picture">
+                  <pic:nvPicPr>
+                    <pic:cNvPr id="0" name="Picture 7" descr=":::::::Downloads:GDS-GUI-SystemConfiguration.jpg"/>
+                    <pic:cNvPicPr>
+                      <a:picLocks noChangeAspect="1" noChangeArrowheads="1"/>
+                    </pic:cNvPicPr>
+                  </pic:nvPicPr>
+                  <pic:blipFill>
+                    <a:blip r:embed="rId14"/>
+                    <a:srcRect/>
+                    <a:stretch>
+                      <a:fillRect/>
+                    </a:stretch>
+                  </pic:blipFill>
+                  <pic:spPr bwMode="auto">
+                    <a:xfrm>
+                      <a:off x="0" y="0"/>
+                      <a:ext cx="6121400" cy="5994400"/>
+                    </a:xfrm>
+                    <a:prstGeom prst="rect">
+                      <a:avLst/>
+                    </a:prstGeom>
+                    <a:noFill/>
+                    <a:ln w="9525">
+                      <a:noFill/>
+                      <a:miter lim="800000"/>
+                      <a:headEnd/>
+                      <a:tailEnd/>
+                    </a:ln>
+                  </pic:spPr>
+                </pic:pic>
+              </a:graphicData>
+            </a:graphic>
+          </wp:inline>
+        </w:drawing>
+      </w:r>
+    </w:p>
+    <w:p>
+      <w:r>
+        <w:rPr>
+          <w:noProof/>
+        </w:rPr>
+        <w:drawing>
+          <wp:inline distT="0" distB="0" distL="0" distR="0">
+            <wp:extent cx="6121400" cy="5994400"/>
+            <wp:effectExtent l="25400" t="0" r="0" b="0"/>
+            <wp:docPr id="14" name="Picture 8" descr=":::::::Downloads:GDS-GUI-Status.jpg"/>
+            <wp:cNvGraphicFramePr>
+              <a:graphicFrameLocks xmlns:a="http://schemas.openxmlformats.org/drawingml/2006/main" noChangeAspect="1"/>
+            </wp:cNvGraphicFramePr>
+            <a:graphic xmlns:a="http://schemas.openxmlformats.org/drawingml/2006/main">
+              <a:graphicData uri="http://schemas.openxmlformats.org/drawingml/2006/picture">
+                <pic:pic xmlns:pic="http://schemas.openxmlformats.org/drawingml/2006/picture">
+                  <pic:nvPicPr>
+                    <pic:cNvPr id="0" name="Picture 8" descr=":::::::Downloads:GDS-GUI-Status.jpg"/>
+                    <pic:cNvPicPr>
+                      <a:picLocks noChangeAspect="1" noChangeArrowheads="1"/>
+                    </pic:cNvPicPr>
+                  </pic:nvPicPr>
+                  <pic:blipFill>
+                    <a:blip r:embed="rId15"/>
+                    <a:srcRect/>
+                    <a:stretch>
+                      <a:fillRect/>
+                    </a:stretch>
+                  </pic:blipFill>
+                  <pic:spPr bwMode="auto">
+                    <a:xfrm>
+                      <a:off x="0" y="0"/>
+                      <a:ext cx="6121400" cy="5994400"/>
+                    </a:xfrm>
+                    <a:prstGeom prst="rect">
+                      <a:avLst/>
+                    </a:prstGeom>
+                    <a:noFill/>
+                    <a:ln w="9525">
+                      <a:noFill/>
+                      <a:miter lim="800000"/>
+                      <a:headEnd/>
+                      <a:tailEnd/>
+                    </a:ln>
+                  </pic:spPr>
+                </pic:pic>
+              </a:graphicData>
+            </a:graphic>
+          </wp:inline>
+        </w:drawing>
+      </w:r>
+    </w:p>
+    <w:p>
+      <w:r>
+        <w:rPr>
+          <w:noProof/>
+        </w:rPr>
+        <w:drawing>
+          <wp:inline distT="0" distB="0" distL="0" distR="0">
+            <wp:extent cx="6121400" cy="5935345"/>
+            <wp:effectExtent l="25400" t="0" r="0" b="0"/>
+            <wp:docPr id="13" name="Picture 9" descr=":::::::Downloads:GDS-GUI-Log.jpg"/>
+            <wp:cNvGraphicFramePr>
+              <a:graphicFrameLocks xmlns:a="http://schemas.openxmlformats.org/drawingml/2006/main" noChangeAspect="1"/>
+            </wp:cNvGraphicFramePr>
+            <a:graphic xmlns:a="http://schemas.openxmlformats.org/drawingml/2006/main">
+              <a:graphicData uri="http://schemas.openxmlformats.org/drawingml/2006/picture">
+                <pic:pic xmlns:pic="http://schemas.openxmlformats.org/drawingml/2006/picture">
+                  <pic:nvPicPr>
+                    <pic:cNvPr id="0" name="Picture 9" descr=":::::::Downloads:GDS-GUI-Log.jpg"/>
+                    <pic:cNvPicPr>
+                      <a:picLocks noChangeAspect="1" noChangeArrowheads="1"/>
+                    </pic:cNvPicPr>
+                  </pic:nvPicPr>
+                  <pic:blipFill>
+                    <a:blip r:embed="rId16"/>
+                    <a:srcRect/>
+                    <a:stretch>
+                      <a:fillRect/>
+                    </a:stretch>
+                  </pic:blipFill>
+                  <pic:spPr bwMode="auto">
+                    <a:xfrm>
+                      <a:off x="0" y="0"/>
+                      <a:ext cx="6121400" cy="5935345"/>
+                    </a:xfrm>
+                    <a:prstGeom prst="rect">
+                      <a:avLst/>
+                    </a:prstGeom>
+                    <a:noFill/>
+                    <a:ln w="9525">
+                      <a:noFill/>
+                      <a:miter lim="800000"/>
+                      <a:headEnd/>
+                      <a:tailEnd/>
+                    </a:ln>
+                  </pic:spPr>
+                </pic:pic>
+              </a:graphicData>
+            </a:graphic>
+          </wp:inline>
+        </w:drawing>
+      </w:r>
+    </w:p>
+    <w:p>
+      <w:pPr>
+        <w:spacing w:before="0"/>
+        <w:ind w:left="0"/>
+        <w:jc w:val="left"/>
+      </w:pPr>
+      <w:r>
+        <w:br w:type="page"/>
       </w:r>
     </w:p>
     <w:p/>
@@ -2465,9 +3442,11 @@
       <w:pPr>
         <w:pStyle w:val="Heading1"/>
       </w:pPr>
+      <w:bookmarkStart w:id="27" w:name="_Toc168135514"/>
       <w:r>
         <w:t>Implementation Details</w:t>
       </w:r>
+      <w:bookmarkEnd w:id="27"/>
     </w:p>
     <w:p>
       <w:pPr>
@@ -2477,13 +3456,68 @@
         <w:t>The following sections are of interest only to software engineers who need to debug or improve the GDS code base.</w:t>
       </w:r>
     </w:p>
+    <w:p/>
+    <w:p>
+      <w:r>
+        <w:rPr>
+          <w:noProof/>
+        </w:rPr>
+        <w:drawing>
+          <wp:inline distT="0" distB="0" distL="0" distR="0">
+            <wp:extent cx="6121400" cy="4538345"/>
+            <wp:effectExtent l="25400" t="0" r="0" b="0"/>
+            <wp:docPr id="19" name="Picture 13" descr=":::::::Downloads:GDS-ObservationSequence.jpg"/>
+            <wp:cNvGraphicFramePr>
+              <a:graphicFrameLocks xmlns:a="http://schemas.openxmlformats.org/drawingml/2006/main" noChangeAspect="1"/>
+            </wp:cNvGraphicFramePr>
+            <a:graphic xmlns:a="http://schemas.openxmlformats.org/drawingml/2006/main">
+              <a:graphicData uri="http://schemas.openxmlformats.org/drawingml/2006/picture">
+                <pic:pic xmlns:pic="http://schemas.openxmlformats.org/drawingml/2006/picture">
+                  <pic:nvPicPr>
+                    <pic:cNvPr id="0" name="Picture 13" descr=":::::::Downloads:GDS-ObservationSequence.jpg"/>
+                    <pic:cNvPicPr>
+                      <a:picLocks noChangeAspect="1" noChangeArrowheads="1"/>
+                    </pic:cNvPicPr>
+                  </pic:nvPicPr>
+                  <pic:blipFill>
+                    <a:blip r:embed="rId17"/>
+                    <a:srcRect/>
+                    <a:stretch>
+                      <a:fillRect/>
+                    </a:stretch>
+                  </pic:blipFill>
+                  <pic:spPr bwMode="auto">
+                    <a:xfrm>
+                      <a:off x="0" y="0"/>
+                      <a:ext cx="6121400" cy="4538345"/>
+                    </a:xfrm>
+                    <a:prstGeom prst="rect">
+                      <a:avLst/>
+                    </a:prstGeom>
+                    <a:noFill/>
+                    <a:ln w="9525">
+                      <a:noFill/>
+                      <a:miter lim="800000"/>
+                      <a:headEnd/>
+                      <a:tailEnd/>
+                    </a:ln>
+                  </pic:spPr>
+                </pic:pic>
+              </a:graphicData>
+            </a:graphic>
+          </wp:inline>
+        </w:drawing>
+      </w:r>
+    </w:p>
     <w:p>
       <w:pPr>
         <w:pStyle w:val="Heading2"/>
       </w:pPr>
+      <w:bookmarkStart w:id="28" w:name="_Toc168135515"/>
       <w:r>
         <w:t>Protocols</w:t>
       </w:r>
+      <w:bookmarkEnd w:id="28"/>
     </w:p>
     <w:p>
       <w:pPr>
@@ -2497,27 +3531,108 @@
       <w:pPr>
         <w:pStyle w:val="NormalFirst"/>
       </w:pPr>
+      <w:r>
+        <w:rPr>
+          <w:noProof/>
+        </w:rPr>
+        <w:drawing>
+          <wp:inline distT="0" distB="0" distL="0" distR="0">
+            <wp:extent cx="6121400" cy="4072255"/>
+            <wp:effectExtent l="25400" t="0" r="0" b="0"/>
+            <wp:docPr id="20" name="Picture 14" descr=":::::::Downloads:GDS-ProtocoIs.jpg"/>
+            <wp:cNvGraphicFramePr>
+              <a:graphicFrameLocks xmlns:a="http://schemas.openxmlformats.org/drawingml/2006/main" noChangeAspect="1"/>
+            </wp:cNvGraphicFramePr>
+            <a:graphic xmlns:a="http://schemas.openxmlformats.org/drawingml/2006/main">
+              <a:graphicData uri="http://schemas.openxmlformats.org/drawingml/2006/picture">
+                <pic:pic xmlns:pic="http://schemas.openxmlformats.org/drawingml/2006/picture">
+                  <pic:nvPicPr>
+                    <pic:cNvPr id="0" name="Picture 14" descr=":::::::Downloads:GDS-ProtocoIs.jpg"/>
+                    <pic:cNvPicPr>
+                      <a:picLocks noChangeAspect="1" noChangeArrowheads="1"/>
+                    </pic:cNvPicPr>
+                  </pic:nvPicPr>
+                  <pic:blipFill>
+                    <a:blip r:embed="rId18"/>
+                    <a:srcRect/>
+                    <a:stretch>
+                      <a:fillRect/>
+                    </a:stretch>
+                  </pic:blipFill>
+                  <pic:spPr bwMode="auto">
+                    <a:xfrm>
+                      <a:off x="0" y="0"/>
+                      <a:ext cx="6121400" cy="4072255"/>
+                    </a:xfrm>
+                    <a:prstGeom prst="rect">
+                      <a:avLst/>
+                    </a:prstGeom>
+                    <a:noFill/>
+                    <a:ln w="9525">
+                      <a:noFill/>
+                      <a:miter lim="800000"/>
+                      <a:headEnd/>
+                      <a:tailEnd/>
+                    </a:ln>
+                  </pic:spPr>
+                </pic:pic>
+              </a:graphicData>
+            </a:graphic>
+          </wp:inline>
+        </w:drawing>
+      </w:r>
     </w:p>
     <w:p>
       <w:pPr>
         <w:pStyle w:val="Heading2"/>
       </w:pPr>
+      <w:bookmarkStart w:id="29" w:name="_Toc168135516"/>
+      <w:proofErr w:type="spellStart"/>
       <w:r>
         <w:t>Scala</w:t>
       </w:r>
+      <w:bookmarkEnd w:id="29"/>
+      <w:proofErr w:type="spellEnd"/>
     </w:p>
     <w:p>
       <w:pPr>
         <w:pStyle w:val="NormalFirst"/>
       </w:pPr>
       <w:r>
-        <w:t>Motivation to use scala: functional programming, concurrency(actors)…</w:t>
+        <w:t xml:space="preserve">Motivation to use </w:t>
+      </w:r>
+      <w:proofErr w:type="spellStart"/>
+      <w:r>
+        <w:t>scala</w:t>
+      </w:r>
+      <w:proofErr w:type="spellEnd"/>
+      <w:r>
+        <w:t xml:space="preserve">: </w:t>
+      </w:r>
+      <w:proofErr w:type="spellStart"/>
+      <w:r>
+        <w:t>jvm</w:t>
+      </w:r>
+      <w:proofErr w:type="spellEnd"/>
+      <w:r>
+        <w:t xml:space="preserve">, </w:t>
+      </w:r>
+      <w:r>
+        <w:t xml:space="preserve">functional programming, </w:t>
+      </w:r>
+      <w:proofErr w:type="gramStart"/>
+      <w:r>
+        <w:t>concurrency(</w:t>
+      </w:r>
+      <w:proofErr w:type="gramEnd"/>
+      <w:r>
+        <w:t>actors)…</w:t>
       </w:r>
     </w:p>
     <w:sectPr>
-      <w:headerReference w:type="default" r:id="rId11"/>
-      <w:footerReference w:type="default" r:id="rId12"/>
-      <w:footerReference w:type="first" r:id="rId13"/>
+      <w:headerReference w:type="default" r:id="rId19"/>
+      <w:footerReference w:type="default" r:id="rId20"/>
+      <w:footerReference w:type="first" r:id="rId21"/>
       <w:type w:val="continuous"/>
       <w:pgSz w:w="12240" w:h="15840" w:code="9"/>
       <w:pgMar w:top="720" w:right="1440" w:bottom="1584" w:left="1152" w:gutter="0"/>
@@ -2529,7 +3644,7 @@
       <w:cols w:space="708"/>
       <w:titlePg/>
       <w:docGrid w:linePitch="360"/>
-      <w:printerSettings r:id="rId14"/>
+      <w:printerSettings r:id="rId22"/>
     </w:sectPr>
   </w:body>
 </w:document>
@@ -2801,7 +3916,7 @@
           <w:b w:val="0"/>
           <w:noProof/>
         </w:rPr>
-        <w:t>2</w:t>
+        <w:t>10</w:t>
       </w:r>
     </w:fldSimple>
     <w:r>
@@ -2897,15 +4012,15 @@
         <w:t>0</w:t>
       </w:r>
     </w:fldSimple>
-    <w:bookmarkStart w:id="23" w:name="_Ref7425757"/>
-    <w:bookmarkStart w:id="24" w:name="_Toc478453722"/>
-    <w:bookmarkStart w:id="25" w:name="_Toc482440233"/>
-    <w:bookmarkStart w:id="26" w:name="_Ref522027700"/>
+    <w:bookmarkStart w:id="30" w:name="_Ref7425757"/>
+    <w:bookmarkStart w:id="31" w:name="_Toc478453722"/>
+    <w:bookmarkStart w:id="32" w:name="_Toc482440233"/>
+    <w:bookmarkStart w:id="33" w:name="_Ref522027700"/>
   </w:p>
-  <w:bookmarkEnd w:id="23"/>
-  <w:bookmarkEnd w:id="24"/>
-  <w:bookmarkEnd w:id="25"/>
-  <w:bookmarkEnd w:id="26"/>
+  <w:bookmarkEnd w:id="30"/>
+  <w:bookmarkEnd w:id="31"/>
+  <w:bookmarkEnd w:id="32"/>
+  <w:bookmarkEnd w:id="33"/>
 </w:ftr>
 </file>
 
@@ -2944,6 +4059,119 @@
 <file path=word/numbering.xml><?xml version="1.0" encoding="utf-8"?>
 <w:numbering xmlns:mo="http://schemas.microsoft.com/office/mac/office/2008/main" xmlns:ve="http://schemas.openxmlformats.org/markup-compatibility/2006" xmlns:mv="urn:schemas-microsoft-com:mac:vml" xmlns:o="urn:schemas-microsoft-com:office:office" xmlns:r="http://schemas.openxmlformats.org/officeDocument/2006/relationships" xmlns:m="http://schemas.openxmlformats.org/officeDocument/2006/math" xmlns:v="urn:schemas-microsoft-com:vml" xmlns:wp="http://schemas.openxmlformats.org/drawingml/2006/wordprocessingDrawing" xmlns:w10="urn:schemas-microsoft-com:office:word" xmlns:w="http://schemas.openxmlformats.org/wordprocessingml/2006/main" xmlns:wne="http://schemas.microsoft.com/office/word/2006/wordml">
   <w:abstractNum w:abstractNumId="0">
+    <w:nsid w:val="00237464"/>
+    <w:multiLevelType w:val="hybridMultilevel"/>
+    <w:tmpl w:val="E3F85C6E"/>
+    <w:lvl w:ilvl="0" w:tplc="04090001">
+      <w:start w:val="1"/>
+      <w:numFmt w:val="bullet"/>
+      <w:lvlText w:val=""/>
+      <w:lvlJc w:val="left"/>
+      <w:pPr>
+        <w:ind w:left="1296" w:hanging="360"/>
+      </w:pPr>
+      <w:rPr>
+        <w:rFonts w:ascii="Symbol" w:hAnsi="Symbol" w:hint="default"/>
+      </w:rPr>
+    </w:lvl>
+    <w:lvl w:ilvl="1" w:tplc="04090003" w:tentative="1">
+      <w:start w:val="1"/>
+      <w:numFmt w:val="bullet"/>
+      <w:lvlText w:val="o"/>
+      <w:lvlJc w:val="left"/>
+      <w:pPr>
+        <w:ind w:left="2016" w:hanging="360"/>
+      </w:pPr>
+      <w:rPr>
+        <w:rFonts w:ascii="Courier New" w:hAnsi="Courier New" w:hint="default"/>
+      </w:rPr>
+    </w:lvl>
+    <w:lvl w:ilvl="2" w:tplc="04090005" w:tentative="1">
+      <w:start w:val="1"/>
+      <w:numFmt w:val="bullet"/>
+      <w:lvlText w:val=""/>
+      <w:lvlJc w:val="left"/>
+      <w:pPr>
+        <w:ind w:left="2736" w:hanging="360"/>
+      </w:pPr>
+      <w:rPr>
+        <w:rFonts w:ascii="Wingdings" w:hAnsi="Wingdings" w:hint="default"/>
+      </w:rPr>
+    </w:lvl>
+    <w:lvl w:ilvl="3" w:tplc="04090001" w:tentative="1">
+      <w:start w:val="1"/>
+      <w:numFmt w:val="bullet"/>
+      <w:lvlText w:val=""/>
+      <w:lvlJc w:val="left"/>
+      <w:pPr>
+        <w:ind w:left="3456" w:hanging="360"/>
+      </w:pPr>
+      <w:rPr>
+        <w:rFonts w:ascii="Symbol" w:hAnsi="Symbol" w:hint="default"/>
+      </w:rPr>
+    </w:lvl>
+    <w:lvl w:ilvl="4" w:tplc="04090003" w:tentative="1">
+      <w:start w:val="1"/>
+      <w:numFmt w:val="bullet"/>
+      <w:lvlText w:val="o"/>
+      <w:lvlJc w:val="left"/>
+      <w:pPr>
+        <w:ind w:left="4176" w:hanging="360"/>
+      </w:pPr>
+      <w:rPr>
+        <w:rFonts w:ascii="Courier New" w:hAnsi="Courier New" w:hint="default"/>
+      </w:rPr>
+    </w:lvl>
+    <w:lvl w:ilvl="5" w:tplc="04090005" w:tentative="1">
+      <w:start w:val="1"/>
+      <w:numFmt w:val="bullet"/>
+      <w:lvlText w:val=""/>
+      <w:lvlJc w:val="left"/>
+      <w:pPr>
+        <w:ind w:left="4896" w:hanging="360"/>
+      </w:pPr>
+      <w:rPr>
+        <w:rFonts w:ascii="Wingdings" w:hAnsi="Wingdings" w:hint="default"/>
+      </w:rPr>
+    </w:lvl>
+    <w:lvl w:ilvl="6" w:tplc="04090001" w:tentative="1">
+      <w:start w:val="1"/>
+      <w:numFmt w:val="bullet"/>
+      <w:lvlText w:val=""/>
+      <w:lvlJc w:val="left"/>
+      <w:pPr>
+        <w:ind w:left="5616" w:hanging="360"/>
+      </w:pPr>
+      <w:rPr>
+        <w:rFonts w:ascii="Symbol" w:hAnsi="Symbol" w:hint="default"/>
+      </w:rPr>
+    </w:lvl>
+    <w:lvl w:ilvl="7" w:tplc="04090003" w:tentative="1">
+      <w:start w:val="1"/>
+      <w:numFmt w:val="bullet"/>
+      <w:lvlText w:val="o"/>
+      <w:lvlJc w:val="left"/>
+      <w:pPr>
+        <w:ind w:left="6336" w:hanging="360"/>
+      </w:pPr>
+      <w:rPr>
+        <w:rFonts w:ascii="Courier New" w:hAnsi="Courier New" w:hint="default"/>
+      </w:rPr>
+    </w:lvl>
+    <w:lvl w:ilvl="8" w:tplc="04090005" w:tentative="1">
+      <w:start w:val="1"/>
+      <w:numFmt w:val="bullet"/>
+      <w:lvlText w:val=""/>
+      <w:lvlJc w:val="left"/>
+      <w:pPr>
+        <w:ind w:left="7056" w:hanging="360"/>
+      </w:pPr>
+      <w:rPr>
+        <w:rFonts w:ascii="Wingdings" w:hAnsi="Wingdings" w:hint="default"/>
+      </w:rPr>
+    </w:lvl>
+  </w:abstractNum>
+  <w:abstractNum w:abstractNumId="1">
     <w:nsid w:val="03377A7D"/>
     <w:multiLevelType w:val="hybridMultilevel"/>
     <w:tmpl w:val="F2F07C94"/>
@@ -3083,7 +4311,7 @@
       </w:rPr>
     </w:lvl>
   </w:abstractNum>
-  <w:abstractNum w:abstractNumId="1">
+  <w:abstractNum w:abstractNumId="2">
     <w:nsid w:val="048D355B"/>
     <w:multiLevelType w:val="hybridMultilevel"/>
     <w:tmpl w:val="76A88E98"/>
@@ -3199,7 +4427,7 @@
       </w:pPr>
     </w:lvl>
   </w:abstractNum>
-  <w:abstractNum w:abstractNumId="2">
+  <w:abstractNum w:abstractNumId="3">
     <w:nsid w:val="1AE2174A"/>
     <w:multiLevelType w:val="hybridMultilevel"/>
     <w:tmpl w:val="528679D4"/>
@@ -3312,7 +4540,7 @@
       </w:pPr>
     </w:lvl>
   </w:abstractNum>
-  <w:abstractNum w:abstractNumId="3">
+  <w:abstractNum w:abstractNumId="4">
     <w:nsid w:val="1C6F1272"/>
     <w:multiLevelType w:val="multilevel"/>
     <w:tmpl w:val="8EEC69CC"/>
@@ -3462,7 +4690,7 @@
       </w:rPr>
     </w:lvl>
   </w:abstractNum>
-  <w:abstractNum w:abstractNumId="4">
+  <w:abstractNum w:abstractNumId="5">
     <w:nsid w:val="22D74FEE"/>
     <w:multiLevelType w:val="hybridMultilevel"/>
     <w:tmpl w:val="3A9C0126"/>
@@ -3578,7 +4806,7 @@
       </w:pPr>
     </w:lvl>
   </w:abstractNum>
-  <w:abstractNum w:abstractNumId="5">
+  <w:abstractNum w:abstractNumId="6">
     <w:nsid w:val="292B164E"/>
     <w:multiLevelType w:val="multilevel"/>
     <w:tmpl w:val="BA70D8A2"/>
@@ -3719,7 +4947,7 @@
       </w:rPr>
     </w:lvl>
   </w:abstractNum>
-  <w:abstractNum w:abstractNumId="6">
+  <w:abstractNum w:abstractNumId="7">
     <w:nsid w:val="2B1D3B06"/>
     <w:multiLevelType w:val="hybridMultilevel"/>
     <w:tmpl w:val="BBA8BC52"/>
@@ -3835,7 +5063,7 @@
       </w:pPr>
     </w:lvl>
   </w:abstractNum>
-  <w:abstractNum w:abstractNumId="7">
+  <w:abstractNum w:abstractNumId="8">
     <w:nsid w:val="42172A52"/>
     <w:multiLevelType w:val="hybridMultilevel"/>
     <w:tmpl w:val="CCF698C6"/>
@@ -3951,7 +5179,7 @@
       </w:pPr>
     </w:lvl>
   </w:abstractNum>
-  <w:abstractNum w:abstractNumId="8">
+  <w:abstractNum w:abstractNumId="9">
     <w:nsid w:val="65400880"/>
     <w:multiLevelType w:val="hybridMultilevel"/>
     <w:tmpl w:val="80220946"/>
@@ -4067,7 +5295,7 @@
       </w:pPr>
     </w:lvl>
   </w:abstractNum>
-  <w:abstractNum w:abstractNumId="9">
+  <w:abstractNum w:abstractNumId="10">
     <w:nsid w:val="66AC2286"/>
     <w:multiLevelType w:val="hybridMultilevel"/>
     <w:tmpl w:val="8AE4F1C8"/>
@@ -4183,7 +5411,7 @@
       </w:pPr>
     </w:lvl>
   </w:abstractNum>
-  <w:abstractNum w:abstractNumId="10">
+  <w:abstractNum w:abstractNumId="11">
     <w:nsid w:val="7BEF5279"/>
     <w:multiLevelType w:val="hybridMultilevel"/>
     <w:tmpl w:val="4CCCAF04"/>
@@ -4299,7 +5527,7 @@
       </w:pPr>
     </w:lvl>
   </w:abstractNum>
-  <w:abstractNum w:abstractNumId="11">
+  <w:abstractNum w:abstractNumId="12">
     <w:nsid w:val="7CD710D7"/>
     <w:multiLevelType w:val="hybridMultilevel"/>
     <w:tmpl w:val="1688D6A8"/>
@@ -4441,40 +5669,43 @@
     </w:lvl>
   </w:abstractNum>
   <w:num w:numId="1">
+    <w:abstractNumId w:val="4"/>
+  </w:num>
+  <w:num w:numId="2">
+    <w:abstractNumId w:val="6"/>
+  </w:num>
+  <w:num w:numId="3">
     <w:abstractNumId w:val="3"/>
   </w:num>
-  <w:num w:numId="2">
+  <w:num w:numId="4">
+    <w:abstractNumId w:val="12"/>
+  </w:num>
+  <w:num w:numId="5">
+    <w:abstractNumId w:val="1"/>
+  </w:num>
+  <w:num w:numId="6">
+    <w:abstractNumId w:val="11"/>
+  </w:num>
+  <w:num w:numId="7">
+    <w:abstractNumId w:val="9"/>
+  </w:num>
+  <w:num w:numId="8">
     <w:abstractNumId w:val="5"/>
   </w:num>
-  <w:num w:numId="3">
+  <w:num w:numId="9">
+    <w:abstractNumId w:val="8"/>
+  </w:num>
+  <w:num w:numId="10">
+    <w:abstractNumId w:val="7"/>
+  </w:num>
+  <w:num w:numId="11">
     <w:abstractNumId w:val="2"/>
   </w:num>
-  <w:num w:numId="4">
-    <w:abstractNumId w:val="11"/>
-  </w:num>
-  <w:num w:numId="5">
-    <w:abstractNumId w:val="0"/>
-  </w:num>
-  <w:num w:numId="6">
+  <w:num w:numId="12">
     <w:abstractNumId w:val="10"/>
   </w:num>
-  <w:num w:numId="7">
-    <w:abstractNumId w:val="8"/>
-  </w:num>
-  <w:num w:numId="8">
-    <w:abstractNumId w:val="4"/>
-  </w:num>
-  <w:num w:numId="9">
-    <w:abstractNumId w:val="7"/>
-  </w:num>
-  <w:num w:numId="10">
-    <w:abstractNumId w:val="6"/>
-  </w:num>
-  <w:num w:numId="11">
-    <w:abstractNumId w:val="1"/>
-  </w:num>
-  <w:num w:numId="12">
-    <w:abstractNumId w:val="9"/>
+  <w:num w:numId="13">
+    <w:abstractNumId w:val="0"/>
   </w:num>
 </w:numbering>
 </file>
@@ -5454,6 +6685,15 @@
       </w:tcPr>
     </w:tblStylePr>
   </w:style>
+  <w:style w:type="paragraph" w:styleId="ListParagraph">
+    <w:name w:val="List Paragraph"/>
+    <w:basedOn w:val="Normal"/>
+    <w:rsid w:val="00A701ED"/>
+    <w:pPr>
+      <w:ind w:left="720"/>
+      <w:contextualSpacing/>
+    </w:pPr>
+  </w:style>
 </w:styles>
 </file>
 
@@ -5832,7 +7072,7 @@
 </file>
 
 <file path=customXml/itemProps1.xml><?xml version="1.0" encoding="utf-8"?>
-<ds:datastoreItem xmlns:ds="http://schemas.openxmlformats.org/officeDocument/2006/customXml" ds:itemID="{B74B59BC-4A47-E440-856A-480B1F5FF9B0}">
+<ds:datastoreItem xmlns:ds="http://schemas.openxmlformats.org/officeDocument/2006/customXml" ds:itemID="{B93CA402-0859-F14D-8018-6F43679A5C1A}">
   <ds:schemaRefs>
     <ds:schemaRef ds:uri="http://schemas.openxmlformats.org/officeDocument/2006/bibliography"/>
   </ds:schemaRefs>

</xml_diff>

<commit_message>
Added protocols section, and references.
git-svn-id: http://source.gemini.edu/software/giapi/giapi-osgi/trunk@35209 ee6ba543-07f8-4773-b02c-01d50e9d00ba
</commit_message>
<xml_diff>
--- a/gds-api/src/main/doc/GDSDesignReview.docx
+++ b/gds-api/src/main/doc/GDSDesignReview.docx
@@ -150,11 +150,7 @@
         <w:pStyle w:val="ReportAuthor"/>
       </w:pPr>
       <w:r>
-        <w:t xml:space="preserve">Nicolas A. Barriga, Carlos Quiroz, Arturo </w:t>
-      </w:r>
-      <w:proofErr w:type="spellStart"/>
-      <w:r>
-        <w:t>N</w:t>
+        <w:t>Nicolas A. Barriga, Carlos Quiroz, Arturo N</w:t>
       </w:r>
       <w:r>
         <w:rPr>
@@ -162,7 +158,6 @@
         </w:rPr>
         <w:t>úñez</w:t>
       </w:r>
-      <w:proofErr w:type="spellEnd"/>
     </w:p>
     <w:p>
       <w:pPr>
@@ -1911,6 +1906,7 @@
             <w:hyperlink w:anchor="Kim1" w:history="1">
               <w:r>
                 <w:rPr>
+                  <w:rStyle w:val="Footer"/>
                   <w:noProof/>
                 </w:rPr>
                 <w:t>1</w:t>
@@ -1944,6 +1940,7 @@
             <w:hyperlink w:anchor="Kim" w:history="1">
               <w:r>
                 <w:rPr>
+                  <w:rStyle w:val="Footer"/>
                   <w:noProof/>
                 </w:rPr>
                 <w:t>2</w:t>
@@ -2120,7 +2117,6 @@
       <w:r>
         <w:t xml:space="preserve">Code examples and individual methods are written in a fixed-width font like this: </w:t>
       </w:r>
-      <w:proofErr w:type="spellStart"/>
       <w:r>
         <w:rPr>
           <w:rStyle w:val="Code"/>
@@ -2128,7 +2124,6 @@
         </w:rPr>
         <w:t>unsubscribeToStatus</w:t>
       </w:r>
-      <w:proofErr w:type="spellEnd"/>
       <w:r>
         <w:t>.</w:t>
       </w:r>
@@ -2287,6 +2282,66 @@
       <w:r>
         <w:tab/>
         <w:t>World Coordinate System</w:t>
+      </w:r>
+    </w:p>
+    <w:p>
+      <w:pPr>
+        <w:pStyle w:val="Acronym"/>
+      </w:pPr>
+      <w:r>
+        <w:t>GDS</w:t>
+      </w:r>
+      <w:r>
+        <w:tab/>
+        <w:t>Gemini Data Service</w:t>
+      </w:r>
+    </w:p>
+    <w:p>
+      <w:pPr>
+        <w:pStyle w:val="Acronym"/>
+      </w:pPr>
+      <w:r>
+        <w:t>ODB</w:t>
+      </w:r>
+      <w:r>
+        <w:tab/>
+        <w:t>Observing DataBase</w:t>
+      </w:r>
+    </w:p>
+    <w:p>
+      <w:pPr>
+        <w:pStyle w:val="Acronym"/>
+      </w:pPr>
+      <w:r>
+        <w:t>XMLRPC</w:t>
+      </w:r>
+      <w:r>
+        <w:tab/>
+        <w:t>eXtensible Markup Language Remote Procedure Call</w:t>
+      </w:r>
+    </w:p>
+    <w:p>
+      <w:pPr>
+        <w:pStyle w:val="Acronym"/>
+      </w:pPr>
+      <w:r>
+        <w:t>RMI</w:t>
+      </w:r>
+      <w:r>
+        <w:tab/>
+        <w:t>Remote Method Invocation</w:t>
+      </w:r>
+    </w:p>
+    <w:p>
+      <w:pPr>
+        <w:pStyle w:val="Acronym"/>
+      </w:pPr>
+      <w:r>
+        <w:t>EPICS</w:t>
+      </w:r>
+      <w:r>
+        <w:tab/>
+        <w:t>Experimental Physics and Industrial Control System</w:t>
       </w:r>
     </w:p>
     <w:p>
@@ -2297,11 +2352,11 @@
         </w:rPr>
       </w:pPr>
       <w:r>
-        <w:t>GDS</w:t>
+        <w:t>FITS</w:t>
       </w:r>
       <w:r>
         <w:tab/>
-        <w:t>Gemini Data Service</w:t>
+        <w:t>Flexible Image Transport System</w:t>
       </w:r>
     </w:p>
     <w:bookmarkStart w:id="17" w:name="_Toc168135508" w:displacedByCustomXml="next"/>
@@ -2373,8 +2428,8 @@
                 <w:tblLook w:val="0000"/>
               </w:tblPr>
               <w:tblGrid>
-                <w:gridCol w:w="943"/>
-                <w:gridCol w:w="8825"/>
+                <w:gridCol w:w="1015"/>
+                <w:gridCol w:w="8753"/>
               </w:tblGrid>
               <w:tr>
                 <w:trPr>
@@ -2485,12 +2540,150 @@
                         <w:noProof/>
                       </w:rPr>
                     </w:pPr>
+                    <w:r>
+                      <w:rPr>
+                        <w:noProof/>
+                      </w:rPr>
+                      <w:t>[3]</w:t>
+                    </w:r>
+                  </w:p>
+                </w:tc>
+                <w:tc>
+                  <w:tcPr>
+                    <w:tcW w:w="0" w:type="auto"/>
+                    <w:shd w:val="clear" w:color="auto" w:fill="auto"/>
+                  </w:tcPr>
+                  <w:p>
+                    <w:pPr>
+                      <w:pStyle w:val="Bibliography"/>
+                      <w:rPr>
+                        <w:noProof/>
+                      </w:rPr>
+                    </w:pPr>
+                    <w:r>
+                      <w:rPr>
+                        <w:noProof/>
+                      </w:rPr>
+                      <w:t>Norman Hill, Dayle Kotturi, Severin Gaudet, Steve Cockayne, and Jennifer Dunn, "ICD 3.2 -- The DHS Interface," Gemini Observatory, 1998.</w:t>
+                    </w:r>
+                  </w:p>
+                </w:tc>
+              </w:tr>
+              <w:tr>
+                <w:trPr>
+                  <w:tblCellSpacing w:w="15" w:type="dxa"/>
+                </w:trPr>
+                <w:tc>
+                  <w:tcPr>
+                    <w:tcW w:w="0" w:type="auto"/>
+                    <w:shd w:val="clear" w:color="auto" w:fill="auto"/>
+                  </w:tcPr>
+                  <w:p>
+                    <w:pPr>
+                      <w:pStyle w:val="Bibliography"/>
+                      <w:jc w:val="right"/>
+                      <w:rPr>
+                        <w:noProof/>
+                      </w:rPr>
+                    </w:pPr>
+                    <w:r>
+                      <w:rPr>
+                        <w:noProof/>
+                      </w:rPr>
+                      <w:t>[4]</w:t>
+                    </w:r>
+                  </w:p>
+                </w:tc>
+                <w:tc>
+                  <w:tcPr>
+                    <w:tcW w:w="0" w:type="auto"/>
+                    <w:shd w:val="clear" w:color="auto" w:fill="auto"/>
+                  </w:tcPr>
+                  <w:p>
+                    <w:pPr>
+                      <w:pStyle w:val="Bibliography"/>
+                      <w:rPr>
+                        <w:noProof/>
+                      </w:rPr>
+                    </w:pPr>
+                    <w:r>
+                      <w:rPr>
+                        <w:noProof/>
+                      </w:rPr>
+                      <w:t>Norman Hill and Severin Gaudet, "ICD 3 -- Bulk Data Transfer," Gemini Observatory, 1996.</w:t>
+                    </w:r>
+                  </w:p>
+                </w:tc>
+              </w:tr>
+              <w:tr>
+                <w:trPr>
+                  <w:tblCellSpacing w:w="15" w:type="dxa"/>
+                </w:trPr>
+                <w:tc>
+                  <w:tcPr>
+                    <w:tcW w:w="0" w:type="auto"/>
+                    <w:shd w:val="clear" w:color="auto" w:fill="auto"/>
+                  </w:tcPr>
+                  <w:p>
+                    <w:pPr>
+                      <w:pStyle w:val="Bibliography"/>
+                      <w:jc w:val="right"/>
+                      <w:rPr>
+                        <w:noProof/>
+                      </w:rPr>
+                    </w:pPr>
+                    <w:r>
+                      <w:rPr>
+                        <w:noProof/>
+                      </w:rPr>
+                      <w:t>[5]</w:t>
+                    </w:r>
+                  </w:p>
+                </w:tc>
+                <w:tc>
+                  <w:tcPr>
+                    <w:tcW w:w="0" w:type="auto"/>
+                    <w:shd w:val="clear" w:color="auto" w:fill="auto"/>
+                  </w:tcPr>
+                  <w:p>
+                    <w:pPr>
+                      <w:pStyle w:val="Bibliography"/>
+                      <w:rPr>
+                        <w:noProof/>
+                      </w:rPr>
+                    </w:pPr>
+                    <w:r>
+                      <w:rPr>
+                        <w:noProof/>
+                      </w:rPr>
+                      <w:t>Steven Beard, "ICD 1.9/3.2 Science Instrument to Data Handling System," 1997.</w:t>
+                    </w:r>
+                  </w:p>
+                </w:tc>
+              </w:tr>
+              <w:tr>
+                <w:trPr>
+                  <w:tblCellSpacing w:w="15" w:type="dxa"/>
+                </w:trPr>
+                <w:tc>
+                  <w:tcPr>
+                    <w:tcW w:w="0" w:type="auto"/>
+                    <w:shd w:val="clear" w:color="auto" w:fill="auto"/>
+                  </w:tcPr>
+                  <w:p>
+                    <w:pPr>
+                      <w:pStyle w:val="Bibliography"/>
+                      <w:jc w:val="right"/>
+                      <w:rPr>
+                        <w:noProof/>
+                      </w:rPr>
+                    </w:pPr>
                     <w:bookmarkStart w:id="18" w:name="FIT"/>
                     <w:r>
                       <w:rPr>
                         <w:noProof/>
                       </w:rPr>
-                      <w:t>[3]</w:t>
+                      <w:t>[6]</w:t>
                     </w:r>
                     <w:bookmarkEnd w:id="18"/>
                   </w:p>
@@ -2520,6 +2713,291 @@
                           <w:noProof/>
                         </w:rPr>
                         <w:t>http://archive stsci.edu/fits/fits_standard/fits_standard.html</w:t>
+                      </w:r>
+                    </w:hyperlink>
+                  </w:p>
+                </w:tc>
+              </w:tr>
+              <w:tr>
+                <w:trPr>
+                  <w:tblCellSpacing w:w="15" w:type="dxa"/>
+                </w:trPr>
+                <w:tc>
+                  <w:tcPr>
+                    <w:tcW w:w="0" w:type="auto"/>
+                    <w:shd w:val="clear" w:color="auto" w:fill="auto"/>
+                  </w:tcPr>
+                  <w:p>
+                    <w:pPr>
+                      <w:pStyle w:val="Bibliography"/>
+                      <w:jc w:val="right"/>
+                      <w:rPr>
+                        <w:noProof/>
+                      </w:rPr>
+                    </w:pPr>
+                    <w:bookmarkStart w:id="19" w:name="XML"/>
+                    <w:r>
+                      <w:rPr>
+                        <w:noProof/>
+                      </w:rPr>
+                      <w:t>[7]</w:t>
+                    </w:r>
+                    <w:bookmarkEnd w:id="19"/>
+                  </w:p>
+                </w:tc>
+                <w:tc>
+                  <w:tcPr>
+                    <w:tcW w:w="0" w:type="auto"/>
+                    <w:shd w:val="clear" w:color="auto" w:fill="auto"/>
+                  </w:tcPr>
+                  <w:p>
+                    <w:pPr>
+                      <w:pStyle w:val="Bibliography"/>
+                      <w:rPr>
+                        <w:noProof/>
+                      </w:rPr>
+                    </w:pPr>
+                    <w:r>
+                      <w:rPr>
+                        <w:noProof/>
+                      </w:rPr>
+                      <w:t xml:space="preserve">XML-RPC Home Page. [Online]. </w:t>
+                    </w:r>
+                    <w:hyperlink r:id="rId11" w:history="1">
+                      <w:r>
+                        <w:rPr>
+                          <w:rStyle w:val="Hyperlink"/>
+                          <w:noProof/>
+                        </w:rPr>
+                        <w:t>http://www.xmlrpc.com</w:t>
+                      </w:r>
+                    </w:hyperlink>
+                  </w:p>
+                </w:tc>
+              </w:tr>
+              <w:tr>
+                <w:trPr>
+                  <w:tblCellSpacing w:w="15" w:type="dxa"/>
+                </w:trPr>
+                <w:tc>
+                  <w:tcPr>
+                    <w:tcW w:w="0" w:type="auto"/>
+                    <w:shd w:val="clear" w:color="auto" w:fill="auto"/>
+                  </w:tcPr>
+                  <w:p>
+                    <w:pPr>
+                      <w:pStyle w:val="Bibliography"/>
+                      <w:jc w:val="right"/>
+                      <w:rPr>
+                        <w:noProof/>
+                      </w:rPr>
+                    </w:pPr>
+                    <w:bookmarkStart w:id="20" w:name="Exp"/>
+                    <w:r>
+                      <w:rPr>
+                        <w:noProof/>
+                      </w:rPr>
+                      <w:t>[8]</w:t>
+                    </w:r>
+                    <w:bookmarkEnd w:id="20"/>
+                  </w:p>
+                </w:tc>
+                <w:tc>
+                  <w:tcPr>
+                    <w:tcW w:w="0" w:type="auto"/>
+                    <w:shd w:val="clear" w:color="auto" w:fill="auto"/>
+                  </w:tcPr>
+                  <w:p>
+                    <w:pPr>
+                      <w:pStyle w:val="Bibliography"/>
+                      <w:rPr>
+                        <w:noProof/>
+                      </w:rPr>
+                    </w:pPr>
+                    <w:r>
+                      <w:rPr>
+                        <w:noProof/>
+                      </w:rPr>
+                      <w:t xml:space="preserve">Experimental Physics and Industrial Control System. [Online]. </w:t>
+                    </w:r>
+                    <w:hyperlink r:id="rId12" w:history="1">
+                      <w:r>
+                        <w:rPr>
+                          <w:rStyle w:val="Hyperlink"/>
+                          <w:noProof/>
+                        </w:rPr>
+                        <w:t>http://www.aps.anl.gov/epics/</w:t>
+                      </w:r>
+                    </w:hyperlink>
+                  </w:p>
+                </w:tc>
+              </w:tr>
+              <w:tr>
+                <w:trPr>
+                  <w:tblCellSpacing w:w="15" w:type="dxa"/>
+                </w:trPr>
+                <w:tc>
+                  <w:tcPr>
+                    <w:tcW w:w="0" w:type="auto"/>
+                    <w:shd w:val="clear" w:color="auto" w:fill="auto"/>
+                  </w:tcPr>
+                  <w:p>
+                    <w:pPr>
+                      <w:pStyle w:val="Bibliography"/>
+                      <w:jc w:val="right"/>
+                      <w:rPr>
+                        <w:noProof/>
+                      </w:rPr>
+                    </w:pPr>
+                    <w:bookmarkStart w:id="21" w:name="Jav"/>
+                    <w:r>
+                      <w:rPr>
+                        <w:noProof/>
+                      </w:rPr>
+                      <w:t>[9]</w:t>
+                    </w:r>
+                    <w:bookmarkEnd w:id="21"/>
+                  </w:p>
+                </w:tc>
+                <w:tc>
+                  <w:tcPr>
+                    <w:tcW w:w="0" w:type="auto"/>
+                    <w:shd w:val="clear" w:color="auto" w:fill="auto"/>
+                  </w:tcPr>
+                  <w:p>
+                    <w:pPr>
+                      <w:pStyle w:val="Bibliography"/>
+                      <w:rPr>
+                        <w:noProof/>
+                      </w:rPr>
+                    </w:pPr>
+                    <w:r>
+                      <w:rPr>
+                        <w:noProof/>
+                      </w:rPr>
+                      <w:t xml:space="preserve">Java Message Service. [Online]. </w:t>
+                    </w:r>
+                    <w:hyperlink r:id="rId13" w:history="1">
+                      <w:r>
+                        <w:rPr>
+                          <w:rStyle w:val="Hyperlink"/>
+                          <w:noProof/>
+                        </w:rPr>
+                        <w:t>http://en.wikipedia.org/wiki/Java_Message_Service</w:t>
+                      </w:r>
+                    </w:hyperlink>
+                  </w:p>
+                </w:tc>
+              </w:tr>
+              <w:tr>
+                <w:trPr>
+                  <w:tblCellSpacing w:w="15" w:type="dxa"/>
+                </w:trPr>
+                <w:tc>
+                  <w:tcPr>
+                    <w:tcW w:w="0" w:type="auto"/>
+                    <w:shd w:val="clear" w:color="auto" w:fill="auto"/>
+                  </w:tcPr>
+                  <w:p>
+                    <w:pPr>
+                      <w:pStyle w:val="Bibliography"/>
+                      <w:jc w:val="right"/>
+                      <w:rPr>
+                        <w:noProof/>
+                      </w:rPr>
+                    </w:pPr>
+                    <w:bookmarkStart w:id="22" w:name="OSG"/>
+                    <w:r>
+                      <w:rPr>
+                        <w:noProof/>
+                      </w:rPr>
+                      <w:t>[10]</w:t>
+                    </w:r>
+                    <w:bookmarkEnd w:id="22"/>
+                  </w:p>
+                </w:tc>
+                <w:tc>
+                  <w:tcPr>
+                    <w:tcW w:w="0" w:type="auto"/>
+                    <w:shd w:val="clear" w:color="auto" w:fill="auto"/>
+                  </w:tcPr>
+                  <w:p>
+                    <w:pPr>
+                      <w:pStyle w:val="Bibliography"/>
+                      <w:rPr>
+                        <w:noProof/>
+                      </w:rPr>
+                    </w:pPr>
+                    <w:r>
+                      <w:rPr>
+                        <w:noProof/>
+                      </w:rPr>
+                      <w:t xml:space="preserve">OSGi Alliance. [Online]. </w:t>
+                    </w:r>
+                    <w:hyperlink r:id="rId14" w:history="1">
+                      <w:r>
+                        <w:rPr>
+                          <w:rStyle w:val="Hyperlink"/>
+                          <w:noProof/>
+                        </w:rPr>
+                        <w:t>http://www.osgi.org</w:t>
+                      </w:r>
+                    </w:hyperlink>
+                  </w:p>
+                </w:tc>
+              </w:tr>
+              <w:tr>
+                <w:trPr>
+                  <w:tblCellSpacing w:w="15" w:type="dxa"/>
+                </w:trPr>
+                <w:tc>
+                  <w:tcPr>
+                    <w:tcW w:w="0" w:type="auto"/>
+                    <w:shd w:val="clear" w:color="auto" w:fill="auto"/>
+                  </w:tcPr>
+                  <w:p>
+                    <w:pPr>
+                      <w:pStyle w:val="Bibliography"/>
+                      <w:jc w:val="right"/>
+                      <w:rPr>
+                        <w:noProof/>
+                      </w:rPr>
+                    </w:pPr>
+                    <w:bookmarkStart w:id="23" w:name="Jin"/>
+                    <w:r>
+                      <w:rPr>
+                        <w:noProof/>
+                      </w:rPr>
+                      <w:t>[11]</w:t>
+                    </w:r>
+                    <w:bookmarkEnd w:id="23"/>
+                  </w:p>
+                </w:tc>
+                <w:tc>
+                  <w:tcPr>
+                    <w:tcW w:w="0" w:type="auto"/>
+                    <w:shd w:val="clear" w:color="auto" w:fill="auto"/>
+                  </w:tcPr>
+                  <w:p>
+                    <w:pPr>
+                      <w:pStyle w:val="Bibliography"/>
+                      <w:rPr>
+                        <w:noProof/>
+                      </w:rPr>
+                    </w:pPr>
+                    <w:r>
+                      <w:rPr>
+                        <w:noProof/>
+                      </w:rPr>
+                      <w:t xml:space="preserve">Jini.org. [Online]. </w:t>
+                    </w:r>
+                    <w:hyperlink r:id="rId15" w:history="1">
+                      <w:r>
+                        <w:rPr>
+                          <w:rStyle w:val="Hyperlink"/>
+                          <w:noProof/>
+                        </w:rPr>
+                        <w:t>http://www.jini.org</w:t>
                       </w:r>
                     </w:hyperlink>
                   </w:p>
@@ -2602,49 +3080,132 @@
       <w:pPr>
         <w:pStyle w:val="Heading1"/>
       </w:pPr>
-      <w:bookmarkStart w:id="19" w:name="_Toc65298752"/>
-      <w:bookmarkStart w:id="20" w:name="_Toc65300594"/>
-      <w:bookmarkStart w:id="21" w:name="_Toc123038143"/>
-      <w:bookmarkStart w:id="22" w:name="_Toc168135509"/>
-      <w:bookmarkEnd w:id="19"/>
-      <w:bookmarkEnd w:id="20"/>
+      <w:bookmarkStart w:id="24" w:name="_Toc65298752"/>
+      <w:bookmarkStart w:id="25" w:name="_Toc65300594"/>
+      <w:bookmarkStart w:id="26" w:name="_Toc123038143"/>
+      <w:bookmarkStart w:id="27" w:name="_Toc168135509"/>
+      <w:bookmarkEnd w:id="24"/>
+      <w:bookmarkEnd w:id="25"/>
       <w:r>
         <w:t xml:space="preserve">Overview of </w:t>
       </w:r>
-      <w:bookmarkEnd w:id="21"/>
+      <w:bookmarkEnd w:id="26"/>
       <w:r>
         <w:t>the Gemini Data Service</w:t>
       </w:r>
-      <w:bookmarkEnd w:id="22"/>
+      <w:bookmarkEnd w:id="27"/>
     </w:p>
     <w:p>
       <w:pPr>
         <w:jc w:val="left"/>
-      </w:pPr>
-      <w:r>
-        <w:t xml:space="preserve">The Gemini Data </w:t>
-      </w:r>
-      <w:proofErr w:type="gramStart"/>
-      <w:r>
-        <w:t xml:space="preserve">Service </w:t>
-      </w:r>
-      <w:r>
-        <w:t xml:space="preserve"> is</w:t>
-      </w:r>
-      <w:proofErr w:type="gramEnd"/>
-      <w:r>
-        <w:t xml:space="preserve"> the system that will (partially) replace the Gemini Data Handling System (DHS) for GIAPI based instruments, such as GPI.</w:t>
-      </w:r>
+        <w:rPr>
+          <w:noProof/>
+        </w:rPr>
+      </w:pPr>
+      <w:r>
+        <w:t xml:space="preserve">The Gemini Data Service </w:t>
+      </w:r>
+      <w:r>
+        <w:t xml:space="preserve"> is the system that will (partially) replace the Gemini Data Handling System (DHS) for GIAPI based instruments, such as GPI.</w:t>
+      </w:r>
+      <w:r>
+        <w:rPr>
+          <w:noProof/>
+        </w:rPr>
+        <w:t xml:space="preserve"> </w:t>
+      </w:r>
+    </w:p>
+    <w:p>
+      <w:pPr>
+        <w:jc w:val="left"/>
+        <w:rPr>
+          <w:noProof/>
+        </w:rPr>
+      </w:pPr>
+      <w:r>
+        <w:rPr>
+          <w:noProof/>
+        </w:rPr>
+        <w:drawing>
+          <wp:inline distT="0" distB="0" distL="0" distR="0">
+            <wp:extent cx="6121400" cy="4614545"/>
+            <wp:effectExtent l="25400" t="0" r="0" b="0"/>
+            <wp:docPr id="3" name="Picture 15" descr=":::::::Downloads:GDS-SystemDiagram.jpg"/>
+            <wp:cNvGraphicFramePr>
+              <a:graphicFrameLocks xmlns:a="http://schemas.openxmlformats.org/drawingml/2006/main" noChangeAspect="1"/>
+            </wp:cNvGraphicFramePr>
+            <a:graphic xmlns:a="http://schemas.openxmlformats.org/drawingml/2006/main">
+              <a:graphicData uri="http://schemas.openxmlformats.org/drawingml/2006/picture">
+                <pic:pic xmlns:pic="http://schemas.openxmlformats.org/drawingml/2006/picture">
+                  <pic:nvPicPr>
+                    <pic:cNvPr id="0" name="Picture 15" descr=":::::::Downloads:GDS-SystemDiagram.jpg"/>
+                    <pic:cNvPicPr>
+                      <a:picLocks noChangeAspect="1" noChangeArrowheads="1"/>
+                    </pic:cNvPicPr>
+                  </pic:nvPicPr>
+                  <pic:blipFill>
+                    <a:blip r:embed="rId16"/>
+                    <a:srcRect/>
+                    <a:stretch>
+                      <a:fillRect/>
+                    </a:stretch>
+                  </pic:blipFill>
+                  <pic:spPr bwMode="auto">
+                    <a:xfrm>
+                      <a:off x="0" y="0"/>
+                      <a:ext cx="6121400" cy="4614545"/>
+                    </a:xfrm>
+                    <a:prstGeom prst="rect">
+                      <a:avLst/>
+                    </a:prstGeom>
+                    <a:noFill/>
+                    <a:ln w="9525">
+                      <a:noFill/>
+                      <a:miter lim="800000"/>
+                      <a:headEnd/>
+                      <a:tailEnd/>
+                    </a:ln>
+                  </pic:spPr>
+                </pic:pic>
+              </a:graphicData>
+            </a:graphic>
+          </wp:inline>
+        </w:drawing>
+      </w:r>
+    </w:p>
+    <w:p>
+      <w:pPr>
+        <w:pStyle w:val="Caption"/>
+      </w:pPr>
+      <w:r>
+        <w:t xml:space="preserve">Figure </w:t>
+      </w:r>
+      <w:fldSimple w:instr=" SEQ Figure \* ARABIC ">
+        <w:r>
+          <w:rPr>
+            <w:noProof/>
+          </w:rPr>
+          <w:t>1</w:t>
+        </w:r>
+      </w:fldSimple>
+      <w:r>
+        <w:t>: GDS System Diagram</w:t>
+      </w:r>
+    </w:p>
+    <w:p>
+      <w:pPr>
+        <w:jc w:val="left"/>
+      </w:pPr>
     </w:p>
     <w:p>
       <w:pPr>
         <w:pStyle w:val="Heading2"/>
       </w:pPr>
-      <w:bookmarkStart w:id="23" w:name="_Toc168135510"/>
+      <w:bookmarkStart w:id="28" w:name="_Toc168135510"/>
       <w:r>
         <w:t>Data Values Composition</w:t>
       </w:r>
-      <w:bookmarkEnd w:id="23"/>
+      <w:bookmarkEnd w:id="28"/>
     </w:p>
     <w:p>
       <w:pPr>
@@ -2656,23 +3217,13 @@
         <w:jc w:val="left"/>
       </w:pPr>
       <w:r>
-        <w:t xml:space="preserve">The GDS is </w:t>
-      </w:r>
-      <w:proofErr w:type="gramStart"/>
-      <w:r>
-        <w:t>a component that listen</w:t>
-      </w:r>
-      <w:proofErr w:type="gramEnd"/>
-      <w:r>
-        <w:t xml:space="preserve"> for Observation Events sent from an instrument and that reacts to them by sampling the state of the Observatory. </w:t>
-      </w:r>
-      <w:proofErr w:type="gramStart"/>
-      <w:r>
-        <w:t>observation</w:t>
-      </w:r>
-      <w:proofErr w:type="gramEnd"/>
-      <w:r>
-        <w:t xml:space="preserve"> database, instrument, etc. The sampled information is then added to the data files produced by the instrument. This process is called value composition, where all sampled values upon observation events are composed into the data file.</w:t>
+        <w:t>The GDS is a component that listen for Observation Events sent from an instrument and that reacts to them by sampling the state of the Observatory</w:t>
+      </w:r>
+      <w:r>
+        <w:t xml:space="preserve">, </w:t>
+      </w:r>
+      <w:r>
+        <w:t>observation database, instrument, etc. The sampled information is then added to the data files produced by the instrument. This process is called value composition, where all sampled values upon observation events are composed into the data file.</w:t>
       </w:r>
     </w:p>
     <w:p>
@@ -2708,11 +3259,11 @@
       <w:r>
         <w:t xml:space="preserve"> </w:t>
       </w:r>
-      <w:bookmarkStart w:id="24" w:name="_Toc168135511"/>
+      <w:bookmarkStart w:id="29" w:name="_Toc168135511"/>
       <w:r>
         <w:t>Data Label Generation</w:t>
       </w:r>
-      <w:bookmarkEnd w:id="24"/>
+      <w:bookmarkEnd w:id="29"/>
     </w:p>
     <w:p>
       <w:pPr>
@@ -2724,39 +3275,7 @@
         <w:jc w:val="left"/>
       </w:pPr>
       <w:r>
-        <w:t xml:space="preserve">Currently, the dataset names (or </w:t>
-      </w:r>
-      <w:proofErr w:type="spellStart"/>
-      <w:r>
-        <w:t>datalabels</w:t>
-      </w:r>
-      <w:proofErr w:type="spellEnd"/>
-      <w:r>
-        <w:t xml:space="preserve">) generation is performed via a control command by the DHS, at the request of the </w:t>
-      </w:r>
-      <w:proofErr w:type="spellStart"/>
-      <w:r>
-        <w:t>seqexec</w:t>
-      </w:r>
-      <w:proofErr w:type="spellEnd"/>
-      <w:r>
-        <w:t xml:space="preserve">. The </w:t>
-      </w:r>
-      <w:proofErr w:type="spellStart"/>
-      <w:r>
-        <w:t>seqexec</w:t>
-      </w:r>
-      <w:proofErr w:type="spellEnd"/>
-      <w:r>
-        <w:t xml:space="preserve"> later specifies who will contribute data to this dataset, at which point </w:t>
-      </w:r>
-      <w:proofErr w:type="gramStart"/>
-      <w:r>
-        <w:t>itself</w:t>
-      </w:r>
-      <w:proofErr w:type="gramEnd"/>
-      <w:r>
-        <w:t xml:space="preserve"> and the contributors can start sending data. A first study of the following documents and code was done:</w:t>
+        <w:t>Currently, the dataset names (or datalabels) generation is performed via a control command by the DHS, at the request of the seqexec. The seqexec later specifies who will contribute data to this dataset, at which point itself and the contributors can start sending data. A first study of the following documents and code was done:</w:t>
       </w:r>
     </w:p>
     <w:p>
@@ -2771,6 +3290,71 @@
       <w:r>
         <w:t>ICD 3: Bulk Data Transfer</w:t>
       </w:r>
+      <w:sdt>
+        <w:sdtPr>
+          <w:id w:val="328282114"/>
+          <w:citation/>
+        </w:sdtPr>
+        <w:sdtContent>
+          <w:fldSimple w:instr=" CITATION Hil98 \l 1033 ">
+            <w:r>
+              <w:rPr>
+                <w:noProof/>
+              </w:rPr>
+              <w:t>[</w:t>
+            </w:r>
+            <w:hyperlink w:anchor="Hil98" w:history="1">
+              <w:r>
+                <w:rPr>
+                  <w:rStyle w:val="Footer"/>
+                  <w:noProof/>
+                </w:rPr>
+                <w:t>3</w:t>
+              </w:r>
+            </w:hyperlink>
+            <w:r>
+              <w:rPr>
+                <w:noProof/>
+              </w:rPr>
+              <w:t>]</w:t>
+            </w:r>
+          </w:fldSimple>
+        </w:sdtContent>
+      </w:sdt>
+      <w:r>
+        <w:t xml:space="preserve"> </w:t>
+      </w:r>
+      <w:sdt>
+        <w:sdtPr>
+          <w:id w:val="328282115"/>
+          <w:citation/>
+        </w:sdtPr>
+        <w:sdtContent>
+          <w:fldSimple w:instr=" CITATION Hil96 \l 1033 ">
+            <w:r>
+              <w:rPr>
+                <w:noProof/>
+              </w:rPr>
+              <w:t>[</w:t>
+            </w:r>
+            <w:hyperlink w:anchor="Hil96" w:history="1">
+              <w:r>
+                <w:rPr>
+                  <w:rStyle w:val="Footer"/>
+                  <w:noProof/>
+                </w:rPr>
+                <w:t>4</w:t>
+              </w:r>
+            </w:hyperlink>
+            <w:r>
+              <w:rPr>
+                <w:noProof/>
+              </w:rPr>
+              <w:t>]</w:t>
+            </w:r>
+          </w:fldSimple>
+        </w:sdtContent>
+      </w:sdt>
     </w:p>
     <w:p>
       <w:pPr>
@@ -2782,12 +3366,39 @@
         <w:jc w:val="left"/>
       </w:pPr>
       <w:r>
-        <w:t xml:space="preserve">ICD 1.9/3.2: Science Instrument to Data Handling </w:t>
-      </w:r>
-      <w:proofErr w:type="spellStart"/>
-      <w:r>
-        <w:t>System</w:t>
-      </w:r>
+        <w:t>ICD 1.9/3.2: Science Instrument to Data Handling System</w:t>
+      </w:r>
+      <w:sdt>
+        <w:sdtPr>
+          <w:id w:val="328282116"/>
+          <w:citation/>
+        </w:sdtPr>
+        <w:sdtContent>
+          <w:fldSimple w:instr=" CITATION Bea97 \l 1033 ">
+            <w:r>
+              <w:rPr>
+                <w:noProof/>
+              </w:rPr>
+              <w:t>[</w:t>
+            </w:r>
+            <w:hyperlink w:anchor="Bea97" w:history="1">
+              <w:r>
+                <w:rPr>
+                  <w:rStyle w:val="Footer"/>
+                  <w:noProof/>
+                </w:rPr>
+                <w:t>5</w:t>
+              </w:r>
+            </w:hyperlink>
+            <w:r>
+              <w:rPr>
+                <w:noProof/>
+              </w:rPr>
+              <w:t>]</w:t>
+            </w:r>
+          </w:fldSimple>
+        </w:sdtContent>
+      </w:sdt>
     </w:p>
     <w:p>
       <w:pPr>
@@ -2798,13 +3409,8 @@
         </w:numPr>
         <w:jc w:val="left"/>
       </w:pPr>
-      <w:proofErr w:type="gramStart"/>
-      <w:r>
-        <w:t>dhs</w:t>
-      </w:r>
-      <w:proofErr w:type="gramEnd"/>
-      <w:r>
-        <w:t>/dhs/dhsData/list.C</w:t>
+      <w:r>
+        <w:t>dhs/dhs/dhsData/list.C</w:t>
       </w:r>
     </w:p>
     <w:p>
@@ -2816,15 +3422,9 @@
         </w:numPr>
         <w:jc w:val="left"/>
       </w:pPr>
-      <w:proofErr w:type="gramStart"/>
-      <w:r>
-        <w:t>dhs</w:t>
-      </w:r>
-      <w:proofErr w:type="gramEnd"/>
-      <w:r>
-        <w:t>/dhs/dhsData/ctl.C</w:t>
-      </w:r>
-      <w:proofErr w:type="spellEnd"/>
+      <w:r>
+        <w:t>dhs/dhs/dhsData/ctl.C</w:t>
+      </w:r>
     </w:p>
     <w:p>
       <w:pPr>
@@ -2836,31 +3436,7 @@
         <w:jc w:val="left"/>
       </w:pPr>
       <w:r>
-        <w:t xml:space="preserve">This investigation shows that the </w:t>
-      </w:r>
-      <w:proofErr w:type="spellStart"/>
-      <w:r>
-        <w:t>datalabel</w:t>
-      </w:r>
-      <w:proofErr w:type="spellEnd"/>
-      <w:r>
-        <w:t xml:space="preserve"> generation functionality is fairly independent from the data storing functionality, in a way that no files are created, and no internal state changes (except for a list of the last labels generated), when labels are generated. Furthermore, data can be sent with arbitrary </w:t>
-      </w:r>
-      <w:proofErr w:type="spellStart"/>
-      <w:r>
-        <w:t>datalabels</w:t>
-      </w:r>
-      <w:proofErr w:type="spellEnd"/>
-      <w:r>
-        <w:t xml:space="preserve"> not generated by </w:t>
-      </w:r>
-      <w:proofErr w:type="gramStart"/>
-      <w:r>
-        <w:t>the</w:t>
-      </w:r>
-      <w:proofErr w:type="gramEnd"/>
-      <w:r>
-        <w:t xml:space="preserve"> DHS.</w:t>
+        <w:t>This investigation shows that the datalabel generation functionality is fairly independent from the data storing functionality, in a way that no files are created, and no internal state changes (except for a list of the last labels generated), when labels are generated. Furthermore, data can be sent with arbitrary datalabels not generated by the DHS.</w:t>
       </w:r>
     </w:p>
     <w:p>
@@ -2878,82 +3454,53 @@
     </w:p>
     <w:p>
       <w:pPr>
+        <w:pStyle w:val="ListParagraph"/>
+        <w:numPr>
+          <w:ilvl w:val="0"/>
+          <w:numId w:val="14"/>
+        </w:numPr>
         <w:jc w:val="left"/>
       </w:pPr>
       <w:r>
-        <w:t xml:space="preserve">Continue with the </w:t>
-      </w:r>
-      <w:proofErr w:type="spellStart"/>
-      <w:r>
-        <w:t>seqexec</w:t>
-      </w:r>
-      <w:proofErr w:type="spellEnd"/>
-      <w:r>
-        <w:t xml:space="preserve"> request </w:t>
-      </w:r>
-      <w:proofErr w:type="spellStart"/>
-      <w:r>
-        <w:t>datalabels</w:t>
-      </w:r>
-      <w:proofErr w:type="spellEnd"/>
-      <w:r>
-        <w:t xml:space="preserve"> to the DHS, and then not sending any data to the DHS, but to the GDS. The major disadvantage is a dependence on the DHS for GIAPI based instruments.</w:t>
-      </w:r>
-    </w:p>
-    <w:p>
-      <w:pPr>
+        <w:t>Continue with the seqexec request</w:t>
+      </w:r>
+      <w:r>
+        <w:t>ing</w:t>
+      </w:r>
+      <w:r>
+        <w:t xml:space="preserve"> datalabels to the DHS, and then not sending any data to the DHS, but </w:t>
+      </w:r>
+      <w:r>
+        <w:t xml:space="preserve">instead sending it </w:t>
+      </w:r>
+      <w:r>
+        <w:t>to the GDS. The major disadvantage is a dependence on the DHS for GIAPI based instruments.</w:t>
+      </w:r>
+    </w:p>
+    <w:p>
+      <w:pPr>
+        <w:pStyle w:val="ListParagraph"/>
+        <w:numPr>
+          <w:ilvl w:val="0"/>
+          <w:numId w:val="14"/>
+        </w:numPr>
         <w:jc w:val="left"/>
       </w:pPr>
       <w:r>
-        <w:t xml:space="preserve">Extract the </w:t>
-      </w:r>
-      <w:proofErr w:type="spellStart"/>
-      <w:r>
-        <w:t>datalabel</w:t>
-      </w:r>
-      <w:proofErr w:type="spellEnd"/>
-      <w:r>
-        <w:t xml:space="preserve"> generation from the DHS to an external service that the DHS can query for most instruments, and the </w:t>
-      </w:r>
-      <w:proofErr w:type="spellStart"/>
-      <w:r>
-        <w:t>seqexec</w:t>
-      </w:r>
-      <w:proofErr w:type="spellEnd"/>
-      <w:r>
-        <w:t xml:space="preserve"> can query for GIAPI based instruments. The major disadvantage is the risk of </w:t>
-      </w:r>
-      <w:proofErr w:type="gramStart"/>
-      <w:r>
-        <w:t>modifying</w:t>
-      </w:r>
-      <w:proofErr w:type="gramEnd"/>
-      <w:r>
-        <w:t xml:space="preserve"> a complex piece of software like the DHS. For consistency and simplicity, if this option is taken, the communication with the new external service should use the same protocol as the one used in Sending FITS Headers from </w:t>
-      </w:r>
-      <w:proofErr w:type="spellStart"/>
-      <w:r>
-        <w:t>Seqexec</w:t>
-      </w:r>
-      <w:proofErr w:type="spellEnd"/>
-      <w:r>
-        <w:t xml:space="preserve"> to GDS.</w:t>
-      </w:r>
-    </w:p>
-    <w:p>
-      <w:pPr>
+        <w:t>Extract the datalabel generation from the DHS to an external service that the DHS can query for most instruments, and the seqexec can query for GIAPI based instruments. The major disadvantage is the risk of modifying a complex piece of software like the DHS. For consistency and simplicity, if this option is taken, the communication with the new external service should use the same protocol as the one used in Sending FITS Headers from Seqexec to GDS.</w:t>
+      </w:r>
+    </w:p>
+    <w:p>
+      <w:pPr>
+        <w:pStyle w:val="ListParagraph"/>
+        <w:numPr>
+          <w:ilvl w:val="0"/>
+          <w:numId w:val="14"/>
+        </w:numPr>
         <w:jc w:val="left"/>
       </w:pPr>
       <w:r>
-        <w:t xml:space="preserve">Generate </w:t>
-      </w:r>
-      <w:proofErr w:type="spellStart"/>
-      <w:r>
-        <w:t>datalabels</w:t>
-      </w:r>
-      <w:proofErr w:type="spellEnd"/>
-      <w:r>
-        <w:t xml:space="preserve"> independently in GDS and DHS, and ensure no collisions will happen by changing the naming convention.</w:t>
+        <w:t>Generate datalabels independently in GDS and DHS, and ensure no collisions will happen by changing the naming convention.</w:t>
       </w:r>
     </w:p>
     <w:p>
@@ -2963,19 +3510,11 @@
       <w:r>
         <w:t xml:space="preserve"> </w:t>
       </w:r>
-      <w:bookmarkStart w:id="25" w:name="_Toc168135512"/>
-      <w:r>
-        <w:t xml:space="preserve">Sending FITS Headers from </w:t>
-      </w:r>
-      <w:proofErr w:type="spellStart"/>
-      <w:r>
-        <w:t>Seqexec</w:t>
-      </w:r>
-      <w:proofErr w:type="spellEnd"/>
-      <w:r>
-        <w:t xml:space="preserve"> to GDS</w:t>
-      </w:r>
-      <w:bookmarkEnd w:id="25"/>
+      <w:bookmarkStart w:id="30" w:name="_Toc168135512"/>
+      <w:r>
+        <w:t>Sending FITS Headers from Seqexec to GDS</w:t>
+      </w:r>
+      <w:bookmarkEnd w:id="30"/>
     </w:p>
     <w:p>
       <w:pPr>
@@ -2987,47 +3526,84 @@
         <w:jc w:val="left"/>
       </w:pPr>
       <w:r>
-        <w:t xml:space="preserve">The FITS headers that the </w:t>
-      </w:r>
-      <w:proofErr w:type="spellStart"/>
-      <w:r>
-        <w:t>seqexec</w:t>
-      </w:r>
-      <w:proofErr w:type="spellEnd"/>
+        <w:t xml:space="preserve">The FITS </w:t>
+      </w:r>
+      <w:sdt>
+        <w:sdtPr>
+          <w:id w:val="328282118"/>
+          <w:citation/>
+        </w:sdtPr>
+        <w:sdtContent>
+          <w:fldSimple w:instr=" CITATION FIT \l 1033 ">
+            <w:r>
+              <w:rPr>
+                <w:noProof/>
+              </w:rPr>
+              <w:t>[</w:t>
+            </w:r>
+            <w:hyperlink w:anchor="FIT" w:history="1">
+              <w:r>
+                <w:rPr>
+                  <w:rStyle w:val="Footer"/>
+                  <w:noProof/>
+                </w:rPr>
+                <w:t>6</w:t>
+              </w:r>
+            </w:hyperlink>
+            <w:r>
+              <w:rPr>
+                <w:noProof/>
+              </w:rPr>
+              <w:t>]</w:t>
+            </w:r>
+          </w:fldSimple>
+        </w:sdtContent>
+      </w:sdt>
       <w:r>
         <w:t xml:space="preserve"> </w:t>
       </w:r>
-      <w:proofErr w:type="gramStart"/>
-      <w:r>
-        <w:t>provides,</w:t>
-      </w:r>
-      <w:proofErr w:type="gramEnd"/>
-      <w:r>
-        <w:t xml:space="preserve"> must be passed to the GDS. There aren't many suitable remote communication alternatives supported by </w:t>
-      </w:r>
-      <w:proofErr w:type="spellStart"/>
-      <w:r>
-        <w:t>tcl</w:t>
-      </w:r>
-      <w:proofErr w:type="spellEnd"/>
-      <w:r>
-        <w:t xml:space="preserve"> and java/</w:t>
-      </w:r>
-      <w:proofErr w:type="spellStart"/>
-      <w:r>
-        <w:t>scala</w:t>
-      </w:r>
-      <w:proofErr w:type="spellEnd"/>
-      <w:r>
-        <w:t xml:space="preserve">. The most suitable seems to be XMLRPC, which has implementations in both languages, and is relatively simple, but much higher level than using plain http or </w:t>
-      </w:r>
-      <w:proofErr w:type="spellStart"/>
-      <w:r>
-        <w:t>tcp</w:t>
-      </w:r>
-      <w:proofErr w:type="spellEnd"/>
-      <w:r>
-        <w:t>.</w:t>
+      <w:r>
+        <w:t xml:space="preserve">headers that the seqexec provides, must be passed to the GDS. There aren't many suitable remote communication alternatives supported </w:t>
+      </w:r>
+      <w:r>
+        <w:t xml:space="preserve">both </w:t>
+      </w:r>
+      <w:r>
+        <w:t>by tcl and java/scala. The most suitable seems to be XMLRPC</w:t>
+      </w:r>
+      <w:sdt>
+        <w:sdtPr>
+          <w:id w:val="328282117"/>
+          <w:citation/>
+        </w:sdtPr>
+        <w:sdtContent>
+          <w:fldSimple w:instr=" CITATION XML \l 1033  ">
+            <w:r>
+              <w:rPr>
+                <w:noProof/>
+              </w:rPr>
+              <w:t>[</w:t>
+            </w:r>
+            <w:hyperlink w:anchor="XML" w:history="1">
+              <w:r>
+                <w:rPr>
+                  <w:rStyle w:val="Footer"/>
+                  <w:noProof/>
+                </w:rPr>
+                <w:t>7</w:t>
+              </w:r>
+            </w:hyperlink>
+            <w:r>
+              <w:rPr>
+                <w:noProof/>
+              </w:rPr>
+              <w:t>]</w:t>
+            </w:r>
+          </w:fldSimple>
+        </w:sdtContent>
+      </w:sdt>
+      <w:r>
+        <w:t>, which has implementations in both languages, and is relatively simple, but much higher level than using plain http or tcp.</w:t>
       </w:r>
       <w:r>
         <w:t xml:space="preserve"> </w:t>
@@ -3065,7 +3641,7 @@
                     </pic:cNvPicPr>
                   </pic:nvPicPr>
                   <pic:blipFill>
-                    <a:blip r:embed="rId11"/>
+                    <a:blip r:embed="rId17"/>
                     <a:srcRect/>
                     <a:stretch>
                       <a:fillRect/>
@@ -3118,75 +3694,6 @@
       <w:pPr>
         <w:keepNext/>
       </w:pPr>
-      <w:r>
-        <w:rPr>
-          <w:noProof/>
-        </w:rPr>
-        <w:drawing>
-          <wp:inline distT="0" distB="0" distL="0" distR="0">
-            <wp:extent cx="6121400" cy="4614545"/>
-            <wp:effectExtent l="25400" t="0" r="0" b="0"/>
-            <wp:docPr id="21" name="Picture 15" descr=":::::::Downloads:GDS-SystemDiagram.jpg"/>
-            <wp:cNvGraphicFramePr>
-              <a:graphicFrameLocks xmlns:a="http://schemas.openxmlformats.org/drawingml/2006/main" noChangeAspect="1"/>
-            </wp:cNvGraphicFramePr>
-            <a:graphic xmlns:a="http://schemas.openxmlformats.org/drawingml/2006/main">
-              <a:graphicData uri="http://schemas.openxmlformats.org/drawingml/2006/picture">
-                <pic:pic xmlns:pic="http://schemas.openxmlformats.org/drawingml/2006/picture">
-                  <pic:nvPicPr>
-                    <pic:cNvPr id="0" name="Picture 15" descr=":::::::Downloads:GDS-SystemDiagram.jpg"/>
-                    <pic:cNvPicPr>
-                      <a:picLocks noChangeAspect="1" noChangeArrowheads="1"/>
-                    </pic:cNvPicPr>
-                  </pic:nvPicPr>
-                  <pic:blipFill>
-                    <a:blip r:embed="rId12"/>
-                    <a:srcRect/>
-                    <a:stretch>
-                      <a:fillRect/>
-                    </a:stretch>
-                  </pic:blipFill>
-                  <pic:spPr bwMode="auto">
-                    <a:xfrm>
-                      <a:off x="0" y="0"/>
-                      <a:ext cx="6121400" cy="4614545"/>
-                    </a:xfrm>
-                    <a:prstGeom prst="rect">
-                      <a:avLst/>
-                    </a:prstGeom>
-                    <a:noFill/>
-                    <a:ln w="9525">
-                      <a:noFill/>
-                      <a:miter lim="800000"/>
-                      <a:headEnd/>
-                      <a:tailEnd/>
-                    </a:ln>
-                  </pic:spPr>
-                </pic:pic>
-              </a:graphicData>
-            </a:graphic>
-          </wp:inline>
-        </w:drawing>
-      </w:r>
-    </w:p>
-    <w:p>
-      <w:pPr>
-        <w:pStyle w:val="Caption"/>
-      </w:pPr>
-      <w:r>
-        <w:t xml:space="preserve">Figure </w:t>
-      </w:r>
-      <w:fldSimple w:instr=" SEQ Figure \* ARABIC ">
-        <w:r>
-          <w:rPr>
-            <w:noProof/>
-          </w:rPr>
-          <w:t>2</w:t>
-        </w:r>
-      </w:fldSimple>
-      <w:r>
-        <w:t>: GDS System Diagram</w:t>
-      </w:r>
     </w:p>
     <w:p>
       <w:pPr>
@@ -3203,11 +3710,11 @@
       <w:pPr>
         <w:pStyle w:val="Heading1"/>
       </w:pPr>
-      <w:bookmarkStart w:id="26" w:name="_Toc168135513"/>
+      <w:bookmarkStart w:id="31" w:name="_Toc168135513"/>
       <w:r>
         <w:t>GUI</w:t>
       </w:r>
-      <w:bookmarkEnd w:id="26"/>
+      <w:bookmarkEnd w:id="31"/>
     </w:p>
     <w:p>
       <w:pPr>
@@ -3245,7 +3752,7 @@
                     </pic:cNvPicPr>
                   </pic:nvPicPr>
                   <pic:blipFill>
-                    <a:blip r:embed="rId13"/>
+                    <a:blip r:embed="rId18"/>
                     <a:srcRect/>
                     <a:stretch>
                       <a:fillRect/>
@@ -3276,6 +3783,9 @@
     </w:p>
     <w:p>
       <w:r>
+        <w:rPr>
+          <w:noProof/>
+        </w:rPr>
         <w:drawing>
           <wp:inline distT="0" distB="0" distL="0" distR="0">
             <wp:extent cx="6121400" cy="5994400"/>
@@ -3294,7 +3804,7 @@
                     </pic:cNvPicPr>
                   </pic:nvPicPr>
                   <pic:blipFill>
-                    <a:blip r:embed="rId14"/>
+                    <a:blip r:embed="rId19"/>
                     <a:srcRect/>
                     <a:stretch>
                       <a:fillRect/>
@@ -3346,7 +3856,7 @@
                     </pic:cNvPicPr>
                   </pic:nvPicPr>
                   <pic:blipFill>
-                    <a:blip r:embed="rId15"/>
+                    <a:blip r:embed="rId20"/>
                     <a:srcRect/>
                     <a:stretch>
                       <a:fillRect/>
@@ -3398,7 +3908,7 @@
                     </pic:cNvPicPr>
                   </pic:nvPicPr>
                   <pic:blipFill>
-                    <a:blip r:embed="rId16"/>
+                    <a:blip r:embed="rId21"/>
                     <a:srcRect/>
                     <a:stretch>
                       <a:fillRect/>
@@ -3442,11 +3952,11 @@
       <w:pPr>
         <w:pStyle w:val="Heading1"/>
       </w:pPr>
-      <w:bookmarkStart w:id="27" w:name="_Toc168135514"/>
+      <w:bookmarkStart w:id="32" w:name="_Toc168135514"/>
       <w:r>
         <w:t>Implementation Details</w:t>
       </w:r>
-      <w:bookmarkEnd w:id="27"/>
+      <w:bookmarkEnd w:id="32"/>
     </w:p>
     <w:p>
       <w:pPr>
@@ -3480,7 +3990,7 @@
                     </pic:cNvPicPr>
                   </pic:nvPicPr>
                   <pic:blipFill>
-                    <a:blip r:embed="rId17"/>
+                    <a:blip r:embed="rId22"/>
                     <a:srcRect/>
                     <a:stretch>
                       <a:fillRect/>
@@ -3513,19 +4023,298 @@
       <w:pPr>
         <w:pStyle w:val="Heading2"/>
       </w:pPr>
-      <w:bookmarkStart w:id="28" w:name="_Toc168135515"/>
+      <w:bookmarkStart w:id="33" w:name="_Toc168135515"/>
       <w:r>
         <w:t>Protocols</w:t>
       </w:r>
-      <w:bookmarkEnd w:id="28"/>
+      <w:bookmarkEnd w:id="33"/>
     </w:p>
     <w:p>
       <w:pPr>
         <w:pStyle w:val="NormalFirst"/>
       </w:pPr>
       <w:r>
-        <w:t>Description of the communication protocols used (EPICS, XMLRPC, JMS, RMI)</w:t>
-      </w:r>
+        <w:t>The GDS uses several protocols to communicate to different external systems. Most of these were chosen because current or legacy application</w:t>
+      </w:r>
+      <w:r>
+        <w:t>s</w:t>
+      </w:r>
+      <w:r>
+        <w:t xml:space="preserve"> use them.</w:t>
+      </w:r>
+    </w:p>
+    <w:p>
+      <w:pPr>
+        <w:pStyle w:val="ListParagraph"/>
+        <w:numPr>
+          <w:ilvl w:val="0"/>
+          <w:numId w:val="15"/>
+        </w:numPr>
+      </w:pPr>
+      <w:r>
+        <w:t>EPICS</w:t>
+      </w:r>
+      <w:sdt>
+        <w:sdtPr>
+          <w:id w:val="328282190"/>
+          <w:citation/>
+        </w:sdtPr>
+        <w:sdtContent>
+          <w:fldSimple w:instr=" CITATION Exp \l 1033 ">
+            <w:r>
+              <w:rPr>
+                <w:noProof/>
+              </w:rPr>
+              <w:t>[</w:t>
+            </w:r>
+            <w:hyperlink w:anchor="Exp" w:history="1">
+              <w:r>
+                <w:rPr>
+                  <w:rStyle w:val="Footer"/>
+                  <w:noProof/>
+                </w:rPr>
+                <w:t>8</w:t>
+              </w:r>
+            </w:hyperlink>
+            <w:r>
+              <w:rPr>
+                <w:noProof/>
+              </w:rPr>
+              <w:t>]</w:t>
+            </w:r>
+          </w:fldSimple>
+        </w:sdtContent>
+      </w:sdt>
+      <w:r>
+        <w:t xml:space="preserve">: Currently used by most instruments and the OCS. The GDS needs to collect information such as weather data, </w:t>
+      </w:r>
+      <w:r>
+        <w:t>which</w:t>
+      </w:r>
+      <w:r>
+        <w:t xml:space="preserve"> is accessible via EPICS.</w:t>
+      </w:r>
+    </w:p>
+    <w:p>
+      <w:pPr>
+        <w:pStyle w:val="ListParagraph"/>
+        <w:numPr>
+          <w:ilvl w:val="0"/>
+          <w:numId w:val="15"/>
+        </w:numPr>
+      </w:pPr>
+      <w:r>
+        <w:t>JMS</w:t>
+      </w:r>
+      <w:sdt>
+        <w:sdtPr>
+          <w:id w:val="328282191"/>
+          <w:citation/>
+        </w:sdtPr>
+        <w:sdtContent>
+          <w:fldSimple w:instr=" CITATION Jav \l 1033 ">
+            <w:r>
+              <w:rPr>
+                <w:noProof/>
+              </w:rPr>
+              <w:t>[</w:t>
+            </w:r>
+            <w:hyperlink w:anchor="Jav" w:history="1">
+              <w:r>
+                <w:rPr>
+                  <w:rStyle w:val="Footer"/>
+                  <w:noProof/>
+                </w:rPr>
+                <w:t>9</w:t>
+              </w:r>
+            </w:hyperlink>
+            <w:r>
+              <w:rPr>
+                <w:noProof/>
+              </w:rPr>
+              <w:t>]</w:t>
+            </w:r>
+          </w:fldSimple>
+        </w:sdtContent>
+      </w:sdt>
+      <w:r>
+        <w:t>: GIAPI based instruments publish status information via JMS. This information is received by the Gemini Master Process (GMP)</w:t>
+      </w:r>
+      <w:sdt>
+        <w:sdtPr>
+          <w:id w:val="328282188"/>
+          <w:citation/>
+        </w:sdtPr>
+        <w:sdtContent>
+          <w:fldSimple w:instr=" CITATION Kim1 \l 1033 ">
+            <w:r>
+              <w:rPr>
+                <w:noProof/>
+              </w:rPr>
+              <w:t>[</w:t>
+            </w:r>
+            <w:hyperlink w:anchor="Kim1" w:history="1">
+              <w:r>
+                <w:rPr>
+                  <w:rStyle w:val="Footer"/>
+                  <w:noProof/>
+                </w:rPr>
+                <w:t>1</w:t>
+              </w:r>
+            </w:hyperlink>
+            <w:r>
+              <w:rPr>
+                <w:noProof/>
+              </w:rPr>
+              <w:t>]</w:t>
+            </w:r>
+          </w:fldSimple>
+        </w:sdtContent>
+      </w:sdt>
+      <w:r>
+        <w:t xml:space="preserve">, and is accessible </w:t>
+      </w:r>
+      <w:r>
+        <w:t>by</w:t>
+      </w:r>
+      <w:r>
+        <w:t xml:space="preserve"> the GDS via OSGi</w:t>
+      </w:r>
+      <w:sdt>
+        <w:sdtPr>
+          <w:id w:val="328282189"/>
+          <w:citation/>
+        </w:sdtPr>
+        <w:sdtContent>
+          <w:fldSimple w:instr=" CITATION OSG \l 1033 ">
+            <w:r>
+              <w:rPr>
+                <w:noProof/>
+              </w:rPr>
+              <w:t>[</w:t>
+            </w:r>
+            <w:hyperlink w:anchor="OSG" w:history="1">
+              <w:r>
+                <w:rPr>
+                  <w:rStyle w:val="Footer"/>
+                  <w:noProof/>
+                </w:rPr>
+                <w:t>10</w:t>
+              </w:r>
+            </w:hyperlink>
+            <w:r>
+              <w:rPr>
+                <w:noProof/>
+              </w:rPr>
+              <w:t>]</w:t>
+            </w:r>
+          </w:fldSimple>
+        </w:sdtContent>
+      </w:sdt>
+      <w:r>
+        <w:t>.</w:t>
+      </w:r>
+    </w:p>
+    <w:p>
+      <w:pPr>
+        <w:pStyle w:val="ListParagraph"/>
+        <w:numPr>
+          <w:ilvl w:val="0"/>
+          <w:numId w:val="15"/>
+        </w:numPr>
+      </w:pPr>
+      <w:r>
+        <w:t>Jini</w:t>
+      </w:r>
+      <w:sdt>
+        <w:sdtPr>
+          <w:id w:val="328282192"/>
+          <w:citation/>
+        </w:sdtPr>
+        <w:sdtContent>
+          <w:fldSimple w:instr=" CITATION Jin \l 1033 ">
+            <w:r>
+              <w:rPr>
+                <w:noProof/>
+              </w:rPr>
+              <w:t>[</w:t>
+            </w:r>
+            <w:hyperlink w:anchor="Jin" w:history="1">
+              <w:r>
+                <w:rPr>
+                  <w:rStyle w:val="Footer"/>
+                  <w:noProof/>
+                </w:rPr>
+                <w:t>11</w:t>
+              </w:r>
+            </w:hyperlink>
+            <w:r>
+              <w:rPr>
+                <w:noProof/>
+              </w:rPr>
+              <w:t>]</w:t>
+            </w:r>
+          </w:fldSimple>
+        </w:sdtContent>
+      </w:sdt>
+      <w:r>
+        <w:t>/RMI</w:t>
+      </w:r>
+      <w:r>
+        <w:t>: Used by GDS to query the ODB for static information of programs, such as principal investigator’s names.</w:t>
+      </w:r>
+    </w:p>
+    <w:p>
+      <w:pPr>
+        <w:pStyle w:val="ListParagraph"/>
+        <w:numPr>
+          <w:ilvl w:val="0"/>
+          <w:numId w:val="15"/>
+        </w:numPr>
+      </w:pPr>
+      <w:r>
+        <w:t>XMLRPC</w:t>
+      </w:r>
+      <w:sdt>
+        <w:sdtPr>
+          <w:id w:val="328282193"/>
+          <w:citation/>
+        </w:sdtPr>
+        <w:sdtContent>
+          <w:fldSimple w:instr=" CITATION XML \l 1033 ">
+            <w:r>
+              <w:rPr>
+                <w:noProof/>
+              </w:rPr>
+              <w:t>[</w:t>
+            </w:r>
+            <w:hyperlink w:anchor="XML" w:history="1">
+              <w:r>
+                <w:rPr>
+                  <w:rStyle w:val="Footer"/>
+                  <w:noProof/>
+                </w:rPr>
+                <w:t>7</w:t>
+              </w:r>
+            </w:hyperlink>
+            <w:r>
+              <w:rPr>
+                <w:noProof/>
+              </w:rPr>
+              <w:t>]</w:t>
+            </w:r>
+          </w:fldSimple>
+        </w:sdtContent>
+      </w:sdt>
+      <w:r>
+        <w:t>: Used by the seqexec to communicate keywords to the GDS.</w:t>
+      </w:r>
+    </w:p>
+    <w:p>
+      <w:pPr>
+        <w:pStyle w:val="ListParagraph"/>
+        <w:ind w:left="1296"/>
+      </w:pPr>
     </w:p>
     <w:p>
       <w:pPr>
@@ -3553,7 +4342,7 @@
                     </pic:cNvPicPr>
                   </pic:nvPicPr>
                   <pic:blipFill>
-                    <a:blip r:embed="rId18"/>
+                    <a:blip r:embed="rId23"/>
                     <a:srcRect/>
                     <a:stretch>
                       <a:fillRect/>
@@ -3586,53 +4375,30 @@
       <w:pPr>
         <w:pStyle w:val="Heading2"/>
       </w:pPr>
-      <w:bookmarkStart w:id="29" w:name="_Toc168135516"/>
-      <w:proofErr w:type="spellStart"/>
+      <w:bookmarkStart w:id="34" w:name="_Toc168135516"/>
       <w:r>
         <w:t>Scala</w:t>
       </w:r>
-      <w:bookmarkEnd w:id="29"/>
-      <w:proofErr w:type="spellEnd"/>
+      <w:bookmarkEnd w:id="34"/>
     </w:p>
     <w:p>
       <w:pPr>
         <w:pStyle w:val="NormalFirst"/>
       </w:pPr>
       <w:r>
-        <w:t xml:space="preserve">Motivation to use </w:t>
-      </w:r>
-      <w:proofErr w:type="spellStart"/>
-      <w:r>
-        <w:t>scala</w:t>
-      </w:r>
-      <w:proofErr w:type="spellEnd"/>
-      <w:r>
-        <w:t xml:space="preserve">: </w:t>
-      </w:r>
-      <w:proofErr w:type="spellStart"/>
-      <w:r>
-        <w:t>jvm</w:t>
-      </w:r>
-      <w:proofErr w:type="spellEnd"/>
-      <w:r>
-        <w:t xml:space="preserve">, </w:t>
-      </w:r>
-      <w:r>
-        <w:t xml:space="preserve">functional programming, </w:t>
-      </w:r>
-      <w:proofErr w:type="gramStart"/>
-      <w:r>
-        <w:t>concurrency(</w:t>
-      </w:r>
-      <w:proofErr w:type="gramEnd"/>
-      <w:r>
-        <w:t>actors)…</w:t>
+        <w:t xml:space="preserve">Motivation to use scala: </w:t>
+      </w:r>
+      <w:r>
+        <w:t xml:space="preserve">jvm, </w:t>
+      </w:r>
+      <w:r>
+        <w:t>functional programming, concurrency(actors)…</w:t>
       </w:r>
     </w:p>
     <w:sectPr>
-      <w:headerReference w:type="default" r:id="rId19"/>
-      <w:footerReference w:type="default" r:id="rId20"/>
-      <w:footerReference w:type="first" r:id="rId21"/>
+      <w:headerReference w:type="default" r:id="rId24"/>
+      <w:footerReference w:type="default" r:id="rId25"/>
+      <w:footerReference w:type="first" r:id="rId26"/>
       <w:type w:val="continuous"/>
       <w:pgSz w:w="12240" w:h="15840" w:code="9"/>
       <w:pgMar w:top="720" w:right="1440" w:bottom="1584" w:left="1152" w:gutter="0"/>
@@ -3644,7 +4410,7 @@
       <w:cols w:space="708"/>
       <w:titlePg/>
       <w:docGrid w:linePitch="360"/>
-      <w:printerSettings r:id="rId22"/>
+      <w:printerSettings r:id="rId27"/>
     </w:sectPr>
   </w:body>
 </w:document>
@@ -4012,15 +4778,15 @@
         <w:t>0</w:t>
       </w:r>
     </w:fldSimple>
-    <w:bookmarkStart w:id="30" w:name="_Ref7425757"/>
-    <w:bookmarkStart w:id="31" w:name="_Toc478453722"/>
-    <w:bookmarkStart w:id="32" w:name="_Toc482440233"/>
-    <w:bookmarkStart w:id="33" w:name="_Ref522027700"/>
+    <w:bookmarkStart w:id="35" w:name="_Ref7425757"/>
+    <w:bookmarkStart w:id="36" w:name="_Toc478453722"/>
+    <w:bookmarkStart w:id="37" w:name="_Toc482440233"/>
+    <w:bookmarkStart w:id="38" w:name="_Ref522027700"/>
   </w:p>
-  <w:bookmarkEnd w:id="30"/>
-  <w:bookmarkEnd w:id="31"/>
-  <w:bookmarkEnd w:id="32"/>
-  <w:bookmarkEnd w:id="33"/>
+  <w:bookmarkEnd w:id="35"/>
+  <w:bookmarkEnd w:id="36"/>
+  <w:bookmarkEnd w:id="37"/>
+  <w:bookmarkEnd w:id="38"/>
 </w:ftr>
 </file>
 
@@ -4428,6 +5194,92 @@
     </w:lvl>
   </w:abstractNum>
   <w:abstractNum w:abstractNumId="3">
+    <w:nsid w:val="11256A7C"/>
+    <w:multiLevelType w:val="hybridMultilevel"/>
+    <w:tmpl w:val="8FDA48D4"/>
+    <w:lvl w:ilvl="0" w:tplc="0409000F">
+      <w:start w:val="1"/>
+      <w:numFmt w:val="decimal"/>
+      <w:lvlText w:val="%1."/>
+      <w:lvlJc w:val="left"/>
+      <w:pPr>
+        <w:ind w:left="1296" w:hanging="360"/>
+      </w:pPr>
+    </w:lvl>
+    <w:lvl w:ilvl="1" w:tplc="04090019" w:tentative="1">
+      <w:start w:val="1"/>
+      <w:numFmt w:val="lowerLetter"/>
+      <w:lvlText w:val="%2."/>
+      <w:lvlJc w:val="left"/>
+      <w:pPr>
+        <w:ind w:left="2016" w:hanging="360"/>
+      </w:pPr>
+    </w:lvl>
+    <w:lvl w:ilvl="2" w:tplc="0409001B" w:tentative="1">
+      <w:start w:val="1"/>
+      <w:numFmt w:val="lowerRoman"/>
+      <w:lvlText w:val="%3."/>
+      <w:lvlJc w:val="right"/>
+      <w:pPr>
+        <w:ind w:left="2736" w:hanging="180"/>
+      </w:pPr>
+    </w:lvl>
+    <w:lvl w:ilvl="3" w:tplc="0409000F" w:tentative="1">
+      <w:start w:val="1"/>
+      <w:numFmt w:val="decimal"/>
+      <w:lvlText w:val="%4."/>
+      <w:lvlJc w:val="left"/>
+      <w:pPr>
+        <w:ind w:left="3456" w:hanging="360"/>
+      </w:pPr>
+    </w:lvl>
+    <w:lvl w:ilvl="4" w:tplc="04090019" w:tentative="1">
+      <w:start w:val="1"/>
+      <w:numFmt w:val="lowerLetter"/>
+      <w:lvlText w:val="%5."/>
+      <w:lvlJc w:val="left"/>
+      <w:pPr>
+        <w:ind w:left="4176" w:hanging="360"/>
+      </w:pPr>
+    </w:lvl>
+    <w:lvl w:ilvl="5" w:tplc="0409001B" w:tentative="1">
+      <w:start w:val="1"/>
+      <w:numFmt w:val="lowerRoman"/>
+      <w:lvlText w:val="%6."/>
+      <w:lvlJc w:val="right"/>
+      <w:pPr>
+        <w:ind w:left="4896" w:hanging="180"/>
+      </w:pPr>
+    </w:lvl>
+    <w:lvl w:ilvl="6" w:tplc="0409000F" w:tentative="1">
+      <w:start w:val="1"/>
+      <w:numFmt w:val="decimal"/>
+      <w:lvlText w:val="%7."/>
+      <w:lvlJc w:val="left"/>
+      <w:pPr>
+        <w:ind w:left="5616" w:hanging="360"/>
+      </w:pPr>
+    </w:lvl>
+    <w:lvl w:ilvl="7" w:tplc="04090019" w:tentative="1">
+      <w:start w:val="1"/>
+      <w:numFmt w:val="lowerLetter"/>
+      <w:lvlText w:val="%8."/>
+      <w:lvlJc w:val="left"/>
+      <w:pPr>
+        <w:ind w:left="6336" w:hanging="360"/>
+      </w:pPr>
+    </w:lvl>
+    <w:lvl w:ilvl="8" w:tplc="0409001B" w:tentative="1">
+      <w:start w:val="1"/>
+      <w:numFmt w:val="lowerRoman"/>
+      <w:lvlText w:val="%9."/>
+      <w:lvlJc w:val="right"/>
+      <w:pPr>
+        <w:ind w:left="7056" w:hanging="180"/>
+      </w:pPr>
+    </w:lvl>
+  </w:abstractNum>
+  <w:abstractNum w:abstractNumId="4">
     <w:nsid w:val="1AE2174A"/>
     <w:multiLevelType w:val="hybridMultilevel"/>
     <w:tmpl w:val="528679D4"/>
@@ -4540,7 +5392,7 @@
       </w:pPr>
     </w:lvl>
   </w:abstractNum>
-  <w:abstractNum w:abstractNumId="4">
+  <w:abstractNum w:abstractNumId="5">
     <w:nsid w:val="1C6F1272"/>
     <w:multiLevelType w:val="multilevel"/>
     <w:tmpl w:val="8EEC69CC"/>
@@ -4690,7 +5542,7 @@
       </w:rPr>
     </w:lvl>
   </w:abstractNum>
-  <w:abstractNum w:abstractNumId="5">
+  <w:abstractNum w:abstractNumId="6">
     <w:nsid w:val="22D74FEE"/>
     <w:multiLevelType w:val="hybridMultilevel"/>
     <w:tmpl w:val="3A9C0126"/>
@@ -4806,7 +5658,7 @@
       </w:pPr>
     </w:lvl>
   </w:abstractNum>
-  <w:abstractNum w:abstractNumId="6">
+  <w:abstractNum w:abstractNumId="7">
     <w:nsid w:val="292B164E"/>
     <w:multiLevelType w:val="multilevel"/>
     <w:tmpl w:val="BA70D8A2"/>
@@ -4947,7 +5799,7 @@
       </w:rPr>
     </w:lvl>
   </w:abstractNum>
-  <w:abstractNum w:abstractNumId="7">
+  <w:abstractNum w:abstractNumId="8">
     <w:nsid w:val="2B1D3B06"/>
     <w:multiLevelType w:val="hybridMultilevel"/>
     <w:tmpl w:val="BBA8BC52"/>
@@ -5063,7 +5915,120 @@
       </w:pPr>
     </w:lvl>
   </w:abstractNum>
-  <w:abstractNum w:abstractNumId="8">
+  <w:abstractNum w:abstractNumId="9">
+    <w:nsid w:val="2EA2309A"/>
+    <w:multiLevelType w:val="hybridMultilevel"/>
+    <w:tmpl w:val="84AC37E4"/>
+    <w:lvl w:ilvl="0" w:tplc="04090001">
+      <w:start w:val="1"/>
+      <w:numFmt w:val="bullet"/>
+      <w:lvlText w:val=""/>
+      <w:lvlJc w:val="left"/>
+      <w:pPr>
+        <w:ind w:left="1296" w:hanging="360"/>
+      </w:pPr>
+      <w:rPr>
+        <w:rFonts w:ascii="Symbol" w:hAnsi="Symbol" w:hint="default"/>
+      </w:rPr>
+    </w:lvl>
+    <w:lvl w:ilvl="1" w:tplc="04090003" w:tentative="1">
+      <w:start w:val="1"/>
+      <w:numFmt w:val="bullet"/>
+      <w:lvlText w:val="o"/>
+      <w:lvlJc w:val="left"/>
+      <w:pPr>
+        <w:ind w:left="2016" w:hanging="360"/>
+      </w:pPr>
+      <w:rPr>
+        <w:rFonts w:ascii="Courier New" w:hAnsi="Courier New" w:hint="default"/>
+      </w:rPr>
+    </w:lvl>
+    <w:lvl w:ilvl="2" w:tplc="04090005" w:tentative="1">
+      <w:start w:val="1"/>
+      <w:numFmt w:val="bullet"/>
+      <w:lvlText w:val=""/>
+      <w:lvlJc w:val="left"/>
+      <w:pPr>
+        <w:ind w:left="2736" w:hanging="360"/>
+      </w:pPr>
+      <w:rPr>
+        <w:rFonts w:ascii="Wingdings" w:hAnsi="Wingdings" w:hint="default"/>
+      </w:rPr>
+    </w:lvl>
+    <w:lvl w:ilvl="3" w:tplc="04090001" w:tentative="1">
+      <w:start w:val="1"/>
+      <w:numFmt w:val="bullet"/>
+      <w:lvlText w:val=""/>
+      <w:lvlJc w:val="left"/>
+      <w:pPr>
+        <w:ind w:left="3456" w:hanging="360"/>
+      </w:pPr>
+      <w:rPr>
+        <w:rFonts w:ascii="Symbol" w:hAnsi="Symbol" w:hint="default"/>
+      </w:rPr>
+    </w:lvl>
+    <w:lvl w:ilvl="4" w:tplc="04090003" w:tentative="1">
+      <w:start w:val="1"/>
+      <w:numFmt w:val="bullet"/>
+      <w:lvlText w:val="o"/>
+      <w:lvlJc w:val="left"/>
+      <w:pPr>
+        <w:ind w:left="4176" w:hanging="360"/>
+      </w:pPr>
+      <w:rPr>
+        <w:rFonts w:ascii="Courier New" w:hAnsi="Courier New" w:hint="default"/>
+      </w:rPr>
+    </w:lvl>
+    <w:lvl w:ilvl="5" w:tplc="04090005" w:tentative="1">
+      <w:start w:val="1"/>
+      <w:numFmt w:val="bullet"/>
+      <w:lvlText w:val=""/>
+      <w:lvlJc w:val="left"/>
+      <w:pPr>
+        <w:ind w:left="4896" w:hanging="360"/>
+      </w:pPr>
+      <w:rPr>
+        <w:rFonts w:ascii="Wingdings" w:hAnsi="Wingdings" w:hint="default"/>
+      </w:rPr>
+    </w:lvl>
+    <w:lvl w:ilvl="6" w:tplc="04090001" w:tentative="1">
+      <w:start w:val="1"/>
+      <w:numFmt w:val="bullet"/>
+      <w:lvlText w:val=""/>
+      <w:lvlJc w:val="left"/>
+      <w:pPr>
+        <w:ind w:left="5616" w:hanging="360"/>
+      </w:pPr>
+      <w:rPr>
+        <w:rFonts w:ascii="Symbol" w:hAnsi="Symbol" w:hint="default"/>
+      </w:rPr>
+    </w:lvl>
+    <w:lvl w:ilvl="7" w:tplc="04090003" w:tentative="1">
+      <w:start w:val="1"/>
+      <w:numFmt w:val="bullet"/>
+      <w:lvlText w:val="o"/>
+      <w:lvlJc w:val="left"/>
+      <w:pPr>
+        <w:ind w:left="6336" w:hanging="360"/>
+      </w:pPr>
+      <w:rPr>
+        <w:rFonts w:ascii="Courier New" w:hAnsi="Courier New" w:hint="default"/>
+      </w:rPr>
+    </w:lvl>
+    <w:lvl w:ilvl="8" w:tplc="04090005" w:tentative="1">
+      <w:start w:val="1"/>
+      <w:numFmt w:val="bullet"/>
+      <w:lvlText w:val=""/>
+      <w:lvlJc w:val="left"/>
+      <w:pPr>
+        <w:ind w:left="7056" w:hanging="360"/>
+      </w:pPr>
+      <w:rPr>
+        <w:rFonts w:ascii="Wingdings" w:hAnsi="Wingdings" w:hint="default"/>
+      </w:rPr>
+    </w:lvl>
+  </w:abstractNum>
+  <w:abstractNum w:abstractNumId="10">
     <w:nsid w:val="42172A52"/>
     <w:multiLevelType w:val="hybridMultilevel"/>
     <w:tmpl w:val="CCF698C6"/>
@@ -5179,7 +6144,7 @@
       </w:pPr>
     </w:lvl>
   </w:abstractNum>
-  <w:abstractNum w:abstractNumId="9">
+  <w:abstractNum w:abstractNumId="11">
     <w:nsid w:val="65400880"/>
     <w:multiLevelType w:val="hybridMultilevel"/>
     <w:tmpl w:val="80220946"/>
@@ -5295,7 +6260,7 @@
       </w:pPr>
     </w:lvl>
   </w:abstractNum>
-  <w:abstractNum w:abstractNumId="10">
+  <w:abstractNum w:abstractNumId="12">
     <w:nsid w:val="66AC2286"/>
     <w:multiLevelType w:val="hybridMultilevel"/>
     <w:tmpl w:val="8AE4F1C8"/>
@@ -5411,7 +6376,7 @@
       </w:pPr>
     </w:lvl>
   </w:abstractNum>
-  <w:abstractNum w:abstractNumId="11">
+  <w:abstractNum w:abstractNumId="13">
     <w:nsid w:val="7BEF5279"/>
     <w:multiLevelType w:val="hybridMultilevel"/>
     <w:tmpl w:val="4CCCAF04"/>
@@ -5527,7 +6492,7 @@
       </w:pPr>
     </w:lvl>
   </w:abstractNum>
-  <w:abstractNum w:abstractNumId="12">
+  <w:abstractNum w:abstractNumId="14">
     <w:nsid w:val="7CD710D7"/>
     <w:multiLevelType w:val="hybridMultilevel"/>
     <w:tmpl w:val="1688D6A8"/>
@@ -5669,43 +6634,49 @@
     </w:lvl>
   </w:abstractNum>
   <w:num w:numId="1">
+    <w:abstractNumId w:val="5"/>
+  </w:num>
+  <w:num w:numId="2">
+    <w:abstractNumId w:val="7"/>
+  </w:num>
+  <w:num w:numId="3">
     <w:abstractNumId w:val="4"/>
   </w:num>
-  <w:num w:numId="2">
-    <w:abstractNumId w:val="6"/>
-  </w:num>
-  <w:num w:numId="3">
-    <w:abstractNumId w:val="3"/>
-  </w:num>
   <w:num w:numId="4">
-    <w:abstractNumId w:val="12"/>
+    <w:abstractNumId w:val="14"/>
   </w:num>
   <w:num w:numId="5">
     <w:abstractNumId w:val="1"/>
   </w:num>
   <w:num w:numId="6">
+    <w:abstractNumId w:val="13"/>
+  </w:num>
+  <w:num w:numId="7">
     <w:abstractNumId w:val="11"/>
   </w:num>
-  <w:num w:numId="7">
-    <w:abstractNumId w:val="9"/>
-  </w:num>
   <w:num w:numId="8">
-    <w:abstractNumId w:val="5"/>
+    <w:abstractNumId w:val="6"/>
   </w:num>
   <w:num w:numId="9">
-    <w:abstractNumId w:val="8"/>
+    <w:abstractNumId w:val="10"/>
   </w:num>
   <w:num w:numId="10">
-    <w:abstractNumId w:val="7"/>
+    <w:abstractNumId w:val="8"/>
   </w:num>
   <w:num w:numId="11">
     <w:abstractNumId w:val="2"/>
   </w:num>
   <w:num w:numId="12">
-    <w:abstractNumId w:val="10"/>
+    <w:abstractNumId w:val="12"/>
   </w:num>
   <w:num w:numId="13">
     <w:abstractNumId w:val="0"/>
+  </w:num>
+  <w:num w:numId="14">
+    <w:abstractNumId w:val="3"/>
+  </w:num>
+  <w:num w:numId="15">
+    <w:abstractNumId w:val="9"/>
   </w:num>
 </w:numbering>
 </file>
@@ -7066,13 +8037,137 @@
     <b:LCID>2115</b:LCID>
     <b:InternetSiteTitle>FITS Standard Specification</b:InternetSiteTitle>
     <b:URL>http://archive stsci.edu/fits/fits_standard/fits_standard.html</b:URL>
+    <b:RefOrder>6</b:RefOrder>
+  </b:Source>
+  <b:Source>
+    <b:Tag>Hil98</b:Tag>
+    <b:SourceType>Report</b:SourceType>
+    <b:Guid>{91E486B6-7AEB-5141-BF53-2B54AFDD84E5}</b:Guid>
+    <b:LCID>0</b:LCID>
+    <b:Author>
+      <b:Author>
+        <b:NameList>
+          <b:Person>
+            <b:Last>Hill</b:Last>
+            <b:First>Norman</b:First>
+          </b:Person>
+          <b:Person>
+            <b:Last>Kotturi</b:Last>
+            <b:First>Dayle</b:First>
+          </b:Person>
+          <b:Person>
+            <b:Last>Gaudet</b:Last>
+            <b:First>Severin</b:First>
+          </b:Person>
+          <b:Person>
+            <b:Last>Cockayne</b:Last>
+            <b:First>Steve</b:First>
+          </b:Person>
+          <b:Person>
+            <b:Last>Dunn</b:Last>
+            <b:First>Jennifer</b:First>
+          </b:Person>
+        </b:NameList>
+      </b:Author>
+    </b:Author>
+    <b:Title>ICD 3.2 -- The DHS Interface</b:Title>
+    <b:Year>1998</b:Year>
+    <b:Institution>Gemini Observatory</b:Institution>
     <b:RefOrder>3</b:RefOrder>
+  </b:Source>
+  <b:Source>
+    <b:Tag>Hil96</b:Tag>
+    <b:SourceType>Report</b:SourceType>
+    <b:Guid>{7E148938-3BA5-7640-8C37-E4289329D437}</b:Guid>
+    <b:LCID>0</b:LCID>
+    <b:Author>
+      <b:Author>
+        <b:NameList>
+          <b:Person>
+            <b:Last>Hill</b:Last>
+            <b:First>Norman</b:First>
+          </b:Person>
+          <b:Person>
+            <b:Last>Gaudet</b:Last>
+            <b:First>Severin</b:First>
+          </b:Person>
+        </b:NameList>
+      </b:Author>
+    </b:Author>
+    <b:Title>ICD 3 -- Bulk Data Transfer</b:Title>
+    <b:Institution>Gemini Observatory</b:Institution>
+    <b:Year>1996</b:Year>
+    <b:RefOrder>4</b:RefOrder>
+  </b:Source>
+  <b:Source>
+    <b:Tag>Bea97</b:Tag>
+    <b:SourceType>Report</b:SourceType>
+    <b:Guid>{04210C4B-667B-114F-830F-B881FDFD7391}</b:Guid>
+    <b:LCID>0</b:LCID>
+    <b:Author>
+      <b:Author>
+        <b:NameList>
+          <b:Person>
+            <b:Last>Beard</b:Last>
+            <b:First>Steven</b:First>
+          </b:Person>
+        </b:NameList>
+      </b:Author>
+    </b:Author>
+    <b:Title>ICD 1.9/3.2 Science Instrument to Data Handling System</b:Title>
+    <b:Year>1997</b:Year>
+    <b:RefOrder>5</b:RefOrder>
+  </b:Source>
+  <b:Source>
+    <b:Tag>XML</b:Tag>
+    <b:SourceType>InternetSite</b:SourceType>
+    <b:Guid>{4DA8155C-0159-B94A-8453-A777289CC96B}</b:Guid>
+    <b:LCID>0</b:LCID>
+    <b:InternetSiteTitle>XML-RPC Home Page</b:InternetSiteTitle>
+    <b:URL>http://www.xmlrpc.com</b:URL>
+    <b:RefOrder>7</b:RefOrder>
+  </b:Source>
+  <b:Source>
+    <b:Tag>OSG</b:Tag>
+    <b:SourceType>InternetSite</b:SourceType>
+    <b:Guid>{15860894-DF1B-784E-8697-8D1DB7C89A77}</b:Guid>
+    <b:LCID>0</b:LCID>
+    <b:InternetSiteTitle>OSGi Alliance</b:InternetSiteTitle>
+    <b:URL>http://www.osgi.org</b:URL>
+    <b:RefOrder>10</b:RefOrder>
+  </b:Source>
+  <b:Source>
+    <b:Tag>Exp</b:Tag>
+    <b:SourceType>InternetSite</b:SourceType>
+    <b:Guid>{AB4FF1D9-3986-A040-91D1-FE88864D9F9C}</b:Guid>
+    <b:LCID>0</b:LCID>
+    <b:InternetSiteTitle>Experimental Physics and Industrial Control System</b:InternetSiteTitle>
+    <b:URL>http://www.aps.anl.gov/epics/</b:URL>
+    <b:RefOrder>8</b:RefOrder>
+  </b:Source>
+  <b:Source>
+    <b:Tag>Jav</b:Tag>
+    <b:SourceType>InternetSite</b:SourceType>
+    <b:Guid>{E559AF3C-4E34-9E48-A10E-4E3E52DF8535}</b:Guid>
+    <b:LCID>0</b:LCID>
+    <b:InternetSiteTitle>Java Message Service</b:InternetSiteTitle>
+    <b:URL>http://en.wikipedia.org/wiki/Java_Message_Service</b:URL>
+    <b:RefOrder>9</b:RefOrder>
+  </b:Source>
+  <b:Source>
+    <b:Tag>Jin</b:Tag>
+    <b:SourceType>InternetSite</b:SourceType>
+    <b:Guid>{CE97BA2F-F3C2-8442-910C-3EFC995FDEA2}</b:Guid>
+    <b:LCID>0</b:LCID>
+    <b:InternetSiteTitle>Jini.org</b:InternetSiteTitle>
+    <b:URL>http://www.jini.org</b:URL>
+    <b:RefOrder>11</b:RefOrder>
   </b:Source>
 </b:Sources>
 </file>
 
 <file path=customXml/itemProps1.xml><?xml version="1.0" encoding="utf-8"?>
-<ds:datastoreItem xmlns:ds="http://schemas.openxmlformats.org/officeDocument/2006/customXml" ds:itemID="{B93CA402-0859-F14D-8018-6F43679A5C1A}">
+<ds:datastoreItem xmlns:ds="http://schemas.openxmlformats.org/officeDocument/2006/customXml" ds:itemID="{D4E055BD-5877-3E44-8E9A-4D98ECC0AD12}">
   <ds:schemaRefs>
     <ds:schemaRef ds:uri="http://schemas.openxmlformats.org/officeDocument/2006/bibliography"/>
   </ds:schemaRefs>

</xml_diff>

<commit_message>
Added two chapters on logging and startup/shutdown procedures
git-svn-id: http://source.gemini.edu/software/giapi/giapi-osgi/trunk@35212 ee6ba543-07f8-4773-b02c-01d50e9d00ba
</commit_message>
<xml_diff>
--- a/gds-api/src/main/doc/GDSDesignReview.docx
+++ b/gds-api/src/main/doc/GDSDesignReview.docx
@@ -150,11 +150,7 @@
         <w:pStyle w:val="ReportAuthor"/>
       </w:pPr>
       <w:r>
-        <w:t xml:space="preserve">Nicolas A. Barriga, Carlos Quiroz, Arturo </w:t>
-      </w:r>
-      <w:proofErr w:type="spellStart"/>
-      <w:r>
-        <w:t>N</w:t>
+        <w:t>Nicolas A. Barriga, Carlos Quiroz, Arturo N</w:t>
       </w:r>
       <w:r>
         <w:rPr>
@@ -162,7 +158,6 @@
         </w:rPr>
         <w:t>úñez</w:t>
       </w:r>
-      <w:proofErr w:type="spellEnd"/>
     </w:p>
     <w:p>
       <w:pPr>
@@ -251,7 +246,7 @@
         <w:rPr>
           <w:noProof/>
         </w:rPr>
-        <w:t>May 27, 2011</w:t>
+        <w:t>May 30, 2011</w:t>
       </w:r>
       <w:r>
         <w:fldChar w:fldCharType="end"/>
@@ -2122,7 +2117,6 @@
       <w:r>
         <w:t xml:space="preserve">Code examples and individual methods are written in a fixed-width font like this: </w:t>
       </w:r>
-      <w:proofErr w:type="spellStart"/>
       <w:r>
         <w:rPr>
           <w:rStyle w:val="Code"/>
@@ -2130,7 +2124,6 @@
         </w:rPr>
         <w:t>unsubscribeToStatus</w:t>
       </w:r>
-      <w:proofErr w:type="spellEnd"/>
       <w:r>
         <w:t>.</w:t>
       </w:r>
@@ -2312,13 +2305,8 @@
       </w:r>
       <w:r>
         <w:tab/>
-        <w:t xml:space="preserve">Observing </w:t>
-      </w:r>
-      <w:proofErr w:type="spellStart"/>
-      <w:r>
-        <w:t>DataBase</w:t>
-      </w:r>
-      <w:proofErr w:type="spellEnd"/>
+        <w:t>Observing DataBase</w:t>
+      </w:r>
     </w:p>
     <w:p>
       <w:pPr>
@@ -2329,14 +2317,7 @@
       </w:r>
       <w:r>
         <w:tab/>
-      </w:r>
-      <w:proofErr w:type="spellStart"/>
-      <w:r>
-        <w:t>eXtensible</w:t>
-      </w:r>
-      <w:proofErr w:type="spellEnd"/>
-      <w:r>
-        <w:t xml:space="preserve"> Markup Language Remote Procedure Call</w:t>
+        <w:t>eXtensible Markup Language Remote Procedure Call</w:t>
       </w:r>
     </w:p>
     <w:p>
@@ -2467,14 +2448,12 @@
                         <w:noProof/>
                       </w:rPr>
                     </w:pPr>
-                    <w:bookmarkStart w:id="18" w:name="Kim1"/>
                     <w:r>
                       <w:rPr>
                         <w:noProof/>
                       </w:rPr>
                       <w:t>[1]</w:t>
                     </w:r>
-                    <w:bookmarkEnd w:id="18"/>
                   </w:p>
                 </w:tc>
                 <w:tc>
@@ -2515,14 +2494,12 @@
                         <w:noProof/>
                       </w:rPr>
                     </w:pPr>
-                    <w:bookmarkStart w:id="19" w:name="Kim"/>
                     <w:r>
                       <w:rPr>
                         <w:noProof/>
                       </w:rPr>
                       <w:t>[2]</w:t>
                     </w:r>
-                    <w:bookmarkEnd w:id="19"/>
                   </w:p>
                 </w:tc>
                 <w:tc>
@@ -2563,14 +2540,12 @@
                         <w:noProof/>
                       </w:rPr>
                     </w:pPr>
-                    <w:bookmarkStart w:id="20" w:name="Hil98"/>
                     <w:r>
                       <w:rPr>
                         <w:noProof/>
                       </w:rPr>
                       <w:t>[3]</w:t>
                     </w:r>
-                    <w:bookmarkEnd w:id="20"/>
                   </w:p>
                 </w:tc>
                 <w:tc>
@@ -2611,14 +2586,12 @@
                         <w:noProof/>
                       </w:rPr>
                     </w:pPr>
-                    <w:bookmarkStart w:id="21" w:name="Hil96"/>
                     <w:r>
                       <w:rPr>
                         <w:noProof/>
                       </w:rPr>
                       <w:t>[4]</w:t>
                     </w:r>
-                    <w:bookmarkEnd w:id="21"/>
                   </w:p>
                 </w:tc>
                 <w:tc>
@@ -2659,14 +2632,12 @@
                         <w:noProof/>
                       </w:rPr>
                     </w:pPr>
-                    <w:bookmarkStart w:id="22" w:name="Bea97"/>
                     <w:r>
                       <w:rPr>
                         <w:noProof/>
                       </w:rPr>
                       <w:t>[5]</w:t>
                     </w:r>
-                    <w:bookmarkEnd w:id="22"/>
                   </w:p>
                 </w:tc>
                 <w:tc>
@@ -2707,12 +2678,14 @@
                         <w:noProof/>
                       </w:rPr>
                     </w:pPr>
+                    <w:bookmarkStart w:id="18" w:name="FIT"/>
                     <w:r>
                       <w:rPr>
                         <w:noProof/>
                       </w:rPr>
                       <w:t>[6]</w:t>
                     </w:r>
+                    <w:bookmarkEnd w:id="18"/>
                   </w:p>
                 </w:tc>
                 <w:tc>
@@ -2762,12 +2735,14 @@
                         <w:noProof/>
                       </w:rPr>
                     </w:pPr>
+                    <w:bookmarkStart w:id="19" w:name="XML"/>
                     <w:r>
                       <w:rPr>
                         <w:noProof/>
                       </w:rPr>
                       <w:t>[7]</w:t>
                     </w:r>
+                    <w:bookmarkEnd w:id="19"/>
                   </w:p>
                 </w:tc>
                 <w:tc>
@@ -2817,12 +2792,14 @@
                         <w:noProof/>
                       </w:rPr>
                     </w:pPr>
+                    <w:bookmarkStart w:id="20" w:name="Exp"/>
                     <w:r>
                       <w:rPr>
                         <w:noProof/>
                       </w:rPr>
                       <w:t>[8]</w:t>
                     </w:r>
+                    <w:bookmarkEnd w:id="20"/>
                   </w:p>
                 </w:tc>
                 <w:tc>
@@ -2872,12 +2849,14 @@
                         <w:noProof/>
                       </w:rPr>
                     </w:pPr>
+                    <w:bookmarkStart w:id="21" w:name="Jav"/>
                     <w:r>
                       <w:rPr>
                         <w:noProof/>
                       </w:rPr>
                       <w:t>[9]</w:t>
                     </w:r>
+                    <w:bookmarkEnd w:id="21"/>
                   </w:p>
                 </w:tc>
                 <w:tc>
@@ -2927,12 +2906,14 @@
                         <w:noProof/>
                       </w:rPr>
                     </w:pPr>
+                    <w:bookmarkStart w:id="22" w:name="OSG"/>
                     <w:r>
                       <w:rPr>
                         <w:noProof/>
                       </w:rPr>
                       <w:t>[10]</w:t>
                     </w:r>
+                    <w:bookmarkEnd w:id="22"/>
                   </w:p>
                 </w:tc>
                 <w:tc>
@@ -2982,12 +2963,14 @@
                         <w:noProof/>
                       </w:rPr>
                     </w:pPr>
+                    <w:bookmarkStart w:id="23" w:name="Jin"/>
                     <w:r>
                       <w:rPr>
                         <w:noProof/>
                       </w:rPr>
                       <w:t>[11]</w:t>
                     </w:r>
+                    <w:bookmarkEnd w:id="23"/>
                   </w:p>
                 </w:tc>
                 <w:tc>
@@ -3037,14 +3020,12 @@
                         <w:noProof/>
                       </w:rPr>
                     </w:pPr>
-                    <w:bookmarkStart w:id="23" w:name="The"/>
                     <w:r>
                       <w:rPr>
                         <w:noProof/>
                       </w:rPr>
                       <w:t>[12]</w:t>
                     </w:r>
-                    <w:bookmarkEnd w:id="23"/>
                   </w:p>
                 </w:tc>
                 <w:tc>
@@ -3072,6 +3053,228 @@
                           <w:noProof/>
                         </w:rPr>
                         <w:t>http://www.scala-lang.org/</w:t>
+                      </w:r>
+                    </w:hyperlink>
+                  </w:p>
+                </w:tc>
+              </w:tr>
+              <w:tr>
+                <w:trPr>
+                  <w:tblCellSpacing w:w="15" w:type="dxa"/>
+                </w:trPr>
+                <w:tc>
+                  <w:tcPr>
+                    <w:tcW w:w="0" w:type="auto"/>
+                    <w:shd w:val="clear" w:color="auto" w:fill="auto"/>
+                  </w:tcPr>
+                  <w:p>
+                    <w:pPr>
+                      <w:pStyle w:val="Bibliography"/>
+                      <w:jc w:val="right"/>
+                      <w:rPr>
+                        <w:noProof/>
+                      </w:rPr>
+                    </w:pPr>
+                    <w:bookmarkStart w:id="24" w:name="Apa11"/>
+                    <w:r>
+                      <w:rPr>
+                        <w:noProof/>
+                      </w:rPr>
+                      <w:t>[13]</w:t>
+                    </w:r>
+                    <w:bookmarkEnd w:id="24"/>
+                  </w:p>
+                </w:tc>
+                <w:tc>
+                  <w:tcPr>
+                    <w:tcW w:w="0" w:type="auto"/>
+                    <w:shd w:val="clear" w:color="auto" w:fill="auto"/>
+                  </w:tcPr>
+                  <w:p>
+                    <w:pPr>
+                      <w:pStyle w:val="Bibliography"/>
+                      <w:rPr>
+                        <w:noProof/>
+                      </w:rPr>
+                    </w:pPr>
+                    <w:r>
+                      <w:rPr>
+                        <w:noProof/>
+                      </w:rPr>
+                      <w:t xml:space="preserve">Apache Foundation. (2011) Apache Felix. [Online]. </w:t>
+                    </w:r>
+                    <w:hyperlink r:id="rId17" w:history="1">
+                      <w:r>
+                        <w:rPr>
+                          <w:rStyle w:val="Hyperlink"/>
+                          <w:noProof/>
+                        </w:rPr>
+                        <w:t>http://felix.apache.org/site/index.html</w:t>
+                      </w:r>
+                    </w:hyperlink>
+                  </w:p>
+                </w:tc>
+              </w:tr>
+              <w:tr>
+                <w:trPr>
+                  <w:tblCellSpacing w:w="15" w:type="dxa"/>
+                </w:trPr>
+                <w:tc>
+                  <w:tcPr>
+                    <w:tcW w:w="0" w:type="auto"/>
+                    <w:shd w:val="clear" w:color="auto" w:fill="auto"/>
+                  </w:tcPr>
+                  <w:p>
+                    <w:pPr>
+                      <w:pStyle w:val="Bibliography"/>
+                      <w:jc w:val="right"/>
+                      <w:rPr>
+                        <w:noProof/>
+                      </w:rPr>
+                    </w:pPr>
+                    <w:r>
+                      <w:rPr>
+                        <w:noProof/>
+                      </w:rPr>
+                      <w:t>[14]</w:t>
+                    </w:r>
+                  </w:p>
+                </w:tc>
+                <w:tc>
+                  <w:tcPr>
+                    <w:tcW w:w="0" w:type="auto"/>
+                    <w:shd w:val="clear" w:color="auto" w:fill="auto"/>
+                  </w:tcPr>
+                  <w:p>
+                    <w:pPr>
+                      <w:pStyle w:val="Bibliography"/>
+                      <w:rPr>
+                        <w:noProof/>
+                      </w:rPr>
+                    </w:pPr>
+                    <w:r>
+                      <w:rPr>
+                        <w:noProof/>
+                      </w:rPr>
+                      <w:t xml:space="preserve">Java Logging Overview. [Online]. </w:t>
+                    </w:r>
+                    <w:hyperlink r:id="rId18" w:history="1">
+                      <w:r>
+                        <w:rPr>
+                          <w:rStyle w:val="Hyperlink"/>
+                          <w:noProof/>
+                        </w:rPr>
+                        <w:t>http://download.oracle.com/javase/1.4.2/docs/guide/util/logging/overview.html</w:t>
+                      </w:r>
+                    </w:hyperlink>
+                  </w:p>
+                </w:tc>
+              </w:tr>
+              <w:tr>
+                <w:trPr>
+                  <w:tblCellSpacing w:w="15" w:type="dxa"/>
+                </w:trPr>
+                <w:tc>
+                  <w:tcPr>
+                    <w:tcW w:w="0" w:type="auto"/>
+                    <w:shd w:val="clear" w:color="auto" w:fill="auto"/>
+                  </w:tcPr>
+                  <w:p>
+                    <w:pPr>
+                      <w:pStyle w:val="Bibliography"/>
+                      <w:jc w:val="right"/>
+                      <w:rPr>
+                        <w:noProof/>
+                      </w:rPr>
+                    </w:pPr>
+                    <w:r>
+                      <w:rPr>
+                        <w:noProof/>
+                      </w:rPr>
+                      <w:t>[15]</w:t>
+                    </w:r>
+                  </w:p>
+                </w:tc>
+                <w:tc>
+                  <w:tcPr>
+                    <w:tcW w:w="0" w:type="auto"/>
+                    <w:shd w:val="clear" w:color="auto" w:fill="auto"/>
+                  </w:tcPr>
+                  <w:p>
+                    <w:pPr>
+                      <w:pStyle w:val="Bibliography"/>
+                      <w:rPr>
+                        <w:noProof/>
+                      </w:rPr>
+                    </w:pPr>
+                    <w:r>
+                      <w:rPr>
+                        <w:noProof/>
+                      </w:rPr>
+                      <w:t xml:space="preserve">Pax-Logging. [Online]. </w:t>
+                    </w:r>
+                    <w:hyperlink r:id="rId19" w:history="1">
+                      <w:r>
+                        <w:rPr>
+                          <w:rStyle w:val="Hyperlink"/>
+                          <w:noProof/>
+                        </w:rPr>
+                        <w:t>http://wiki.ops4j.org/display/paxlogging/Pax+Logging</w:t>
+                      </w:r>
+                    </w:hyperlink>
+                  </w:p>
+                </w:tc>
+              </w:tr>
+              <w:tr>
+                <w:trPr>
+                  <w:tblCellSpacing w:w="15" w:type="dxa"/>
+                </w:trPr>
+                <w:tc>
+                  <w:tcPr>
+                    <w:tcW w:w="0" w:type="auto"/>
+                    <w:shd w:val="clear" w:color="auto" w:fill="auto"/>
+                  </w:tcPr>
+                  <w:p>
+                    <w:pPr>
+                      <w:pStyle w:val="Bibliography"/>
+                      <w:jc w:val="right"/>
+                      <w:rPr>
+                        <w:noProof/>
+                      </w:rPr>
+                    </w:pPr>
+                    <w:r>
+                      <w:rPr>
+                        <w:noProof/>
+                      </w:rPr>
+                      <w:t>[16]</w:t>
+                    </w:r>
+                  </w:p>
+                </w:tc>
+                <w:tc>
+                  <w:tcPr>
+                    <w:tcW w:w="0" w:type="auto"/>
+                    <w:shd w:val="clear" w:color="auto" w:fill="auto"/>
+                  </w:tcPr>
+                  <w:p>
+                    <w:pPr>
+                      <w:pStyle w:val="Bibliography"/>
+                      <w:rPr>
+                        <w:noProof/>
+                      </w:rPr>
+                    </w:pPr>
+                    <w:r>
+                      <w:rPr>
+                        <w:noProof/>
+                      </w:rPr>
+                      <w:t xml:space="preserve">Apache Log4J. [Online]. </w:t>
+                    </w:r>
+                    <w:hyperlink r:id="rId20" w:history="1">
+                      <w:r>
+                        <w:rPr>
+                          <w:rStyle w:val="Hyperlink"/>
+                          <w:noProof/>
+                        </w:rPr>
+                        <w:t>http://logging.apache.org/log4j/1.2/index.html</w:t>
                       </w:r>
                     </w:hyperlink>
                   </w:p>
@@ -3154,20 +3357,20 @@
       <w:pPr>
         <w:pStyle w:val="Heading1"/>
       </w:pPr>
-      <w:bookmarkStart w:id="24" w:name="_Toc65298752"/>
-      <w:bookmarkStart w:id="25" w:name="_Toc65300594"/>
-      <w:bookmarkStart w:id="26" w:name="_Toc123038143"/>
-      <w:bookmarkStart w:id="27" w:name="_Toc168135509"/>
-      <w:bookmarkEnd w:id="24"/>
+      <w:bookmarkStart w:id="25" w:name="_Toc65298752"/>
+      <w:bookmarkStart w:id="26" w:name="_Toc65300594"/>
+      <w:bookmarkStart w:id="27" w:name="_Toc123038143"/>
+      <w:bookmarkStart w:id="28" w:name="_Toc168135509"/>
       <w:bookmarkEnd w:id="25"/>
+      <w:bookmarkEnd w:id="26"/>
       <w:r>
         <w:t xml:space="preserve">Overview of </w:t>
       </w:r>
-      <w:bookmarkEnd w:id="26"/>
+      <w:bookmarkEnd w:id="27"/>
       <w:r>
         <w:t>the Gemini Data Service</w:t>
       </w:r>
-      <w:bookmarkEnd w:id="27"/>
+      <w:bookmarkEnd w:id="28"/>
     </w:p>
     <w:p>
       <w:pPr>
@@ -3218,7 +3421,7 @@
                     </pic:cNvPicPr>
                   </pic:nvPicPr>
                   <pic:blipFill>
-                    <a:blip r:embed="rId17"/>
+                    <a:blip r:embed="rId21"/>
                     <a:srcRect/>
                     <a:stretch>
                       <a:fillRect/>
@@ -3275,11 +3478,11 @@
       <w:pPr>
         <w:pStyle w:val="Heading2"/>
       </w:pPr>
-      <w:bookmarkStart w:id="28" w:name="_Toc168135510"/>
+      <w:bookmarkStart w:id="29" w:name="_Toc168135510"/>
       <w:r>
         <w:t>Data Values Composition</w:t>
       </w:r>
-      <w:bookmarkEnd w:id="28"/>
+      <w:bookmarkEnd w:id="29"/>
     </w:p>
     <w:p>
       <w:pPr>
@@ -3333,11 +3536,11 @@
       <w:r>
         <w:t xml:space="preserve"> </w:t>
       </w:r>
-      <w:bookmarkStart w:id="29" w:name="_Toc168135511"/>
+      <w:bookmarkStart w:id="30" w:name="_Toc168135511"/>
       <w:r>
         <w:t>Data Label Generation</w:t>
       </w:r>
-      <w:bookmarkEnd w:id="29"/>
+      <w:bookmarkEnd w:id="30"/>
     </w:p>
     <w:p>
       <w:pPr>
@@ -3349,31 +3552,7 @@
         <w:jc w:val="left"/>
       </w:pPr>
       <w:r>
-        <w:t xml:space="preserve">Currently, the dataset names (or </w:t>
-      </w:r>
-      <w:proofErr w:type="spellStart"/>
-      <w:r>
-        <w:t>datalabels</w:t>
-      </w:r>
-      <w:proofErr w:type="spellEnd"/>
-      <w:r>
-        <w:t xml:space="preserve">) generation is performed via a control command by the DHS, at the request of the </w:t>
-      </w:r>
-      <w:proofErr w:type="spellStart"/>
-      <w:r>
-        <w:t>seqexec</w:t>
-      </w:r>
-      <w:proofErr w:type="spellEnd"/>
-      <w:r>
-        <w:t xml:space="preserve">. The </w:t>
-      </w:r>
-      <w:proofErr w:type="spellStart"/>
-      <w:r>
-        <w:t>seqexec</w:t>
-      </w:r>
-      <w:proofErr w:type="spellEnd"/>
-      <w:r>
-        <w:t xml:space="preserve"> later specifies who will contribute data to this dataset, at which point itself and the contributors can start sending data. A first study of the following documents and code was done:</w:t>
+        <w:t>Currently, the dataset names (or datalabels) generation is performed via a control command by the DHS, at the request of the seqexec. The seqexec later specifies who will contribute data to this dataset, at which point itself and the contributors can start sending data. A first study of the following documents and code was done:</w:t>
       </w:r>
     </w:p>
     <w:p>
@@ -3399,7 +3578,7 @@
               <w:rPr>
                 <w:noProof/>
               </w:rPr>
-              <w:t xml:space="preserve"> [</w:t>
+              <w:t>[</w:t>
             </w:r>
             <w:hyperlink w:anchor="Hil98" w:history="1">
               <w:r>
@@ -3477,7 +3656,7 @@
               <w:rPr>
                 <w:noProof/>
               </w:rPr>
-              <w:t xml:space="preserve"> [</w:t>
+              <w:t>[</w:t>
             </w:r>
             <w:hyperlink w:anchor="Bea97" w:history="1">
               <w:r>
@@ -3507,11 +3686,9 @@
         </w:numPr>
         <w:jc w:val="left"/>
       </w:pPr>
-      <w:proofErr w:type="spellStart"/>
       <w:r>
         <w:t>dhs/dhs/dhsData/list.C</w:t>
       </w:r>
-      <w:proofErr w:type="spellEnd"/>
     </w:p>
     <w:p>
       <w:pPr>
@@ -3522,11 +3699,9 @@
         </w:numPr>
         <w:jc w:val="left"/>
       </w:pPr>
-      <w:proofErr w:type="spellStart"/>
       <w:r>
         <w:t>dhs/dhs/dhsData/ctl.C</w:t>
       </w:r>
-      <w:proofErr w:type="spellEnd"/>
     </w:p>
     <w:p>
       <w:pPr>
@@ -3538,23 +3713,7 @@
         <w:jc w:val="left"/>
       </w:pPr>
       <w:r>
-        <w:t xml:space="preserve">This investigation shows that the </w:t>
-      </w:r>
-      <w:proofErr w:type="spellStart"/>
-      <w:r>
-        <w:t>datalabel</w:t>
-      </w:r>
-      <w:proofErr w:type="spellEnd"/>
-      <w:r>
-        <w:t xml:space="preserve"> generation functionality is fairly independent from the data storing functionality, in a way that no files are created, and no internal state changes (except for a list of the last labels generated), when labels are generated. Furthermore, data can be sent with arbitrary </w:t>
-      </w:r>
-      <w:proofErr w:type="spellStart"/>
-      <w:r>
-        <w:t>datalabels</w:t>
-      </w:r>
-      <w:proofErr w:type="spellEnd"/>
-      <w:r>
-        <w:t xml:space="preserve"> not generated by the DHS.</w:t>
+        <w:t>This investigation shows that the datalabel generation functionality is fairly independent from the data storing functionality, in a way that no files are created, and no internal state changes (except for a list of the last labels generated), when labels are generated. Furthermore, data can be sent with arbitrary datalabels not generated by the DHS.</w:t>
       </w:r>
     </w:p>
     <w:p>
@@ -3580,29 +3739,13 @@
         <w:jc w:val="left"/>
       </w:pPr>
       <w:r>
-        <w:t xml:space="preserve">Continue with the </w:t>
-      </w:r>
-      <w:proofErr w:type="spellStart"/>
-      <w:r>
-        <w:t>seqexec</w:t>
-      </w:r>
-      <w:proofErr w:type="spellEnd"/>
-      <w:r>
-        <w:t xml:space="preserve"> request</w:t>
+        <w:t>Continue with the seqexec request</w:t>
       </w:r>
       <w:r>
         <w:t>ing</w:t>
       </w:r>
       <w:r>
-        <w:t xml:space="preserve"> </w:t>
-      </w:r>
-      <w:proofErr w:type="spellStart"/>
-      <w:r>
-        <w:t>datalabels</w:t>
-      </w:r>
-      <w:proofErr w:type="spellEnd"/>
-      <w:r>
-        <w:t xml:space="preserve"> to the DHS, and then not sending any data to the DHS, but </w:t>
+        <w:t xml:space="preserve"> datalabels to the DHS, and then not sending any data to the DHS, but </w:t>
       </w:r>
       <w:r>
         <w:t xml:space="preserve">instead sending it </w:t>
@@ -3621,31 +3764,7 @@
         <w:jc w:val="left"/>
       </w:pPr>
       <w:r>
-        <w:t xml:space="preserve">Extract the </w:t>
-      </w:r>
-      <w:proofErr w:type="spellStart"/>
-      <w:r>
-        <w:t>datalabel</w:t>
-      </w:r>
-      <w:proofErr w:type="spellEnd"/>
-      <w:r>
-        <w:t xml:space="preserve"> generation from the DHS to an external service that the DHS can query for most instruments, and the </w:t>
-      </w:r>
-      <w:proofErr w:type="spellStart"/>
-      <w:r>
-        <w:t>seqexec</w:t>
-      </w:r>
-      <w:proofErr w:type="spellEnd"/>
-      <w:r>
-        <w:t xml:space="preserve"> can query for GIAPI based instruments. The major disadvantage is the risk of modifying a complex piece of software like the DHS. For consistency and simplicity, if this option is taken, the communication with the new external service should use the same protocol as the one used in Sending FITS Headers from </w:t>
-      </w:r>
-      <w:proofErr w:type="spellStart"/>
-      <w:r>
-        <w:t>Seqexec</w:t>
-      </w:r>
-      <w:proofErr w:type="spellEnd"/>
-      <w:r>
-        <w:t xml:space="preserve"> to GDS.</w:t>
+        <w:t>Extract the datalabel generation from the DHS to an external service that the DHS can query for most instruments, and the seqexec can query for GIAPI based instruments. The major disadvantage is the risk of modifying a complex piece of software like the DHS. For consistency and simplicity, if this option is taken, the communication with the new external service should use the same protocol as the one used in Sending FITS Headers from Seqexec to GDS.</w:t>
       </w:r>
     </w:p>
     <w:p>
@@ -3658,15 +3777,7 @@
         <w:jc w:val="left"/>
       </w:pPr>
       <w:r>
-        <w:t xml:space="preserve">Generate </w:t>
-      </w:r>
-      <w:proofErr w:type="spellStart"/>
-      <w:r>
-        <w:t>datalabels</w:t>
-      </w:r>
-      <w:proofErr w:type="spellEnd"/>
-      <w:r>
-        <w:t xml:space="preserve"> independently in GDS and DHS, and ensure no collisions will happen by changing the naming convention.</w:t>
+        <w:t>Generate datalabels independently in GDS and DHS, and ensure no collisions will happen by changing the naming convention.</w:t>
       </w:r>
     </w:p>
     <w:p>
@@ -3676,19 +3787,11 @@
       <w:r>
         <w:t xml:space="preserve"> </w:t>
       </w:r>
-      <w:bookmarkStart w:id="30" w:name="_Toc168135512"/>
-      <w:r>
-        <w:t xml:space="preserve">Sending FITS Headers from </w:t>
-      </w:r>
-      <w:proofErr w:type="spellStart"/>
-      <w:r>
-        <w:t>Seqexec</w:t>
-      </w:r>
-      <w:proofErr w:type="spellEnd"/>
-      <w:r>
-        <w:t xml:space="preserve"> to GDS</w:t>
-      </w:r>
-      <w:bookmarkEnd w:id="30"/>
+      <w:bookmarkStart w:id="31" w:name="_Toc168135512"/>
+      <w:r>
+        <w:t>Sending FITS Headers from Seqexec to GDS</w:t>
+      </w:r>
+      <w:bookmarkEnd w:id="31"/>
     </w:p>
     <w:p>
       <w:pPr>
@@ -3737,37 +3840,13 @@
         <w:t xml:space="preserve"> </w:t>
       </w:r>
       <w:r>
-        <w:t xml:space="preserve">headers that the </w:t>
-      </w:r>
-      <w:proofErr w:type="spellStart"/>
-      <w:r>
-        <w:t>seqexec</w:t>
-      </w:r>
-      <w:proofErr w:type="spellEnd"/>
-      <w:r>
-        <w:t xml:space="preserve"> provides, must be passed to the GDS. There aren't many suitable remote communication alternatives supported </w:t>
+        <w:t xml:space="preserve">headers that the seqexec provides, must be passed to the GDS. There aren't many suitable remote communication alternatives supported </w:t>
       </w:r>
       <w:r>
         <w:t xml:space="preserve">both </w:t>
       </w:r>
       <w:r>
-        <w:t xml:space="preserve">by </w:t>
-      </w:r>
-      <w:proofErr w:type="spellStart"/>
-      <w:r>
-        <w:t>tcl</w:t>
-      </w:r>
-      <w:proofErr w:type="spellEnd"/>
-      <w:r>
-        <w:t xml:space="preserve"> and java/</w:t>
-      </w:r>
-      <w:proofErr w:type="spellStart"/>
-      <w:r>
-        <w:t>scala</w:t>
-      </w:r>
-      <w:proofErr w:type="spellEnd"/>
-      <w:r>
-        <w:t>. The most suitable seems to be XMLRPC</w:t>
+        <w:t>by tcl and java/scala. The most suitable seems to be XMLRPC</w:t>
       </w:r>
       <w:sdt>
         <w:sdtPr>
@@ -3780,7 +3859,7 @@
               <w:rPr>
                 <w:noProof/>
               </w:rPr>
-              <w:t xml:space="preserve"> [</w:t>
+              <w:t>[</w:t>
             </w:r>
             <w:hyperlink w:anchor="XML" w:history="1">
               <w:r>
@@ -3801,15 +3880,7 @@
         </w:sdtContent>
       </w:sdt>
       <w:r>
-        <w:t xml:space="preserve">, which has implementations in both languages, and is relatively simple, but much higher level than using plain http or </w:t>
-      </w:r>
-      <w:proofErr w:type="spellStart"/>
-      <w:r>
-        <w:t>tcp</w:t>
-      </w:r>
-      <w:proofErr w:type="spellEnd"/>
-      <w:r>
-        <w:t>.</w:t>
+        <w:t>, which has implementations in both languages, and is relatively simple, but much higher level than using plain http or tcp.</w:t>
       </w:r>
       <w:r>
         <w:t xml:space="preserve"> </w:t>
@@ -3847,7 +3918,7 @@
                     </pic:cNvPicPr>
                   </pic:nvPicPr>
                   <pic:blipFill>
-                    <a:blip r:embed="rId18"/>
+                    <a:blip r:embed="rId22"/>
                     <a:srcRect/>
                     <a:stretch>
                       <a:fillRect/>
@@ -3916,11 +3987,11 @@
       <w:pPr>
         <w:pStyle w:val="Heading1"/>
       </w:pPr>
-      <w:bookmarkStart w:id="31" w:name="_Toc168135513"/>
+      <w:bookmarkStart w:id="32" w:name="_Toc168135513"/>
       <w:r>
         <w:t>GUI</w:t>
       </w:r>
-      <w:bookmarkEnd w:id="31"/>
+      <w:bookmarkEnd w:id="32"/>
     </w:p>
     <w:p>
       <w:pPr>
@@ -3958,7 +4029,7 @@
                     </pic:cNvPicPr>
                   </pic:nvPicPr>
                   <pic:blipFill>
-                    <a:blip r:embed="rId19"/>
+                    <a:blip r:embed="rId23"/>
                     <a:srcRect/>
                     <a:stretch>
                       <a:fillRect/>
@@ -4010,7 +4081,7 @@
                     </pic:cNvPicPr>
                   </pic:nvPicPr>
                   <pic:blipFill>
-                    <a:blip r:embed="rId20"/>
+                    <a:blip r:embed="rId24"/>
                     <a:srcRect/>
                     <a:stretch>
                       <a:fillRect/>
@@ -4062,7 +4133,7 @@
                     </pic:cNvPicPr>
                   </pic:nvPicPr>
                   <pic:blipFill>
-                    <a:blip r:embed="rId21"/>
+                    <a:blip r:embed="rId25"/>
                     <a:srcRect/>
                     <a:stretch>
                       <a:fillRect/>
@@ -4114,7 +4185,7 @@
                     </pic:cNvPicPr>
                   </pic:nvPicPr>
                   <pic:blipFill>
-                    <a:blip r:embed="rId22"/>
+                    <a:blip r:embed="rId26"/>
                     <a:srcRect/>
                     <a:stretch>
                       <a:fillRect/>
@@ -4158,11 +4229,11 @@
       <w:pPr>
         <w:pStyle w:val="Heading1"/>
       </w:pPr>
-      <w:bookmarkStart w:id="32" w:name="_Toc168135514"/>
+      <w:bookmarkStart w:id="33" w:name="_Toc168135514"/>
       <w:r>
         <w:t>Implementation Details</w:t>
       </w:r>
-      <w:bookmarkEnd w:id="32"/>
+      <w:bookmarkEnd w:id="33"/>
     </w:p>
     <w:p>
       <w:pPr>
@@ -4202,7 +4273,7 @@
                     </pic:cNvPicPr>
                   </pic:nvPicPr>
                   <pic:blipFill>
-                    <a:blip r:embed="rId23"/>
+                    <a:blip r:embed="rId27"/>
                     <a:srcRect/>
                     <a:stretch>
                       <a:fillRect/>
@@ -4235,11 +4306,11 @@
       <w:pPr>
         <w:pStyle w:val="Heading2"/>
       </w:pPr>
-      <w:bookmarkStart w:id="33" w:name="_Toc168135515"/>
+      <w:bookmarkStart w:id="34" w:name="_Toc168135515"/>
       <w:r>
         <w:t>Protocols</w:t>
       </w:r>
-      <w:bookmarkEnd w:id="33"/>
+      <w:bookmarkEnd w:id="34"/>
     </w:p>
     <w:p>
       <w:pPr>
@@ -4277,7 +4348,7 @@
               <w:rPr>
                 <w:noProof/>
               </w:rPr>
-              <w:t xml:space="preserve"> [</w:t>
+              <w:t>[</w:t>
             </w:r>
             <w:hyperlink w:anchor="Exp" w:history="1">
               <w:r>
@@ -4329,7 +4400,7 @@
               <w:rPr>
                 <w:noProof/>
               </w:rPr>
-              <w:t xml:space="preserve"> [</w:t>
+              <w:t>[</w:t>
             </w:r>
             <w:hyperlink w:anchor="Jav" w:history="1">
               <w:r>
@@ -4363,7 +4434,7 @@
               <w:rPr>
                 <w:noProof/>
               </w:rPr>
-              <w:t xml:space="preserve"> [</w:t>
+              <w:t>[</w:t>
             </w:r>
             <w:hyperlink w:anchor="Kim1" w:history="1">
               <w:r>
@@ -4390,13 +4461,8 @@
         <w:t>by</w:t>
       </w:r>
       <w:r>
-        <w:t xml:space="preserve"> the GDS via </w:t>
-      </w:r>
-      <w:proofErr w:type="spellStart"/>
-      <w:r>
-        <w:t>OSGi</w:t>
-      </w:r>
-      <w:proofErr w:type="spellEnd"/>
+        <w:t xml:space="preserve"> the GDS via OSGi</w:t>
+      </w:r>
       <w:sdt>
         <w:sdtPr>
           <w:id w:val="328282189"/>
@@ -4408,7 +4474,7 @@
               <w:rPr>
                 <w:noProof/>
               </w:rPr>
-              <w:t xml:space="preserve"> [</w:t>
+              <w:t>[</w:t>
             </w:r>
             <w:hyperlink w:anchor="OSG" w:history="1">
               <w:r>
@@ -4440,11 +4506,9 @@
           <w:numId w:val="15"/>
         </w:numPr>
       </w:pPr>
-      <w:proofErr w:type="spellStart"/>
       <w:r>
         <w:t>Jini</w:t>
       </w:r>
-      <w:proofErr w:type="spellEnd"/>
       <w:sdt>
         <w:sdtPr>
           <w:id w:val="328282192"/>
@@ -4456,7 +4520,7 @@
               <w:rPr>
                 <w:noProof/>
               </w:rPr>
-              <w:t xml:space="preserve"> [</w:t>
+              <w:t>[</w:t>
             </w:r>
             <w:hyperlink w:anchor="Jin" w:history="1">
               <w:r>
@@ -4505,7 +4569,7 @@
               <w:rPr>
                 <w:noProof/>
               </w:rPr>
-              <w:t xml:space="preserve"> [</w:t>
+              <w:t>[</w:t>
             </w:r>
             <w:hyperlink w:anchor="XML" w:history="1">
               <w:r>
@@ -4526,15 +4590,7 @@
         </w:sdtContent>
       </w:sdt>
       <w:r>
-        <w:t xml:space="preserve">: Used by the </w:t>
-      </w:r>
-      <w:proofErr w:type="spellStart"/>
-      <w:r>
-        <w:t>seqexec</w:t>
-      </w:r>
-      <w:proofErr w:type="spellEnd"/>
-      <w:r>
-        <w:t xml:space="preserve"> to communicate keywords to the GDS.</w:t>
+        <w:t>: Used by the seqexec to communicate keywords to the GDS.</w:t>
       </w:r>
     </w:p>
     <w:p>
@@ -4569,7 +4625,7 @@
                     </pic:cNvPicPr>
                   </pic:nvPicPr>
                   <pic:blipFill>
-                    <a:blip r:embed="rId24"/>
+                    <a:blip r:embed="rId28"/>
                     <a:srcRect/>
                     <a:stretch>
                       <a:fillRect/>
@@ -4602,38 +4658,34 @@
       <w:pPr>
         <w:pStyle w:val="Heading2"/>
       </w:pPr>
-      <w:bookmarkStart w:id="34" w:name="_Toc168135516"/>
-      <w:proofErr w:type="spellStart"/>
+      <w:bookmarkStart w:id="35" w:name="_Toc168135516"/>
       <w:r>
         <w:t>Scala</w:t>
       </w:r>
-      <w:bookmarkEnd w:id="34"/>
-      <w:proofErr w:type="spellEnd"/>
+      <w:bookmarkEnd w:id="35"/>
     </w:p>
     <w:p>
       <w:pPr>
         <w:pStyle w:val="NormalFirst"/>
       </w:pPr>
       <w:r>
-        <w:t xml:space="preserve">The GDS is mostly written in </w:t>
-      </w:r>
-      <w:proofErr w:type="spellStart"/>
-      <w:r>
-        <w:t>Scala</w:t>
-      </w:r>
-      <w:proofErr w:type="spellEnd"/>
+        <w:t>The GDS is mostly written in Scala</w:t>
+      </w:r>
+      <w:r>
+        <w:t xml:space="preserve"> </w:t>
+      </w:r>
       <w:sdt>
         <w:sdtPr>
-          <w:id w:val="328282233"/>
+          <w:id w:val="11286169"/>
           <w:citation/>
         </w:sdtPr>
         <w:sdtContent>
-          <w:fldSimple w:instr=" CITATION The \l 1033  ">
+          <w:fldSimple w:instr=" CITATION The \l 1033 ">
             <w:r>
               <w:rPr>
                 <w:noProof/>
               </w:rPr>
-              <w:t xml:space="preserve"> [</w:t>
+              <w:t>[</w:t>
             </w:r>
             <w:hyperlink w:anchor="The" w:history="1">
               <w:r>
@@ -4654,15 +4706,7 @@
         </w:sdtContent>
       </w:sdt>
       <w:r>
-        <w:t xml:space="preserve">. </w:t>
-      </w:r>
-      <w:proofErr w:type="spellStart"/>
-      <w:r>
-        <w:t>Scala</w:t>
-      </w:r>
-      <w:proofErr w:type="spellEnd"/>
-      <w:r>
-        <w:t xml:space="preserve"> was chosen because of several reasons:</w:t>
+        <w:t>. Scala was chosen because of several reasons:</w:t>
       </w:r>
     </w:p>
     <w:p>
@@ -4674,15 +4718,7 @@
         </w:numPr>
       </w:pPr>
       <w:r>
-        <w:t xml:space="preserve">Compiles to </w:t>
-      </w:r>
-      <w:proofErr w:type="spellStart"/>
-      <w:r>
-        <w:t>bytecode</w:t>
-      </w:r>
-      <w:proofErr w:type="spellEnd"/>
-      <w:r>
-        <w:t>, runs on a standard JVM and transparently interoperates with Java.</w:t>
+        <w:t>Compiles to bytecode, runs on a standard JVM and transparently interoperates with Java.</w:t>
       </w:r>
     </w:p>
     <w:p>
@@ -4726,13 +4762,390 @@
     </w:p>
     <w:p>
       <w:pPr>
+        <w:pStyle w:val="Heading1"/>
+      </w:pPr>
+      <w:r>
+        <w:t>Operational aspects</w:t>
+      </w:r>
+    </w:p>
+    <w:p>
+      <w:pPr>
+        <w:pStyle w:val="Heading2"/>
+      </w:pPr>
+      <w:r>
+        <w:t>Startup/Shutdow</w:t>
+      </w:r>
+      <w:r>
+        <w:t>n proc</w:t>
+      </w:r>
+      <w:r>
+        <w:t>e</w:t>
+      </w:r>
+      <w:r>
+        <w:t>dure</w:t>
+      </w:r>
+    </w:p>
+    <w:p>
+      <w:pPr>
         <w:pStyle w:val="NormalFirst"/>
       </w:pPr>
+      <w:r>
+        <w:t xml:space="preserve">The GDS runs inside the Felix </w:t>
+      </w:r>
+      <w:sdt>
+        <w:sdtPr>
+          <w:id w:val="11286170"/>
+          <w:citation/>
+        </w:sdtPr>
+        <w:sdtContent>
+          <w:fldSimple w:instr=" CITATION Apa11 \l 1033 ">
+            <w:r>
+              <w:rPr>
+                <w:noProof/>
+              </w:rPr>
+              <w:t>[</w:t>
+            </w:r>
+            <w:hyperlink w:anchor="Apa11" w:history="1">
+              <w:r>
+                <w:rPr>
+                  <w:rStyle w:val="Footer"/>
+                  <w:noProof/>
+                </w:rPr>
+                <w:t>13</w:t>
+              </w:r>
+            </w:hyperlink>
+            <w:r>
+              <w:rPr>
+                <w:noProof/>
+              </w:rPr>
+              <w:t>]</w:t>
+            </w:r>
+          </w:fldSimple>
+        </w:sdtContent>
+      </w:sdt>
+      <w:r>
+        <w:t xml:space="preserve"> OSGi container, in the </w:t>
+      </w:r>
+      <w:r>
+        <w:t>s</w:t>
+      </w:r>
+      <w:r>
+        <w:t xml:space="preserve">ame container that the GMP </w:t>
+      </w:r>
+      <w:sdt>
+        <w:sdtPr>
+          <w:id w:val="11286175"/>
+          <w:citation/>
+        </w:sdtPr>
+        <w:sdtContent>
+          <w:fldSimple w:instr=" CITATION Kim \l 1033 ">
+            <w:r>
+              <w:rPr>
+                <w:noProof/>
+              </w:rPr>
+              <w:t>[</w:t>
+            </w:r>
+            <w:hyperlink w:anchor="Kim" w:history="1">
+              <w:r>
+                <w:rPr>
+                  <w:rStyle w:val="Footer"/>
+                  <w:noProof/>
+                </w:rPr>
+                <w:t>2</w:t>
+              </w:r>
+            </w:hyperlink>
+            <w:r>
+              <w:rPr>
+                <w:noProof/>
+              </w:rPr>
+              <w:t>]</w:t>
+            </w:r>
+          </w:fldSimple>
+        </w:sdtContent>
+      </w:sdt>
+      <w:r>
+        <w:t xml:space="preserve"> </w:t>
+      </w:r>
+      <w:r>
+        <w:t>server is running, though it can also run in a separate instance.</w:t>
+      </w:r>
+      <w:r>
+        <w:t xml:space="preserve"> Scripts are provided to start and stop GDS under the bin directory</w:t>
+      </w:r>
+      <w:r>
+        <w:t xml:space="preserve"> of the distribution</w:t>
+      </w:r>
+      <w:r>
+        <w:t>.</w:t>
+      </w:r>
+    </w:p>
+    <w:p>
+      <w:bookmarkStart w:id="36" w:name="OLE_LINK5"/>
+      <w:r>
+        <w:t xml:space="preserve">The start.sh script will start Felix with the set of OSGi bundles required for the GDS operation. No other </w:t>
+      </w:r>
+      <w:r>
+        <w:t>parameters</w:t>
+      </w:r>
+      <w:r>
+        <w:t xml:space="preserve"> are required at startup</w:t>
+      </w:r>
+      <w:bookmarkEnd w:id="36"/>
+      <w:r>
+        <w:t>. The startup procedure takes a few seconds to assemble all the components and then it becomes ready to accept observation events.</w:t>
+      </w:r>
+    </w:p>
+    <w:p>
+      <w:r>
+        <w:t>The stop.sh script will request a graceful shutdown of Felix</w:t>
+      </w:r>
+      <w:r>
+        <w:t>. Y</w:t>
+      </w:r>
+      <w:r>
+        <w:t xml:space="preserve">ou need to take into account </w:t>
+      </w:r>
+      <w:r>
+        <w:t>that</w:t>
+      </w:r>
+      <w:r>
+        <w:t xml:space="preserve"> GDS has no persistence and so if there are pending data</w:t>
+      </w:r>
+      <w:r>
+        <w:t xml:space="preserve"> labels </w:t>
+      </w:r>
+      <w:r>
+        <w:t xml:space="preserve">in process, they may not be </w:t>
+      </w:r>
+      <w:r>
+        <w:t xml:space="preserve">written to disk </w:t>
+      </w:r>
+      <w:r>
+        <w:t>upon shutdown</w:t>
+      </w:r>
+      <w:r>
+        <w:t>. No other paramet</w:t>
+      </w:r>
+      <w:r>
+        <w:t>e</w:t>
+      </w:r>
+      <w:r>
+        <w:t xml:space="preserve">rs are required at </w:t>
+      </w:r>
+      <w:r>
+        <w:t>shutdown.</w:t>
+      </w:r>
+    </w:p>
+    <w:p>
+      <w:pPr>
+        <w:pStyle w:val="Heading2"/>
+      </w:pPr>
+      <w:r>
+        <w:t>Logging</w:t>
+      </w:r>
+    </w:p>
+    <w:p>
+      <w:pPr>
+        <w:pStyle w:val="NormalFirst"/>
+      </w:pPr>
+      <w:r>
+        <w:t xml:space="preserve">GDS uses the standard Java Util Logging API </w:t>
+      </w:r>
+      <w:sdt>
+        <w:sdtPr>
+          <w:id w:val="11286171"/>
+          <w:citation/>
+        </w:sdtPr>
+        <w:sdtContent>
+          <w:fldSimple w:instr=" CITATION Jav1 \l 1033 ">
+            <w:r>
+              <w:rPr>
+                <w:noProof/>
+              </w:rPr>
+              <w:t>[</w:t>
+            </w:r>
+            <w:hyperlink w:anchor="Jav1" w:history="1">
+              <w:r>
+                <w:rPr>
+                  <w:rStyle w:val="Footer"/>
+                  <w:noProof/>
+                </w:rPr>
+                <w:t>14</w:t>
+              </w:r>
+            </w:hyperlink>
+            <w:r>
+              <w:rPr>
+                <w:noProof/>
+              </w:rPr>
+              <w:t>]</w:t>
+            </w:r>
+          </w:fldSimple>
+        </w:sdtContent>
+      </w:sdt>
+      <w:r>
+        <w:t>, but some of the de</w:t>
+      </w:r>
+      <w:r>
+        <w:t>pendencies use other APIs like Log4J</w:t>
+      </w:r>
+      <w:r>
+        <w:t xml:space="preserve">, etc. </w:t>
+      </w:r>
+      <w:r>
+        <w:t xml:space="preserve">To get a unified view of all the logging, the Pax-Logging </w:t>
+      </w:r>
+      <w:sdt>
+        <w:sdtPr>
+          <w:id w:val="11286172"/>
+          <w:citation/>
+        </w:sdtPr>
+        <w:sdtContent>
+          <w:fldSimple w:instr=" CITATION Pax11 \l 1033  ">
+            <w:r>
+              <w:rPr>
+                <w:noProof/>
+              </w:rPr>
+              <w:t>[</w:t>
+            </w:r>
+            <w:hyperlink w:anchor="Pax11" w:history="1">
+              <w:r>
+                <w:rPr>
+                  <w:rStyle w:val="Footer"/>
+                  <w:noProof/>
+                </w:rPr>
+                <w:t>15</w:t>
+              </w:r>
+            </w:hyperlink>
+            <w:r>
+              <w:rPr>
+                <w:noProof/>
+              </w:rPr>
+              <w:t>]</w:t>
+            </w:r>
+          </w:fldSimple>
+        </w:sdtContent>
+      </w:sdt>
+      <w:r>
+        <w:t xml:space="preserve"> OSGi service is used. This service converts all the </w:t>
+      </w:r>
+      <w:r>
+        <w:t xml:space="preserve">log entries from any of the supported libraries and puts them in a single log. That log follows the Log4J </w:t>
+      </w:r>
+      <w:bookmarkStart w:id="37" w:name="OLE_LINK6"/>
+      <w:sdt>
+        <w:sdtPr>
+          <w:id w:val="11286173"/>
+          <w:citation/>
+        </w:sdtPr>
+        <w:sdtContent>
+          <w:fldSimple w:instr=" CITATION Apa \l 1033 ">
+            <w:r>
+              <w:rPr>
+                <w:noProof/>
+              </w:rPr>
+              <w:t>[</w:t>
+            </w:r>
+            <w:hyperlink w:anchor="Apa" w:history="1">
+              <w:r>
+                <w:rPr>
+                  <w:rStyle w:val="Footer"/>
+                  <w:noProof/>
+                </w:rPr>
+                <w:t>16</w:t>
+              </w:r>
+            </w:hyperlink>
+            <w:r>
+              <w:rPr>
+                <w:noProof/>
+              </w:rPr>
+              <w:t>]</w:t>
+            </w:r>
+          </w:fldSimple>
+        </w:sdtContent>
+      </w:sdt>
+      <w:r>
+        <w:t xml:space="preserve"> </w:t>
+      </w:r>
+      <w:bookmarkEnd w:id="37"/>
+      <w:r>
+        <w:t xml:space="preserve">conventions </w:t>
+      </w:r>
+      <w:r>
+        <w:t xml:space="preserve">and is configured through a Log4J-style </w:t>
+      </w:r>
+      <w:r>
+        <w:t xml:space="preserve">configuration file at </w:t>
+      </w:r>
+      <w:r>
+        <w:t>conf/services/</w:t>
+      </w:r>
+      <w:r>
+        <w:t>org.ops4j.pax.logging.cfg</w:t>
+      </w:r>
+      <w:r>
+        <w:t>.</w:t>
+      </w:r>
+    </w:p>
+    <w:p>
+      <w:r>
+        <w:t xml:space="preserve">The default configuration will produce a log file rotated daily and stored under the log/ directory. The configuration can be changed to produce different log types, </w:t>
+      </w:r>
+      <w:r>
+        <w:t xml:space="preserve">file names </w:t>
+      </w:r>
+      <w:r>
+        <w:t>and detail</w:t>
+      </w:r>
+      <w:r>
+        <w:t>. To understand the Log4J configuration file</w:t>
+      </w:r>
+      <w:r>
+        <w:t xml:space="preserve">, refer to </w:t>
+      </w:r>
+      <w:sdt>
+        <w:sdtPr>
+          <w:id w:val="11286174"/>
+          <w:citation/>
+        </w:sdtPr>
+        <w:sdtContent>
+          <w:fldSimple w:instr=" CITATION Apa \l 1033 ">
+            <w:r>
+              <w:rPr>
+                <w:noProof/>
+              </w:rPr>
+              <w:t>[</w:t>
+            </w:r>
+            <w:hyperlink w:anchor="Apa" w:history="1">
+              <w:r>
+                <w:rPr>
+                  <w:rStyle w:val="Footer"/>
+                  <w:noProof/>
+                </w:rPr>
+                <w:t>16</w:t>
+              </w:r>
+            </w:hyperlink>
+            <w:r>
+              <w:rPr>
+                <w:noProof/>
+              </w:rPr>
+              <w:t>]</w:t>
+            </w:r>
+          </w:fldSimple>
+        </w:sdtContent>
+      </w:sdt>
+      <w:r>
+        <w:t>.</w:t>
+      </w:r>
+    </w:p>
+    <w:p>
+      <w:r>
+        <w:t>A user interface to the Log is being planned that will allow to look at the contents of the most recent log in the GDS console.</w:t>
+      </w:r>
     </w:p>
     <w:sectPr>
-      <w:headerReference w:type="default" r:id="rId25"/>
-      <w:footerReference w:type="default" r:id="rId26"/>
-      <w:footerReference w:type="first" r:id="rId27"/>
+      <w:headerReference w:type="default" r:id="rId29"/>
+      <w:footerReference w:type="default" r:id="rId30"/>
+      <w:footerReference w:type="first" r:id="rId31"/>
       <w:type w:val="continuous"/>
       <w:pgSz w:w="12240" w:h="15840" w:code="9"/>
       <w:pgMar w:top="720" w:right="1440" w:bottom="1584" w:left="1152" w:gutter="0"/>
@@ -4744,7 +5157,7 @@
       <w:cols w:space="708"/>
       <w:titlePg/>
       <w:docGrid w:linePitch="360"/>
-      <w:printerSettings r:id="rId28"/>
+      <w:printerSettings r:id="rId32"/>
     </w:sectPr>
   </w:body>
 </w:document>
@@ -5016,7 +5429,7 @@
           <w:b w:val="0"/>
           <w:noProof/>
         </w:rPr>
-        <w:t>11</w:t>
+        <w:t>2</w:t>
       </w:r>
     </w:fldSimple>
     <w:r>
@@ -5112,15 +5525,15 @@
         <w:t>0</w:t>
       </w:r>
     </w:fldSimple>
-    <w:bookmarkStart w:id="35" w:name="_Ref7425757"/>
-    <w:bookmarkStart w:id="36" w:name="_Toc478453722"/>
-    <w:bookmarkStart w:id="37" w:name="_Toc482440233"/>
-    <w:bookmarkStart w:id="38" w:name="_Ref522027700"/>
+    <w:bookmarkStart w:id="38" w:name="_Ref7425757"/>
+    <w:bookmarkStart w:id="39" w:name="_Toc478453722"/>
+    <w:bookmarkStart w:id="40" w:name="_Toc482440233"/>
+    <w:bookmarkStart w:id="41" w:name="_Ref522027700"/>
   </w:p>
-  <w:bookmarkEnd w:id="35"/>
-  <w:bookmarkEnd w:id="36"/>
-  <w:bookmarkEnd w:id="37"/>
   <w:bookmarkEnd w:id="38"/>
+  <w:bookmarkEnd w:id="39"/>
+  <w:bookmarkEnd w:id="40"/>
+  <w:bookmarkEnd w:id="41"/>
 </w:ftr>
 </file>
 
@@ -5729,7 +6142,7 @@
   <w:abstractNum w:abstractNumId="5">
     <w:nsid w:val="1C6F1272"/>
     <w:multiLevelType w:val="multilevel"/>
-    <w:tmpl w:val="8EEC69CC"/>
+    <w:tmpl w:val="CA84BE82"/>
     <w:lvl w:ilvl="0">
       <w:start w:val="1"/>
       <w:numFmt w:val="decimal"/>
@@ -7128,6 +7541,9 @@
   <w:num w:numId="16">
     <w:abstractNumId w:val="6"/>
   </w:num>
+  <w:num w:numId="17">
+    <w:abstractNumId w:val="5"/>
+  </w:num>
 </w:numbering>
 </file>
 
@@ -7145,12 +7561,7 @@
     <w:pPrDefault/>
   </w:docDefaults>
   <w:latentStyles w:defLockedState="0" w:defUIPriority="0" w:defSemiHidden="0" w:defUnhideWhenUsed="0" w:defQFormat="0" w:count="276">
-    <w:lsdException w:name="heading 1" w:uiPriority="9" w:qFormat="1"/>
-    <w:lsdException w:name="toc 1" w:uiPriority="39"/>
-    <w:lsdException w:name="toc 2" w:uiPriority="39"/>
     <w:lsdException w:name="Hyperlink" w:uiPriority="99"/>
-    <w:lsdException w:name="Colorful Grid Accent 1" w:uiPriority="73"/>
-    <w:lsdException w:name="TOC Heading" w:uiPriority="39" w:qFormat="1"/>
   </w:latentStyles>
   <w:style w:type="paragraph" w:default="1" w:styleId="Normal">
     <w:name w:val="Normal"/>
@@ -7202,7 +7613,7 @@
     <w:next w:val="NormalFirst"/>
     <w:autoRedefine/>
     <w:qFormat/>
-    <w:rsid w:val="005A4074"/>
+    <w:rsid w:val="00794B59"/>
     <w:pPr>
       <w:keepNext/>
       <w:numPr>
@@ -7419,6 +7830,7 @@
   <w:style w:type="paragraph" w:styleId="Footer">
     <w:name w:val="footer"/>
     <w:basedOn w:val="Normal"/>
+    <w:link w:val="FooterChar"/>
     <w:rsid w:val="00DC731B"/>
     <w:pPr>
       <w:tabs>
@@ -8115,6 +8527,17 @@
       <w:contextualSpacing/>
     </w:pPr>
   </w:style>
+  <w:style w:type="character" w:customStyle="1" w:styleId="FooterChar">
+    <w:name w:val="Footer Char"/>
+    <w:basedOn w:val="DefaultParagraphFont"/>
+    <w:link w:val="Footer"/>
+    <w:rsid w:val="00FB0B15"/>
+    <w:rPr>
+      <w:rFonts w:ascii="Arial" w:hAnsi="Arial"/>
+      <w:b/>
+      <w:sz w:val="18"/>
+    </w:rPr>
+  </w:style>
 </w:styles>
 </file>
 
@@ -8493,7 +8916,7 @@
     <b:Tag>Hil98</b:Tag>
     <b:SourceType>Report</b:SourceType>
     <b:Guid>{91E486B6-7AEB-5141-BF53-2B54AFDD84E5}</b:Guid>
-    <b:LCID>0</b:LCID>
+    <b:LCID>2115</b:LCID>
     <b:Author>
       <b:Author>
         <b:NameList>
@@ -8529,7 +8952,7 @@
     <b:Tag>Hil96</b:Tag>
     <b:SourceType>Report</b:SourceType>
     <b:Guid>{7E148938-3BA5-7640-8C37-E4289329D437}</b:Guid>
-    <b:LCID>0</b:LCID>
+    <b:LCID>2115</b:LCID>
     <b:Author>
       <b:Author>
         <b:NameList>
@@ -8553,7 +8976,7 @@
     <b:Tag>Bea97</b:Tag>
     <b:SourceType>Report</b:SourceType>
     <b:Guid>{04210C4B-667B-114F-830F-B881FDFD7391}</b:Guid>
-    <b:LCID>0</b:LCID>
+    <b:LCID>2115</b:LCID>
     <b:Author>
       <b:Author>
         <b:NameList>
@@ -8572,7 +8995,7 @@
     <b:Tag>XML</b:Tag>
     <b:SourceType>InternetSite</b:SourceType>
     <b:Guid>{4DA8155C-0159-B94A-8453-A777289CC96B}</b:Guid>
-    <b:LCID>0</b:LCID>
+    <b:LCID>2115</b:LCID>
     <b:InternetSiteTitle>XML-RPC Home Page</b:InternetSiteTitle>
     <b:URL>http://www.xmlrpc.com</b:URL>
     <b:RefOrder>7</b:RefOrder>
@@ -8581,7 +9004,7 @@
     <b:Tag>OSG</b:Tag>
     <b:SourceType>InternetSite</b:SourceType>
     <b:Guid>{15860894-DF1B-784E-8697-8D1DB7C89A77}</b:Guid>
-    <b:LCID>0</b:LCID>
+    <b:LCID>2115</b:LCID>
     <b:InternetSiteTitle>OSGi Alliance</b:InternetSiteTitle>
     <b:URL>http://www.osgi.org</b:URL>
     <b:RefOrder>10</b:RefOrder>
@@ -8590,7 +9013,7 @@
     <b:Tag>Exp</b:Tag>
     <b:SourceType>InternetSite</b:SourceType>
     <b:Guid>{AB4FF1D9-3986-A040-91D1-FE88864D9F9C}</b:Guid>
-    <b:LCID>0</b:LCID>
+    <b:LCID>2115</b:LCID>
     <b:InternetSiteTitle>Experimental Physics and Industrial Control System</b:InternetSiteTitle>
     <b:URL>http://www.aps.anl.gov/epics/</b:URL>
     <b:RefOrder>8</b:RefOrder>
@@ -8599,7 +9022,7 @@
     <b:Tag>Jav</b:Tag>
     <b:SourceType>InternetSite</b:SourceType>
     <b:Guid>{E559AF3C-4E34-9E48-A10E-4E3E52DF8535}</b:Guid>
-    <b:LCID>0</b:LCID>
+    <b:LCID>2115</b:LCID>
     <b:InternetSiteTitle>Java Message Service</b:InternetSiteTitle>
     <b:URL>http://en.wikipedia.org/wiki/Java_Message_Service</b:URL>
     <b:RefOrder>9</b:RefOrder>
@@ -8608,7 +9031,7 @@
     <b:Tag>Jin</b:Tag>
     <b:SourceType>InternetSite</b:SourceType>
     <b:Guid>{CE97BA2F-F3C2-8442-910C-3EFC995FDEA2}</b:Guid>
-    <b:LCID>0</b:LCID>
+    <b:LCID>2115</b:LCID>
     <b:InternetSiteTitle>Jini.org</b:InternetSiteTitle>
     <b:URL>http://www.jini.org</b:URL>
     <b:RefOrder>11</b:RefOrder>
@@ -8617,16 +9040,63 @@
     <b:Tag>The</b:Tag>
     <b:SourceType>InternetSite</b:SourceType>
     <b:Guid>{AAAA90E3-2316-DD4B-A01C-DA2A7EC03313}</b:Guid>
-    <b:LCID>0</b:LCID>
+    <b:LCID>2115</b:LCID>
     <b:InternetSiteTitle>The Scala Programming Language</b:InternetSiteTitle>
     <b:URL>http://www.scala-lang.org/</b:URL>
     <b:RefOrder>12</b:RefOrder>
+  </b:Source>
+  <b:Source xmlns:b="http://schemas.openxmlformats.org/officeDocument/2006/bibliography">
+    <b:Tag>Apa11</b:Tag>
+    <b:SourceType>InternetSite</b:SourceType>
+    <b:Guid>{354ACD88-6C37-9F49-A13B-D4E3E5F5A65B}</b:Guid>
+    <b:LCID>0</b:LCID>
+    <b:Author>
+      <b:Author>
+        <b:NameList>
+          <b:Person>
+            <b:Last>Foundation</b:Last>
+            <b:First>Apache</b:First>
+          </b:Person>
+        </b:NameList>
+      </b:Author>
+    </b:Author>
+    <b:Year>2011</b:Year>
+    <b:InternetSiteTitle>Apache Felix</b:InternetSiteTitle>
+    <b:URL>http://felix.apache.org/site/index.html</b:URL>
+    <b:RefOrder>13</b:RefOrder>
+  </b:Source>
+  <b:Source>
+    <b:Tag>Jav1</b:Tag>
+    <b:SourceType>InternetSite</b:SourceType>
+    <b:Guid>{99034603-25BA-C84A-BB4F-46A37551B2DD}</b:Guid>
+    <b:LCID>0</b:LCID>
+    <b:InternetSiteTitle>Java Logging Overview</b:InternetSiteTitle>
+    <b:URL>http://download.oracle.com/javase/1.4.2/docs/guide/util/logging/overview.html</b:URL>
+    <b:RefOrder>14</b:RefOrder>
+  </b:Source>
+  <b:Source>
+    <b:Tag>Apa</b:Tag>
+    <b:SourceType>InternetSite</b:SourceType>
+    <b:Guid>{00C3BF09-BE9D-664A-887A-1400F3D60F83}</b:Guid>
+    <b:LCID>0</b:LCID>
+    <b:InternetSiteTitle>Apache Log4J</b:InternetSiteTitle>
+    <b:URL>http://logging.apache.org/log4j/1.2/index.html</b:URL>
+    <b:RefOrder>16</b:RefOrder>
+  </b:Source>
+  <b:Source>
+    <b:Tag>Pax11</b:Tag>
+    <b:SourceType>InternetSite</b:SourceType>
+    <b:Guid>{A735C22B-6436-034B-9B12-042469BDD6E0}</b:Guid>
+    <b:LCID>0</b:LCID>
+    <b:InternetSiteTitle>Pax-Logging</b:InternetSiteTitle>
+    <b:URL>http://wiki.ops4j.org/display/paxlogging/Pax+Logging</b:URL>
+    <b:RefOrder>15</b:RefOrder>
   </b:Source>
 </b:Sources>
 </file>
 
 <file path=customXml/itemProps1.xml><?xml version="1.0" encoding="utf-8"?>
-<ds:datastoreItem xmlns:ds="http://schemas.openxmlformats.org/officeDocument/2006/customXml" ds:itemID="{A6E201E7-728D-AF4B-B23B-5DB330ACF8AD}">
+<ds:datastoreItem xmlns:ds="http://schemas.openxmlformats.org/officeDocument/2006/customXml" ds:itemID="{785F96D2-7E91-8F49-ADE7-1FB6204F88CB}">
   <ds:schemaRefs>
     <ds:schemaRef ds:uri="http://schemas.openxmlformats.org/officeDocument/2006/bibliography"/>
   </ds:schemaRefs>

</xml_diff>

<commit_message>
Added missing pieces on the design document
git-svn-id: http://source.gemini.edu/software/giapi/giapi-osgi/trunk@35221 ee6ba543-07f8-4773-b02c-01d50e9d00ba
</commit_message>
<xml_diff>
--- a/gds-api/src/main/doc/GDSDesignReview.docx
+++ b/gds-api/src/main/doc/GDSDesignReview.docx
@@ -150,7 +150,19 @@
         <w:pStyle w:val="ReportAuthor"/>
       </w:pPr>
       <w:r>
-        <w:t>Nicolas A. Barriga, Carlos Quiroz, Arturo N</w:t>
+        <w:t xml:space="preserve">Nicolas A. </w:t>
+      </w:r>
+      <w:proofErr w:type="spellStart"/>
+      <w:r>
+        <w:t>Barriga</w:t>
+      </w:r>
+      <w:proofErr w:type="spellEnd"/>
+      <w:r>
+        <w:t xml:space="preserve">, Carlos Quiroz, Arturo </w:t>
+      </w:r>
+      <w:proofErr w:type="spellStart"/>
+      <w:r>
+        <w:t>N</w:t>
       </w:r>
       <w:r>
         <w:rPr>
@@ -158,6 +170,7 @@
         </w:rPr>
         <w:t>úñez</w:t>
       </w:r>
+      <w:proofErr w:type="spellEnd"/>
     </w:p>
     <w:p>
       <w:pPr>
@@ -559,8 +572,13 @@
               <w:jc w:val="center"/>
             </w:pPr>
             <w:r>
-              <w:t>Nicolas A. Barriga</w:t>
+              <w:t xml:space="preserve">Nicolas A. </w:t>
             </w:r>
+            <w:proofErr w:type="spellStart"/>
+            <w:r>
+              <w:t>Barriga</w:t>
+            </w:r>
+            <w:proofErr w:type="spellEnd"/>
           </w:p>
         </w:tc>
         <w:tc>
@@ -2424,21 +2442,6 @@
       </w:r>
     </w:p>
     <w:p>
-      <w:r>
-        <w:t xml:space="preserve">Code examples and individual methods are written in a fixed-width font like this: </w:t>
-      </w:r>
-      <w:r>
-        <w:rPr>
-          <w:rStyle w:val="Code"/>
-          <w:color w:val="000000"/>
-        </w:rPr>
-        <w:t>unsubscribeToStatus</w:t>
-      </w:r>
-      <w:r>
-        <w:t>.</w:t>
-      </w:r>
-    </w:p>
-    <w:p>
       <w:pPr>
         <w:pStyle w:val="Heading2"/>
       </w:pPr>
@@ -2455,30 +2458,6 @@
         <w:pStyle w:val="Acronym"/>
       </w:pPr>
       <w:r>
-        <w:t>ACM</w:t>
-      </w:r>
-      <w:r>
-        <w:tab/>
-        <w:t>Action Command Model</w:t>
-      </w:r>
-    </w:p>
-    <w:p>
-      <w:pPr>
-        <w:pStyle w:val="Acronym"/>
-      </w:pPr>
-      <w:r>
-        <w:t>CMS</w:t>
-      </w:r>
-      <w:r>
-        <w:tab/>
-        <w:t>C++ Messaging Service</w:t>
-      </w:r>
-    </w:p>
-    <w:p>
-      <w:pPr>
-        <w:pStyle w:val="Acronym"/>
-      </w:pPr>
-      <w:r>
         <w:t>DHS</w:t>
       </w:r>
       <w:r>
@@ -2551,11 +2530,16 @@
         <w:pStyle w:val="Acronym"/>
       </w:pPr>
       <w:r>
-        <w:t>PCS</w:t>
+        <w:t>GDS</w:t>
       </w:r>
       <w:r>
         <w:tab/>
-        <w:t>Primary Control System</w:t>
+      </w:r>
+      <w:r>
+        <w:t xml:space="preserve">Gemini </w:t>
+      </w:r>
+      <w:r>
+        <w:t>Data Service</w:t>
       </w:r>
     </w:p>
     <w:p>
@@ -2563,71 +2547,35 @@
         <w:pStyle w:val="Acronym"/>
       </w:pPr>
       <w:r>
-        <w:t>TCS</w:t>
+        <w:t>ODB</w:t>
       </w:r>
       <w:r>
         <w:tab/>
-        <w:t>Telescope Control System</w:t>
-      </w:r>
+        <w:t xml:space="preserve">Observing </w:t>
+      </w:r>
+      <w:proofErr w:type="spellStart"/>
+      <w:r>
+        <w:t>DataBase</w:t>
+      </w:r>
+      <w:proofErr w:type="spellEnd"/>
     </w:p>
     <w:p>
       <w:pPr>
         <w:pStyle w:val="Acronym"/>
       </w:pPr>
       <w:r>
-        <w:t>TLC</w:t>
+        <w:t>XMLRPC</w:t>
       </w:r>
       <w:r>
         <w:tab/>
-        <w:t>Top Level Computer</w:t>
-      </w:r>
-    </w:p>
-    <w:p>
-      <w:pPr>
-        <w:pStyle w:val="Acronym"/>
-      </w:pPr>
-      <w:r>
-        <w:t>WCS</w:t>
-      </w:r>
-      <w:r>
-        <w:tab/>
-        <w:t>World Coordinate System</w:t>
-      </w:r>
-    </w:p>
-    <w:p>
-      <w:pPr>
-        <w:pStyle w:val="Acronym"/>
-      </w:pPr>
-      <w:r>
-        <w:t>GDS</w:t>
-      </w:r>
-      <w:r>
-        <w:tab/>
-        <w:t>Gemini Data Service</w:t>
-      </w:r>
-    </w:p>
-    <w:p>
-      <w:pPr>
-        <w:pStyle w:val="Acronym"/>
-      </w:pPr>
-      <w:r>
-        <w:t>ODB</w:t>
-      </w:r>
-      <w:r>
-        <w:tab/>
-        <w:t>Observing DataBase</w:t>
-      </w:r>
-    </w:p>
-    <w:p>
-      <w:pPr>
-        <w:pStyle w:val="Acronym"/>
-      </w:pPr>
-      <w:r>
-        <w:t>XMLRPC</w:t>
-      </w:r>
-      <w:r>
-        <w:tab/>
-        <w:t>eXtensible Markup Language Remote Procedure Call</w:t>
+      </w:r>
+      <w:proofErr w:type="spellStart"/>
+      <w:r>
+        <w:t>eXtensible</w:t>
+      </w:r>
+      <w:proofErr w:type="spellEnd"/>
+      <w:r>
+        <w:t xml:space="preserve"> Markup Language Remote Procedure Call</w:t>
       </w:r>
     </w:p>
     <w:p>
@@ -3792,23 +3740,313 @@
     </w:p>
     <w:p>
       <w:pPr>
+        <w:rPr>
+          <w:noProof/>
+        </w:rPr>
+      </w:pPr>
+      <w:r>
+        <w:t>The Gemini Data Service</w:t>
+      </w:r>
+      <w:r>
+        <w:t xml:space="preserve"> </w:t>
+      </w:r>
+      <w:r>
+        <w:t xml:space="preserve">(GDS) </w:t>
+      </w:r>
+      <w:r>
+        <w:t xml:space="preserve">is </w:t>
+      </w:r>
+      <w:r>
+        <w:t>a</w:t>
+      </w:r>
+      <w:r>
+        <w:t xml:space="preserve"> system that will (partially) replace the Data Handling System (DHS) for GIAPI based instruments, such as GPI.</w:t>
+      </w:r>
+      <w:r>
+        <w:t xml:space="preserve"> The</w:t>
+      </w:r>
+      <w:r>
+        <w:rPr>
+          <w:noProof/>
+        </w:rPr>
+        <w:t xml:space="preserve"> </w:t>
+      </w:r>
+      <w:r>
+        <w:rPr>
+          <w:noProof/>
+        </w:rPr>
+        <w:t xml:space="preserve">GDS </w:t>
+      </w:r>
+      <w:r>
+        <w:rPr>
+          <w:noProof/>
+        </w:rPr>
+        <w:t xml:space="preserve">is </w:t>
+      </w:r>
+      <w:r>
+        <w:rPr>
+          <w:noProof/>
+        </w:rPr>
+        <w:t xml:space="preserve">basically a </w:t>
+      </w:r>
+      <w:r>
+        <w:rPr>
+          <w:noProof/>
+        </w:rPr>
+        <w:t xml:space="preserve">software entity </w:t>
+      </w:r>
+      <w:r>
+        <w:rPr>
+          <w:noProof/>
+        </w:rPr>
+        <w:t>that collect</w:t>
+      </w:r>
+      <w:r>
+        <w:rPr>
+          <w:noProof/>
+        </w:rPr>
+        <w:t>s</w:t>
+      </w:r>
+      <w:r>
+        <w:rPr>
+          <w:noProof/>
+        </w:rPr>
+        <w:t xml:space="preserve"> a </w:t>
+      </w:r>
+      <w:r>
+        <w:rPr>
+          <w:noProof/>
+        </w:rPr>
+        <w:t>set</w:t>
+      </w:r>
+      <w:r>
+        <w:rPr>
+          <w:noProof/>
+        </w:rPr>
+        <w:t xml:space="preserve"> of </w:t>
+      </w:r>
+      <w:r>
+        <w:rPr>
+          <w:noProof/>
+        </w:rPr>
+        <w:t>relevant</w:t>
+      </w:r>
+      <w:r>
+        <w:rPr>
+          <w:noProof/>
+        </w:rPr>
+        <w:t>data items from different subsystems in the observatory</w:t>
+      </w:r>
+      <w:r>
+        <w:rPr>
+          <w:noProof/>
+        </w:rPr>
+        <w:t>,</w:t>
+      </w:r>
+      <w:r>
+        <w:rPr>
+          <w:noProof/>
+        </w:rPr>
+        <w:t xml:space="preserve"> and use </w:t>
+      </w:r>
+      <w:r>
+        <w:rPr>
+          <w:noProof/>
+        </w:rPr>
+        <w:t>these</w:t>
+      </w:r>
+      <w:r>
+        <w:rPr>
+          <w:noProof/>
+        </w:rPr>
+        <w:t xml:space="preserve"> items to supplement the FITS file generated by a GIAPI-based instrument.</w:t>
+      </w:r>
+      <w:r>
+        <w:rPr>
+          <w:noProof/>
+        </w:rPr>
+        <w:t xml:space="preserve"> The GDS configuration will drive the data collection indicating which</w:t>
+      </w:r>
+      <w:r>
+        <w:rPr>
+          <w:noProof/>
+        </w:rPr>
+        <w:t xml:space="preserve"> hata</w:t>
+      </w:r>
+      <w:r>
+        <w:rPr>
+          <w:noProof/>
+        </w:rPr>
+        <w:t xml:space="preserve"> items need to be collected, </w:t>
+      </w:r>
+      <w:r>
+        <w:rPr>
+          <w:noProof/>
+        </w:rPr>
+        <w:t>the</w:t>
+      </w:r>
+      <w:r>
+        <w:rPr>
+          <w:noProof/>
+        </w:rPr>
+        <w:t xml:space="preserve"> observatory system</w:t>
+      </w:r>
+      <w:r>
+        <w:rPr>
+          <w:noProof/>
+        </w:rPr>
+        <w:t xml:space="preserve"> they come from</w:t>
+      </w:r>
+      <w:r>
+        <w:rPr>
+          <w:noProof/>
+        </w:rPr>
+        <w:t xml:space="preserve"> and where they will be stored in the final FITS file. The GDS </w:t>
+      </w:r>
+      <w:r>
+        <w:rPr>
+          <w:noProof/>
+        </w:rPr>
+        <w:t xml:space="preserve">listens for Observation Events </w:t>
+      </w:r>
+      <w:r>
+        <w:rPr>
+          <w:noProof/>
+        </w:rPr>
+        <w:t>generated by the instrument (as specified in the GIAPI Specification</w:t>
+      </w:r>
+      <w:sdt>
+        <w:sdtPr>
+          <w:rPr>
+            <w:noProof/>
+          </w:rPr>
+          <w:id w:val="11286546"/>
+          <w:citation/>
+        </w:sdtPr>
+        <w:sdtContent>
+          <w:r>
+            <w:rPr>
+              <w:noProof/>
+            </w:rPr>
+            <w:fldChar w:fldCharType="begin"/>
+          </w:r>
+          <w:r>
+            <w:rPr>
+              <w:noProof/>
+            </w:rPr>
+            <w:instrText xml:space="preserve"> CITATION Kim1 \l 1033 </w:instrText>
+          </w:r>
+          <w:r>
+            <w:rPr>
+              <w:noProof/>
+            </w:rPr>
+            <w:fldChar w:fldCharType="separate"/>
+          </w:r>
+          <w:r>
+            <w:rPr>
+              <w:noProof/>
+            </w:rPr>
+            <w:t xml:space="preserve"> [</w:t>
+          </w:r>
+          <w:hyperlink w:anchor="Kim1" w:history="1">
+            <w:r>
+              <w:rPr>
+                <w:rStyle w:val="Footer"/>
+                <w:noProof/>
+              </w:rPr>
+              <w:t>1</w:t>
+            </w:r>
+          </w:hyperlink>
+          <w:r>
+            <w:rPr>
+              <w:noProof/>
+            </w:rPr>
+            <w:t>]</w:t>
+          </w:r>
+          <w:r>
+            <w:rPr>
+              <w:noProof/>
+            </w:rPr>
+            <w:fldChar w:fldCharType="end"/>
+          </w:r>
+        </w:sdtContent>
+      </w:sdt>
+      <w:r>
+        <w:rPr>
+          <w:noProof/>
+        </w:rPr>
+        <w:t>) and c</w:t>
+      </w:r>
+      <w:r>
+        <w:rPr>
+          <w:noProof/>
+        </w:rPr>
+        <w:t>ollect</w:t>
+      </w:r>
+      <w:r>
+        <w:rPr>
+          <w:noProof/>
+        </w:rPr>
+        <w:t>s</w:t>
+      </w:r>
+      <w:r>
+        <w:rPr>
+          <w:noProof/>
+        </w:rPr>
+        <w:t xml:space="preserve"> data items for each of these events.</w:t>
+      </w:r>
+    </w:p>
+    <w:p>
+      <w:pPr>
+        <w:rPr>
+          <w:noProof/>
+        </w:rPr>
+      </w:pPr>
+      <w:r>
+        <w:rPr>
+          <w:noProof/>
+        </w:rPr>
+        <w:t>Conceptually the GDS is very simple and its features have been kept to a minimum to provide an efficient and maintainable service. Nevertheless, It has been designed with extensibility in mind and can be extended, for example</w:t>
+      </w:r>
+      <w:r>
+        <w:rPr>
+          <w:noProof/>
+        </w:rPr>
+        <w:t>, if new subsystems need to be added/removed.</w:t>
+      </w:r>
+    </w:p>
+    <w:p>
+      <w:pPr>
+        <w:rPr>
+          <w:noProof/>
+        </w:rPr>
+      </w:pPr>
+      <w:r>
+        <w:rPr>
+          <w:noProof/>
+        </w:rPr>
+        <w:t xml:space="preserve">From the point of view of the observatory systems, the GDS is located between the instrument and the rest of the observatory and </w:t>
+      </w:r>
+      <w:r>
+        <w:rPr>
+          <w:noProof/>
+        </w:rPr>
+        <w:t>the resulting FITS files</w:t>
+      </w:r>
+      <w:r>
+        <w:rPr>
+          <w:noProof/>
+        </w:rPr>
+        <w:t xml:space="preserve"> will go into the GDSN. This is depicted in the diagram below.</w:t>
+      </w:r>
+    </w:p>
+    <w:p>
+      <w:pPr>
         <w:jc w:val="left"/>
         <w:rPr>
           <w:noProof/>
         </w:rPr>
       </w:pPr>
-      <w:r>
-        <w:t>The Gemini Data Service</w:t>
-      </w:r>
-      <w:r>
-        <w:t xml:space="preserve"> is the system that will (partially) replace the Gemini Data Handling System (DHS) for GIAPI based instruments, such as GPI.</w:t>
-      </w:r>
-      <w:r>
-        <w:rPr>
-          <w:noProof/>
-        </w:rPr>
-        <w:t xml:space="preserve"> </w:t>
-      </w:r>
     </w:p>
     <w:p>
       <w:pPr>
@@ -3823,9 +4061,9 @@
         </w:rPr>
         <w:drawing>
           <wp:inline distT="0" distB="0" distL="0" distR="0">
-            <wp:extent cx="6121400" cy="4614545"/>
+            <wp:extent cx="6126480" cy="4587432"/>
             <wp:effectExtent l="25400" t="0" r="0" b="0"/>
-            <wp:docPr id="3" name="Picture 15" descr=":::::::Downloads:GDS-SystemDiagram.jpg"/>
+            <wp:docPr id="7" name="Picture 2"/>
             <wp:cNvGraphicFramePr>
               <a:graphicFrameLocks xmlns:a="http://schemas.openxmlformats.org/drawingml/2006/main" noChangeAspect="1"/>
             </wp:cNvGraphicFramePr>
@@ -3833,22 +4071,35 @@
               <a:graphicData uri="http://schemas.openxmlformats.org/drawingml/2006/picture">
                 <pic:pic xmlns:pic="http://schemas.openxmlformats.org/drawingml/2006/picture">
                   <pic:nvPicPr>
-                    <pic:cNvPr id="0" name="Picture 15" descr=":::::::Downloads:GDS-SystemDiagram.jpg"/>
+                    <pic:cNvPr id="0" name="Picture 2"/>
                     <pic:cNvPicPr>
                       <a:picLocks noChangeAspect="1" noChangeArrowheads="1"/>
                     </pic:cNvPicPr>
                   </pic:nvPicPr>
-                  <pic:blipFill>
-                    <a:blip r:embed="rId21"/>
-                    <a:srcRect/>
-                    <a:stretch>
-                      <a:fillRect/>
-                    </a:stretch>
-                  </pic:blipFill>
+                  <ve:AlternateContent>
+                    <ve:Choice xmlns:ma="http://schemas.microsoft.com/office/mac/drawingml/2008/main" Requires="ma">
+                      <pic:blipFill>
+                        <a:blip r:embed="rId21"/>
+                        <a:srcRect/>
+                        <a:stretch>
+                          <a:fillRect/>
+                        </a:stretch>
+                      </pic:blipFill>
+                    </ve:Choice>
+                    <ve:Fallback>
+                      <pic:blipFill>
+                        <a:blip r:embed="rId22"/>
+                        <a:srcRect/>
+                        <a:stretch>
+                          <a:fillRect/>
+                        </a:stretch>
+                      </pic:blipFill>
+                    </ve:Fallback>
+                  </ve:AlternateContent>
                   <pic:spPr bwMode="auto">
                     <a:xfrm>
                       <a:off x="0" y="0"/>
-                      <a:ext cx="6121400" cy="4614545"/>
+                      <a:ext cx="6126480" cy="4587432"/>
                     </a:xfrm>
                     <a:prstGeom prst="rect">
                       <a:avLst/>
@@ -3890,7 +4141,130 @@
     <w:p>
       <w:pPr>
         <w:jc w:val="left"/>
-      </w:pPr>
+        <w:rPr>
+          <w:noProof/>
+        </w:rPr>
+      </w:pPr>
+      <w:r>
+        <w:rPr>
+          <w:noProof/>
+        </w:rPr>
+        <w:t>GDS will perform the folloming duties:</w:t>
+      </w:r>
+    </w:p>
+    <w:p>
+      <w:pPr>
+        <w:pStyle w:val="ListParagraph"/>
+        <w:numPr>
+          <w:ilvl w:val="0"/>
+          <w:numId w:val="19"/>
+        </w:numPr>
+        <w:jc w:val="left"/>
+        <w:rPr>
+          <w:noProof/>
+        </w:rPr>
+      </w:pPr>
+      <w:r>
+        <w:rPr>
+          <w:noProof/>
+        </w:rPr>
+        <w:t xml:space="preserve">Listen for observation events from the instrument </w:t>
+      </w:r>
+    </w:p>
+    <w:p>
+      <w:pPr>
+        <w:pStyle w:val="ListParagraph"/>
+        <w:numPr>
+          <w:ilvl w:val="0"/>
+          <w:numId w:val="19"/>
+        </w:numPr>
+        <w:jc w:val="left"/>
+        <w:rPr>
+          <w:noProof/>
+        </w:rPr>
+      </w:pPr>
+      <w:r>
+        <w:rPr>
+          <w:noProof/>
+        </w:rPr>
+        <w:t xml:space="preserve">Gather </w:t>
+      </w:r>
+      <w:r>
+        <w:rPr>
+          <w:noProof/>
+        </w:rPr>
+        <w:t>data from observatory systems</w:t>
+      </w:r>
+    </w:p>
+    <w:p>
+      <w:pPr>
+        <w:pStyle w:val="ListParagraph"/>
+        <w:numPr>
+          <w:ilvl w:val="0"/>
+          <w:numId w:val="19"/>
+        </w:numPr>
+        <w:jc w:val="left"/>
+        <w:rPr>
+          <w:noProof/>
+        </w:rPr>
+      </w:pPr>
+      <w:r>
+        <w:rPr>
+          <w:noProof/>
+        </w:rPr>
+        <w:t xml:space="preserve">Accept external </w:t>
+      </w:r>
+      <w:r>
+        <w:rPr>
+          <w:noProof/>
+        </w:rPr>
+        <w:t>input from s</w:t>
+      </w:r>
+      <w:r>
+        <w:rPr>
+          <w:noProof/>
+        </w:rPr>
+        <w:t>ystems that cannot be queried externally like Seqexec</w:t>
+      </w:r>
+    </w:p>
+    <w:p>
+      <w:pPr>
+        <w:pStyle w:val="ListParagraph"/>
+        <w:numPr>
+          <w:ilvl w:val="0"/>
+          <w:numId w:val="19"/>
+        </w:numPr>
+        <w:jc w:val="left"/>
+        <w:rPr>
+          <w:noProof/>
+        </w:rPr>
+      </w:pPr>
+      <w:r>
+        <w:rPr>
+          <w:noProof/>
+        </w:rPr>
+        <w:t xml:space="preserve">Complete </w:t>
+      </w:r>
+      <w:r>
+        <w:rPr>
+          <w:noProof/>
+        </w:rPr>
+        <w:t xml:space="preserve">the </w:t>
+      </w:r>
+      <w:r>
+        <w:rPr>
+          <w:noProof/>
+        </w:rPr>
+        <w:t>FITS files with data collected during an observation</w:t>
+      </w:r>
+    </w:p>
+    <w:p>
+      <w:pPr>
+        <w:jc w:val="left"/>
+      </w:pPr>
+      <w:r>
+        <w:t>These duties are explained in the sections below</w:t>
+      </w:r>
     </w:p>
     <w:p>
       <w:pPr>
@@ -3906,43 +4280,28 @@
       <w:pPr>
         <w:jc w:val="left"/>
       </w:pPr>
+      <w:r>
+        <w:t>The GDS is a component that listen for Observation Events sent from an instrument and that reacts to them by sampling the state of the Observatory</w:t>
+      </w:r>
+      <w:r>
+        <w:t xml:space="preserve">, </w:t>
+      </w:r>
+      <w:r>
+        <w:t>observation database, instrument, etc. The sampled information is then added to the data files produced by the instrument. This process is called value composition, where all sampled values upon observation events are composed into the data file.</w:t>
+      </w:r>
     </w:p>
     <w:p>
       <w:pPr>
         <w:jc w:val="left"/>
       </w:pPr>
       <w:r>
-        <w:t>The GDS is a component that listen for Observation Events sent from an instrument and that reacts to them by sampling the state of the Observatory</w:t>
-      </w:r>
-      <w:r>
-        <w:t xml:space="preserve">, </w:t>
-      </w:r>
-      <w:r>
-        <w:t>observation database, instrument, etc. The sampled information is then added to the data files produced by the instrument. This process is called value composition, where all sampled values upon observation events are composed into the data file.</w:t>
+        <w:t>The design uses the concept of actors or agents that are independent objects that can sample the information. This design makes it simple to keep track of the progress and make each of these actors, a single purpose, very simple to implement component.</w:t>
       </w:r>
     </w:p>
     <w:p>
       <w:pPr>
         <w:jc w:val="left"/>
       </w:pPr>
-    </w:p>
-    <w:p>
-      <w:pPr>
-        <w:jc w:val="left"/>
-      </w:pPr>
-      <w:r>
-        <w:t>The design uses the concept of actors or agents that are independent objects that can sample the information. This design makes it simple to keep track of the progress and make each of these actors, a single purpose, very simple to implement component.</w:t>
-      </w:r>
-    </w:p>
-    <w:p>
-      <w:pPr>
-        <w:jc w:val="left"/>
-      </w:pPr>
-    </w:p>
-    <w:p>
-      <w:pPr>
-        <w:jc w:val="left"/>
-      </w:pPr>
       <w:r>
         <w:t>It also makes it easy to extend the composition as the core components can discover new modules in charge of gathering these values</w:t>
       </w:r>
@@ -3966,10 +4325,36 @@
     </w:p>
     <w:p>
       <w:pPr>
+        <w:pStyle w:val="NormalFirst"/>
+      </w:pPr>
+      <w:r>
+        <w:t>GIAPI based instrument store their FITTS files directly into the disk instead of through the DHS as legacy instruments do. However, since the Instrument has a limited access to the observatory subsystems, those FITS file are missing critical metadata in their FITS files.</w:t>
+      </w:r>
+    </w:p>
+    <w:p>
+      <w:r>
+        <w:t>Once the instrument completes the FITS files, GDS will store the extra metadata as collected during the observation. It will first create a copy of the original FITS file, add the new headers and store the resulting file in the GDSN.</w:t>
+      </w:r>
+    </w:p>
+    <w:p>
+      <w:r>
+        <w:t>The original file is never deleted and remains as a backup. Likewise, the GDS never touches the data or existing keywords and will only add now values collected during the observation.</w:t>
+      </w:r>
+    </w:p>
+    <w:p>
+      <w:pPr>
         <w:pStyle w:val="Heading2"/>
       </w:pPr>
       <w:r>
-        <w:t>Sending FITS Headers from Seqexec to GDS</w:t>
+        <w:t xml:space="preserve">Sending FITS Headers from </w:t>
+      </w:r>
+      <w:proofErr w:type="spellStart"/>
+      <w:r>
+        <w:t>Seqexec</w:t>
+      </w:r>
+      <w:proofErr w:type="spellEnd"/>
+      <w:r>
+        <w:t xml:space="preserve"> to GDS</w:t>
       </w:r>
       <w:bookmarkEnd w:id="33"/>
     </w:p>
@@ -4014,13 +4399,45 @@
         <w:t xml:space="preserve"> </w:t>
       </w:r>
       <w:r>
-        <w:t xml:space="preserve">headers that the seqexec provides, must be passed to the GDS. There aren't many suitable remote communication alternatives supported </w:t>
+        <w:t xml:space="preserve">headers that the </w:t>
+      </w:r>
+      <w:proofErr w:type="spellStart"/>
+      <w:r>
+        <w:t>seqexec</w:t>
+      </w:r>
+      <w:proofErr w:type="spellEnd"/>
+      <w:r>
+        <w:t xml:space="preserve"> </w:t>
+      </w:r>
+      <w:proofErr w:type="gramStart"/>
+      <w:r>
+        <w:t>provides,</w:t>
+      </w:r>
+      <w:proofErr w:type="gramEnd"/>
+      <w:r>
+        <w:t xml:space="preserve"> must be passed to the GDS. There aren't many suitable remote communication alternatives supported </w:t>
       </w:r>
       <w:r>
         <w:t xml:space="preserve">both </w:t>
       </w:r>
       <w:r>
-        <w:t>by tcl and java/scala. The most suitable seems to be XMLRPC</w:t>
+        <w:t xml:space="preserve">by </w:t>
+      </w:r>
+      <w:proofErr w:type="spellStart"/>
+      <w:r>
+        <w:t>tcl</w:t>
+      </w:r>
+      <w:proofErr w:type="spellEnd"/>
+      <w:r>
+        <w:t xml:space="preserve"> and java/</w:t>
+      </w:r>
+      <w:proofErr w:type="spellStart"/>
+      <w:r>
+        <w:t>scala</w:t>
+      </w:r>
+      <w:proofErr w:type="spellEnd"/>
+      <w:r>
+        <w:t>. The most suitable seems to be XMLRPC</w:t>
       </w:r>
       <w:sdt>
         <w:sdtPr>
@@ -4053,10 +4470,15 @@
         </w:sdtContent>
       </w:sdt>
       <w:r>
-        <w:t>, which has implementations in both languages, and is relatively simple, but much higher level than using plain http or tcp.</w:t>
-      </w:r>
-      <w:r>
-        <w:t xml:space="preserve"> </w:t>
+        <w:t xml:space="preserve">, which has implementations in both languages, and is relatively simple, but much higher level than using plain http or </w:t>
+      </w:r>
+      <w:proofErr w:type="spellStart"/>
+      <w:r>
+        <w:t>tcp</w:t>
+      </w:r>
+      <w:proofErr w:type="spellEnd"/>
+      <w:r>
+        <w:t xml:space="preserve">. </w:t>
       </w:r>
     </w:p>
     <w:p>
@@ -4073,13 +4495,40 @@
       <w:pPr>
         <w:jc w:val="left"/>
       </w:pPr>
-    </w:p>
-    <w:p>
-      <w:pPr>
-        <w:jc w:val="left"/>
-      </w:pPr>
-      <w:r>
-        <w:t>Currently, the dataset names (or datalabels) generation is performed via a control command by the DHS, at the request of the seqexec. The seqexec later specifies who will contribute data to this dataset, at which point itself and the contributors can start sending data. A first study of the following documents and code was done:</w:t>
+      <w:r>
+        <w:t xml:space="preserve">Currently, the dataset names (or </w:t>
+      </w:r>
+      <w:proofErr w:type="spellStart"/>
+      <w:r>
+        <w:t>datalabels</w:t>
+      </w:r>
+      <w:proofErr w:type="spellEnd"/>
+      <w:r>
+        <w:t xml:space="preserve">) generation is performed via a control command by the DHS, at the request of the </w:t>
+      </w:r>
+      <w:proofErr w:type="spellStart"/>
+      <w:r>
+        <w:t>seqexec</w:t>
+      </w:r>
+      <w:proofErr w:type="spellEnd"/>
+      <w:r>
+        <w:t xml:space="preserve">. The </w:t>
+      </w:r>
+      <w:proofErr w:type="spellStart"/>
+      <w:r>
+        <w:t>seqexec</w:t>
+      </w:r>
+      <w:proofErr w:type="spellEnd"/>
+      <w:r>
+        <w:t xml:space="preserve"> later specifies who will contribute data to this dataset, at which point </w:t>
+      </w:r>
+      <w:proofErr w:type="gramStart"/>
+      <w:r>
+        <w:t>itself</w:t>
+      </w:r>
+      <w:proofErr w:type="gramEnd"/>
+      <w:r>
+        <w:t xml:space="preserve"> and the contributors can start sending data. A first study of the following documents and code was done:</w:t>
       </w:r>
     </w:p>
     <w:p>
@@ -4213,9 +4662,16 @@
         </w:numPr>
         <w:jc w:val="left"/>
       </w:pPr>
-      <w:r>
-        <w:t>dhs/dhs/dhsData/list.C</w:t>
-      </w:r>
+      <w:proofErr w:type="spellStart"/>
+      <w:proofErr w:type="gramStart"/>
+      <w:r>
+        <w:t>dhs</w:t>
+      </w:r>
+      <w:proofErr w:type="gramEnd"/>
+      <w:r>
+        <w:t>/dhs/dhsData/list.C</w:t>
+      </w:r>
+      <w:proofErr w:type="spellEnd"/>
     </w:p>
     <w:p>
       <w:pPr>
@@ -4226,27 +4682,43 @@
         </w:numPr>
         <w:jc w:val="left"/>
       </w:pPr>
-      <w:r>
-        <w:t>dhs/dhs/dhsData/ctl.C</w:t>
-      </w:r>
+      <w:proofErr w:type="spellStart"/>
+      <w:proofErr w:type="gramStart"/>
+      <w:r>
+        <w:t>dhs</w:t>
+      </w:r>
+      <w:proofErr w:type="gramEnd"/>
+      <w:r>
+        <w:t>/dhs/dhsData/ctl.C</w:t>
+      </w:r>
+      <w:proofErr w:type="spellEnd"/>
     </w:p>
     <w:p>
       <w:pPr>
         <w:jc w:val="left"/>
       </w:pPr>
-    </w:p>
-    <w:p>
-      <w:pPr>
-        <w:jc w:val="left"/>
-      </w:pPr>
-      <w:r>
-        <w:t>This investigation shows that the datalabel generation functionality is fairly independent from the data storing functionality, in a way that no files are created, and no internal state changes (except for a list of the last labels generated), when labels are generated. Furthermore, data can be sent with arbitrary datalabels not generated by the DHS.</w:t>
-      </w:r>
-    </w:p>
-    <w:p>
-      <w:pPr>
-        <w:jc w:val="left"/>
-      </w:pPr>
+      <w:r>
+        <w:t xml:space="preserve">This investigation shows that the </w:t>
+      </w:r>
+      <w:proofErr w:type="spellStart"/>
+      <w:r>
+        <w:t>datalabel</w:t>
+      </w:r>
+      <w:proofErr w:type="spellEnd"/>
+      <w:r>
+        <w:t xml:space="preserve"> generation functionality is fairly independent from the data storing functionality, in a way that no files are created, and no internal state changes (except for a list of the last labels generated), when labels are generated. Furthermore, data can be sent with arbitrary </w:t>
+      </w:r>
+      <w:proofErr w:type="spellStart"/>
+      <w:r>
+        <w:t>datalabels</w:t>
+      </w:r>
+      <w:proofErr w:type="spellEnd"/>
+      <w:r>
+        <w:t xml:space="preserve"> not genera</w:t>
+      </w:r>
+      <w:r>
+        <w:t>ted by the DHS.</w:t>
+      </w:r>
     </w:p>
     <w:p>
       <w:pPr>
@@ -4266,7 +4738,23 @@
         <w:jc w:val="left"/>
       </w:pPr>
       <w:r>
-        <w:t>Continue with the seqexec requesting datalabels to the DHS, and then not sending any data to the DHS, but instead sending it to the GDS. The major disadvantage is a dependence on the DHS for GIAPI based instruments.</w:t>
+        <w:t xml:space="preserve">Continue with the </w:t>
+      </w:r>
+      <w:proofErr w:type="spellStart"/>
+      <w:r>
+        <w:t>seqexec</w:t>
+      </w:r>
+      <w:proofErr w:type="spellEnd"/>
+      <w:r>
+        <w:t xml:space="preserve"> requesting </w:t>
+      </w:r>
+      <w:proofErr w:type="spellStart"/>
+      <w:r>
+        <w:t>datalabels</w:t>
+      </w:r>
+      <w:proofErr w:type="spellEnd"/>
+      <w:r>
+        <w:t xml:space="preserve"> to the DHS, and then not sending any data to the DHS, but instead sending it to the GDS. The major disadvantage is a dependence on the DHS for GIAPI based instruments.</w:t>
       </w:r>
     </w:p>
     <w:p>
@@ -4279,7 +4767,31 @@
         <w:jc w:val="left"/>
       </w:pPr>
       <w:r>
-        <w:t>Extract the datalabel generation from the DHS to an external service that the DHS can query for most instruments, and the seqexec can query for GIAPI based instruments. The major disadvantage is the risk of modifying a complex piece of software like the DHS. For consistency and simplicity, if this option is taken, the communication with the new external service should use the same protocol as the one used in Sending FITS Headers from Seqexec to GDS.</w:t>
+        <w:t xml:space="preserve">Extract the </w:t>
+      </w:r>
+      <w:proofErr w:type="spellStart"/>
+      <w:r>
+        <w:t>datalabel</w:t>
+      </w:r>
+      <w:proofErr w:type="spellEnd"/>
+      <w:r>
+        <w:t xml:space="preserve"> generation from the DHS to an external service that the DHS can query for most instruments, and the </w:t>
+      </w:r>
+      <w:proofErr w:type="spellStart"/>
+      <w:r>
+        <w:t>seqexec</w:t>
+      </w:r>
+      <w:proofErr w:type="spellEnd"/>
+      <w:r>
+        <w:t xml:space="preserve"> can query for GIAPI based instruments. The major disadvantage is the risk of modifying a complex piece of software like the DHS. For consistency and simplicity, if this option is taken, the communication with the new external service should use the same protocol as the one used in Sending FITS Headers from </w:t>
+      </w:r>
+      <w:proofErr w:type="spellStart"/>
+      <w:r>
+        <w:t>Seqexec</w:t>
+      </w:r>
+      <w:proofErr w:type="spellEnd"/>
+      <w:r>
+        <w:t xml:space="preserve"> to GDS.</w:t>
       </w:r>
     </w:p>
     <w:p>
@@ -4292,7 +4804,15 @@
         <w:jc w:val="left"/>
       </w:pPr>
       <w:r>
-        <w:t>Generate datalabels independently in GDS and DHS, and ensure no collisions will happen by changing the naming convention.</w:t>
+        <w:t xml:space="preserve">Generate </w:t>
+      </w:r>
+      <w:proofErr w:type="spellStart"/>
+      <w:r>
+        <w:t>datalabels</w:t>
+      </w:r>
+      <w:proofErr w:type="spellEnd"/>
+      <w:r>
+        <w:t xml:space="preserve"> independently in GDS and DHS, and ensure no collisions will happen by changing the naming convention.</w:t>
       </w:r>
     </w:p>
     <w:p>
@@ -4329,11 +4849,6 @@
       <w:r>
         <w:t>These are mockups of the proposed GDS user interface.</w:t>
       </w:r>
-    </w:p>
-    <w:p>
-      <w:pPr>
-        <w:pStyle w:val="NormalFirst"/>
-      </w:pPr>
     </w:p>
     <w:p>
       <w:r>
@@ -4358,7 +4873,7 @@
                     </pic:cNvPicPr>
                   </pic:nvPicPr>
                   <pic:blipFill>
-                    <a:blip r:embed="rId22"/>
+                    <a:blip r:embed="rId23"/>
                     <a:srcRect/>
                     <a:stretch>
                       <a:fillRect/>
@@ -4405,58 +4920,6 @@
                 <pic:pic xmlns:pic="http://schemas.openxmlformats.org/drawingml/2006/picture">
                   <pic:nvPicPr>
                     <pic:cNvPr id="0" name="Picture 7" descr=":::::::Downloads:GDS-GUI-SystemConfiguration.jpg"/>
-                    <pic:cNvPicPr>
-                      <a:picLocks noChangeAspect="1" noChangeArrowheads="1"/>
-                    </pic:cNvPicPr>
-                  </pic:nvPicPr>
-                  <pic:blipFill>
-                    <a:blip r:embed="rId23"/>
-                    <a:srcRect/>
-                    <a:stretch>
-                      <a:fillRect/>
-                    </a:stretch>
-                  </pic:blipFill>
-                  <pic:spPr bwMode="auto">
-                    <a:xfrm>
-                      <a:off x="0" y="0"/>
-                      <a:ext cx="6121400" cy="5994400"/>
-                    </a:xfrm>
-                    <a:prstGeom prst="rect">
-                      <a:avLst/>
-                    </a:prstGeom>
-                    <a:noFill/>
-                    <a:ln w="9525">
-                      <a:noFill/>
-                      <a:miter lim="800000"/>
-                      <a:headEnd/>
-                      <a:tailEnd/>
-                    </a:ln>
-                  </pic:spPr>
-                </pic:pic>
-              </a:graphicData>
-            </a:graphic>
-          </wp:inline>
-        </w:drawing>
-      </w:r>
-    </w:p>
-    <w:p>
-      <w:r>
-        <w:rPr>
-          <w:noProof/>
-        </w:rPr>
-        <w:drawing>
-          <wp:inline distT="0" distB="0" distL="0" distR="0">
-            <wp:extent cx="6121400" cy="5994400"/>
-            <wp:effectExtent l="25400" t="0" r="0" b="0"/>
-            <wp:docPr id="14" name="Picture 8" descr=":::::::Downloads:GDS-GUI-Status.jpg"/>
-            <wp:cNvGraphicFramePr>
-              <a:graphicFrameLocks xmlns:a="http://schemas.openxmlformats.org/drawingml/2006/main" noChangeAspect="1"/>
-            </wp:cNvGraphicFramePr>
-            <a:graphic xmlns:a="http://schemas.openxmlformats.org/drawingml/2006/main">
-              <a:graphicData uri="http://schemas.openxmlformats.org/drawingml/2006/picture">
-                <pic:pic xmlns:pic="http://schemas.openxmlformats.org/drawingml/2006/picture">
-                  <pic:nvPicPr>
-                    <pic:cNvPr id="0" name="Picture 8" descr=":::::::Downloads:GDS-GUI-Status.jpg"/>
                     <pic:cNvPicPr>
                       <a:picLocks noChangeAspect="1" noChangeArrowheads="1"/>
                     </pic:cNvPicPr>
@@ -4498,6 +4961,58 @@
         </w:rPr>
         <w:drawing>
           <wp:inline distT="0" distB="0" distL="0" distR="0">
+            <wp:extent cx="6121400" cy="5994400"/>
+            <wp:effectExtent l="25400" t="0" r="0" b="0"/>
+            <wp:docPr id="14" name="Picture 8" descr=":::::::Downloads:GDS-GUI-Status.jpg"/>
+            <wp:cNvGraphicFramePr>
+              <a:graphicFrameLocks xmlns:a="http://schemas.openxmlformats.org/drawingml/2006/main" noChangeAspect="1"/>
+            </wp:cNvGraphicFramePr>
+            <a:graphic xmlns:a="http://schemas.openxmlformats.org/drawingml/2006/main">
+              <a:graphicData uri="http://schemas.openxmlformats.org/drawingml/2006/picture">
+                <pic:pic xmlns:pic="http://schemas.openxmlformats.org/drawingml/2006/picture">
+                  <pic:nvPicPr>
+                    <pic:cNvPr id="0" name="Picture 8" descr=":::::::Downloads:GDS-GUI-Status.jpg"/>
+                    <pic:cNvPicPr>
+                      <a:picLocks noChangeAspect="1" noChangeArrowheads="1"/>
+                    </pic:cNvPicPr>
+                  </pic:nvPicPr>
+                  <pic:blipFill>
+                    <a:blip r:embed="rId25"/>
+                    <a:srcRect/>
+                    <a:stretch>
+                      <a:fillRect/>
+                    </a:stretch>
+                  </pic:blipFill>
+                  <pic:spPr bwMode="auto">
+                    <a:xfrm>
+                      <a:off x="0" y="0"/>
+                      <a:ext cx="6121400" cy="5994400"/>
+                    </a:xfrm>
+                    <a:prstGeom prst="rect">
+                      <a:avLst/>
+                    </a:prstGeom>
+                    <a:noFill/>
+                    <a:ln w="9525">
+                      <a:noFill/>
+                      <a:miter lim="800000"/>
+                      <a:headEnd/>
+                      <a:tailEnd/>
+                    </a:ln>
+                  </pic:spPr>
+                </pic:pic>
+              </a:graphicData>
+            </a:graphic>
+          </wp:inline>
+        </w:drawing>
+      </w:r>
+    </w:p>
+    <w:p>
+      <w:r>
+        <w:rPr>
+          <w:noProof/>
+        </w:rPr>
+        <w:drawing>
+          <wp:inline distT="0" distB="0" distL="0" distR="0">
             <wp:extent cx="6121400" cy="5935345"/>
             <wp:effectExtent l="25400" t="0" r="0" b="0"/>
             <wp:docPr id="13" name="Picture 9" descr=":::::::Downloads:GDS-GUI-Log.jpg"/>
@@ -4514,7 +5029,7 @@
                     </pic:cNvPicPr>
                   </pic:nvPicPr>
                   <pic:blipFill>
-                    <a:blip r:embed="rId25"/>
+                    <a:blip r:embed="rId26"/>
                     <a:srcRect/>
                     <a:stretch>
                       <a:fillRect/>
@@ -4591,7 +5106,7 @@
                     </pic:cNvPicPr>
                   </pic:nvPicPr>
                   <pic:blipFill>
-                    <a:blip r:embed="rId26"/>
+                    <a:blip r:embed="rId27"/>
                     <a:srcRect/>
                     <a:stretch>
                       <a:fillRect/>
@@ -4682,7 +5197,7 @@
                     </pic:cNvPicPr>
                   </pic:nvPicPr>
                   <pic:blipFill>
-                    <a:blip r:embed="rId27"/>
+                    <a:blip r:embed="rId28"/>
                     <a:srcRect/>
                     <a:stretch>
                       <a:fillRect/>
@@ -4867,8 +5382,13 @@
         <w:t>by</w:t>
       </w:r>
       <w:r>
-        <w:t xml:space="preserve"> the GDS via OSGi</w:t>
-      </w:r>
+        <w:t xml:space="preserve"> the GDS via </w:t>
+      </w:r>
+      <w:proofErr w:type="spellStart"/>
+      <w:r>
+        <w:t>OSGi</w:t>
+      </w:r>
+      <w:proofErr w:type="spellEnd"/>
       <w:sdt>
         <w:sdtPr>
           <w:id w:val="328282189"/>
@@ -4911,9 +5431,11 @@
           <w:numId w:val="15"/>
         </w:numPr>
       </w:pPr>
+      <w:proofErr w:type="spellStart"/>
       <w:r>
         <w:t>Jini</w:t>
       </w:r>
+      <w:proofErr w:type="spellEnd"/>
       <w:sdt>
         <w:sdtPr>
           <w:id w:val="328282192"/>
@@ -4993,7 +5515,15 @@
         </w:sdtContent>
       </w:sdt>
       <w:r>
-        <w:t>: Used by the seqexec to communicate keywords to the GDS.</w:t>
+        <w:t xml:space="preserve">: Used by the </w:t>
+      </w:r>
+      <w:proofErr w:type="spellStart"/>
+      <w:r>
+        <w:t>seqexec</w:t>
+      </w:r>
+      <w:proofErr w:type="spellEnd"/>
+      <w:r>
+        <w:t xml:space="preserve"> to communicate keywords to the GDS.</w:t>
       </w:r>
     </w:p>
     <w:p>
@@ -5028,7 +5558,7 @@
                     </pic:cNvPicPr>
                   </pic:nvPicPr>
                   <pic:blipFill>
-                    <a:blip r:embed="rId28"/>
+                    <a:blip r:embed="rId29"/>
                     <a:srcRect/>
                     <a:stretch>
                       <a:fillRect/>
@@ -5062,18 +5592,25 @@
         <w:pStyle w:val="Heading2"/>
       </w:pPr>
       <w:bookmarkStart w:id="38" w:name="_Toc168391515"/>
+      <w:proofErr w:type="spellStart"/>
       <w:r>
         <w:t>Scala</w:t>
       </w:r>
       <w:bookmarkEnd w:id="38"/>
+      <w:proofErr w:type="spellEnd"/>
     </w:p>
     <w:p>
       <w:pPr>
         <w:pStyle w:val="NormalFirst"/>
       </w:pPr>
       <w:r>
-        <w:t>The GDS is mostly written in Scala</w:t>
-      </w:r>
+        <w:t xml:space="preserve">The GDS is mostly written in </w:t>
+      </w:r>
+      <w:proofErr w:type="spellStart"/>
+      <w:r>
+        <w:t>Scala</w:t>
+      </w:r>
+      <w:proofErr w:type="spellEnd"/>
       <w:r>
         <w:t xml:space="preserve"> </w:t>
       </w:r>
@@ -5108,7 +5645,15 @@
         </w:sdtContent>
       </w:sdt>
       <w:r>
-        <w:t>. Scala was chosen because of several reasons:</w:t>
+        <w:t xml:space="preserve">. </w:t>
+      </w:r>
+      <w:proofErr w:type="spellStart"/>
+      <w:r>
+        <w:t>Scala</w:t>
+      </w:r>
+      <w:proofErr w:type="spellEnd"/>
+      <w:r>
+        <w:t xml:space="preserve"> was chosen because of several reasons:</w:t>
       </w:r>
     </w:p>
     <w:p>
@@ -5120,7 +5665,15 @@
         </w:numPr>
       </w:pPr>
       <w:r>
-        <w:t>Compiles to bytecode, runs on a standard JVM and transparently interoperates with Java.</w:t>
+        <w:t xml:space="preserve">Compiles to </w:t>
+      </w:r>
+      <w:proofErr w:type="spellStart"/>
+      <w:r>
+        <w:t>bytecode</w:t>
+      </w:r>
+      <w:proofErr w:type="spellEnd"/>
+      <w:r>
+        <w:t>, runs on a standard JVM and transparently interoperates with Java.</w:t>
       </w:r>
     </w:p>
     <w:p>
@@ -5178,16 +5731,7 @@
       </w:pPr>
       <w:bookmarkStart w:id="40" w:name="_Toc168391517"/>
       <w:r>
-        <w:t>Startup/Shutdow</w:t>
-      </w:r>
-      <w:r>
-        <w:t>n proc</w:t>
-      </w:r>
-      <w:r>
-        <w:t>e</w:t>
-      </w:r>
-      <w:r>
-        <w:t>dure</w:t>
+        <w:t>Startup/Shutdown procedure</w:t>
       </w:r>
       <w:bookmarkEnd w:id="40"/>
     </w:p>
@@ -5229,7 +5773,15 @@
         </w:sdtContent>
       </w:sdt>
       <w:r>
-        <w:t xml:space="preserve"> OSGi container, in the </w:t>
+        <w:t xml:space="preserve"> </w:t>
+      </w:r>
+      <w:proofErr w:type="spellStart"/>
+      <w:r>
+        <w:t>OSGi</w:t>
+      </w:r>
+      <w:proofErr w:type="spellEnd"/>
+      <w:r>
+        <w:t xml:space="preserve"> container, in the </w:t>
       </w:r>
       <w:r>
         <w:t>s</w:t>
@@ -5286,7 +5838,23 @@
     <w:p>
       <w:bookmarkStart w:id="41" w:name="OLE_LINK5"/>
       <w:r>
-        <w:t xml:space="preserve">The start.sh script will start Felix with the set of OSGi bundles required for the GDS operation. No other </w:t>
+        <w:t xml:space="preserve">The </w:t>
+      </w:r>
+      <w:proofErr w:type="spellStart"/>
+      <w:r>
+        <w:t>start.sh</w:t>
+      </w:r>
+      <w:proofErr w:type="spellEnd"/>
+      <w:r>
+        <w:t xml:space="preserve"> script will start Felix with the set of </w:t>
+      </w:r>
+      <w:proofErr w:type="spellStart"/>
+      <w:r>
+        <w:t>OSGi</w:t>
+      </w:r>
+      <w:proofErr w:type="spellEnd"/>
+      <w:r>
+        <w:t xml:space="preserve"> bundles required for the GDS operation. No other </w:t>
       </w:r>
       <w:r>
         <w:t>parameters</w:t>
@@ -5301,7 +5869,15 @@
     </w:p>
     <w:p>
       <w:r>
-        <w:t>The stop.sh script will request a graceful shutdown of Felix</w:t>
+        <w:t xml:space="preserve">The </w:t>
+      </w:r>
+      <w:proofErr w:type="spellStart"/>
+      <w:r>
+        <w:t>stop.sh</w:t>
+      </w:r>
+      <w:proofErr w:type="spellEnd"/>
+      <w:r>
+        <w:t xml:space="preserve"> script will request a graceful shutdown of Felix</w:t>
       </w:r>
       <w:r>
         <w:t>. Y</w:t>
@@ -5357,7 +5933,15 @@
         <w:pStyle w:val="NormalFirst"/>
       </w:pPr>
       <w:r>
-        <w:t xml:space="preserve">GDS uses the standard Java Util Logging API </w:t>
+        <w:t xml:space="preserve">GDS uses the standard Java </w:t>
+      </w:r>
+      <w:proofErr w:type="spellStart"/>
+      <w:r>
+        <w:t>Util</w:t>
+      </w:r>
+      <w:proofErr w:type="spellEnd"/>
+      <w:r>
+        <w:t xml:space="preserve"> Logging API </w:t>
       </w:r>
       <w:sdt>
         <w:sdtPr>
@@ -5399,7 +5983,15 @@
         <w:t xml:space="preserve">, etc. </w:t>
       </w:r>
       <w:r>
-        <w:t xml:space="preserve">To get a unified view of all the logging, the Pax-Logging </w:t>
+        <w:t xml:space="preserve">To get a unified view of all the logging, the </w:t>
+      </w:r>
+      <w:proofErr w:type="spellStart"/>
+      <w:r>
+        <w:t>Pax</w:t>
+      </w:r>
+      <w:proofErr w:type="spellEnd"/>
+      <w:r>
+        <w:t xml:space="preserve">-Logging </w:t>
       </w:r>
       <w:sdt>
         <w:sdtPr>
@@ -5432,7 +6024,15 @@
         </w:sdtContent>
       </w:sdt>
       <w:r>
-        <w:t xml:space="preserve"> OSGi service is used. This service converts all the </w:t>
+        <w:t xml:space="preserve"> </w:t>
+      </w:r>
+      <w:proofErr w:type="spellStart"/>
+      <w:r>
+        <w:t>OSGi</w:t>
+      </w:r>
+      <w:proofErr w:type="spellEnd"/>
+      <w:r>
+        <w:t xml:space="preserve"> service is used. This service converts all the </w:t>
       </w:r>
       <w:r>
         <w:t xml:space="preserve">log entries from any of the supported libraries and puts them in a single log. That log follows the Log4J </w:t>
@@ -5482,13 +6082,7 @@
         <w:t xml:space="preserve">configuration file at </w:t>
       </w:r>
       <w:r>
-        <w:t>conf/services/</w:t>
-      </w:r>
-      <w:r>
-        <w:t>org.ops4j.pax.logging.cfg</w:t>
-      </w:r>
-      <w:r>
-        <w:t>.</w:t>
+        <w:t>conf/services/org.ops4j.pax.logging.cfg.</w:t>
       </w:r>
     </w:p>
     <w:p>
@@ -5562,7 +6156,15 @@
         <w:pStyle w:val="NormalFirst"/>
       </w:pPr>
       <w:r>
-        <w:t>Currently, the main troubleshooting tool is Logging (</w:t>
+        <w:t xml:space="preserve">Currently, the main troubleshooting tool is </w:t>
+      </w:r>
+      <w:proofErr w:type="gramStart"/>
+      <w:r>
+        <w:t>Logging</w:t>
+      </w:r>
+      <w:proofErr w:type="gramEnd"/>
+      <w:r>
+        <w:t xml:space="preserve"> (</w:t>
       </w:r>
       <w:r>
         <w:fldChar w:fldCharType="begin"/>
@@ -5583,7 +6185,15 @@
         <w:t>).</w:t>
       </w:r>
       <w:r>
-        <w:t xml:space="preserve"> There is also a heartbeat published via JMS, that Java clients can subscribe to. If necessary, this heartbeat can also be published via EPICS.</w:t>
+        <w:t xml:space="preserve"> There is also a heartbeat published via </w:t>
+      </w:r>
+      <w:proofErr w:type="gramStart"/>
+      <w:r>
+        <w:t>JMS, that</w:t>
+      </w:r>
+      <w:proofErr w:type="gramEnd"/>
+      <w:r>
+        <w:t xml:space="preserve"> Java clients can subscribe to. If necessary, this heartbeat can also be published via EPICS.</w:t>
       </w:r>
     </w:p>
     <w:p>
@@ -5644,9 +6254,9 @@
       </w:r>
     </w:p>
     <w:sectPr>
-      <w:headerReference w:type="default" r:id="rId29"/>
-      <w:footerReference w:type="default" r:id="rId30"/>
-      <w:footerReference w:type="first" r:id="rId31"/>
+      <w:headerReference w:type="default" r:id="rId30"/>
+      <w:footerReference w:type="default" r:id="rId31"/>
+      <w:footerReference w:type="first" r:id="rId32"/>
       <w:type w:val="continuous"/>
       <w:pgSz w:w="12240" w:h="15840" w:code="9"/>
       <w:pgMar w:top="720" w:right="1440" w:bottom="1584" w:left="1152" w:gutter="0"/>
@@ -5658,7 +6268,7 @@
       <w:cols w:space="708"/>
       <w:titlePg/>
       <w:docGrid w:linePitch="360"/>
-      <w:printerSettings r:id="rId32"/>
+      <w:printerSettings r:id="rId33"/>
     </w:sectPr>
   </w:body>
 </w:document>
@@ -5741,7 +6351,7 @@
         <w:rStyle w:val="PageNumber"/>
         <w:noProof/>
       </w:rPr>
-      <w:t>iii</w:t>
+      <w:t>ii</w:t>
     </w:r>
     <w:r>
       <w:rPr>
@@ -5863,7 +6473,7 @@
         <w:rPr>
           <w:b w:val="0"/>
         </w:rPr>
-        <w:t>ICD50</w:t>
+        <w:t>ICDXX</w:t>
       </w:r>
     </w:fldSimple>
     <w:r>
@@ -5878,10 +6488,7 @@
           <w:b w:val="0"/>
           <w:color w:val="000000"/>
         </w:rPr>
-        <w:t>GIAPI C++ Language</w:t>
-      </w:r>
-      <w:r>
-        <w:t xml:space="preserve"> Glue API</w:t>
+        <w:t>GDS Design</w:t>
       </w:r>
     </w:fldSimple>
     <w:r>
@@ -5896,7 +6503,7 @@
           <w:b w:val="0"/>
           <w:color w:val="000000"/>
         </w:rPr>
-        <w:t>GIAPIC++ICD50-02042008</w:t>
+        <w:t>GDSDesign-05302010</w:t>
       </w:r>
     </w:fldSimple>
     <w:r>
@@ -5915,12 +6522,9 @@
           <w:b w:val="0"/>
           <w:color w:val="000000"/>
         </w:rPr>
-        <w:t>08</w:t>
+        <w:t>01</w:t>
       </w:r>
     </w:fldSimple>
-    <w:r>
-      <w:t>1</w:t>
-    </w:r>
     <w:r>
       <w:tab/>
     </w:r>
@@ -5930,7 +6534,7 @@
           <w:b w:val="0"/>
           <w:noProof/>
         </w:rPr>
-        <w:t>13</w:t>
+        <w:t>1</w:t>
       </w:r>
     </w:fldSimple>
     <w:r>
@@ -7619,6 +8223,119 @@
     </w:lvl>
   </w:abstractNum>
   <w:abstractNum w:abstractNumId="13">
+    <w:nsid w:val="5E721638"/>
+    <w:multiLevelType w:val="hybridMultilevel"/>
+    <w:tmpl w:val="3E581BE8"/>
+    <w:lvl w:ilvl="0" w:tplc="52ACEDEE">
+      <w:start w:val="1"/>
+      <w:numFmt w:val="bullet"/>
+      <w:lvlText w:val="-"/>
+      <w:lvlJc w:val="left"/>
+      <w:pPr>
+        <w:ind w:left="1512" w:hanging="360"/>
+      </w:pPr>
+      <w:rPr>
+        <w:rFonts w:ascii="Times New Roman" w:eastAsia="Times New Roman" w:hAnsi="Times New Roman" w:cs="Times New Roman" w:hint="default"/>
+      </w:rPr>
+    </w:lvl>
+    <w:lvl w:ilvl="1" w:tplc="04090003" w:tentative="1">
+      <w:start w:val="1"/>
+      <w:numFmt w:val="bullet"/>
+      <w:lvlText w:val="o"/>
+      <w:lvlJc w:val="left"/>
+      <w:pPr>
+        <w:ind w:left="2016" w:hanging="360"/>
+      </w:pPr>
+      <w:rPr>
+        <w:rFonts w:ascii="Courier New" w:hAnsi="Courier New" w:hint="default"/>
+      </w:rPr>
+    </w:lvl>
+    <w:lvl w:ilvl="2" w:tplc="04090005" w:tentative="1">
+      <w:start w:val="1"/>
+      <w:numFmt w:val="bullet"/>
+      <w:lvlText w:val=""/>
+      <w:lvlJc w:val="left"/>
+      <w:pPr>
+        <w:ind w:left="2736" w:hanging="360"/>
+      </w:pPr>
+      <w:rPr>
+        <w:rFonts w:ascii="Wingdings" w:hAnsi="Wingdings" w:hint="default"/>
+      </w:rPr>
+    </w:lvl>
+    <w:lvl w:ilvl="3" w:tplc="04090001" w:tentative="1">
+      <w:start w:val="1"/>
+      <w:numFmt w:val="bullet"/>
+      <w:lvlText w:val=""/>
+      <w:lvlJc w:val="left"/>
+      <w:pPr>
+        <w:ind w:left="3456" w:hanging="360"/>
+      </w:pPr>
+      <w:rPr>
+        <w:rFonts w:ascii="Symbol" w:hAnsi="Symbol" w:hint="default"/>
+      </w:rPr>
+    </w:lvl>
+    <w:lvl w:ilvl="4" w:tplc="04090003" w:tentative="1">
+      <w:start w:val="1"/>
+      <w:numFmt w:val="bullet"/>
+      <w:lvlText w:val="o"/>
+      <w:lvlJc w:val="left"/>
+      <w:pPr>
+        <w:ind w:left="4176" w:hanging="360"/>
+      </w:pPr>
+      <w:rPr>
+        <w:rFonts w:ascii="Courier New" w:hAnsi="Courier New" w:hint="default"/>
+      </w:rPr>
+    </w:lvl>
+    <w:lvl w:ilvl="5" w:tplc="04090005" w:tentative="1">
+      <w:start w:val="1"/>
+      <w:numFmt w:val="bullet"/>
+      <w:lvlText w:val=""/>
+      <w:lvlJc w:val="left"/>
+      <w:pPr>
+        <w:ind w:left="4896" w:hanging="360"/>
+      </w:pPr>
+      <w:rPr>
+        <w:rFonts w:ascii="Wingdings" w:hAnsi="Wingdings" w:hint="default"/>
+      </w:rPr>
+    </w:lvl>
+    <w:lvl w:ilvl="6" w:tplc="04090001" w:tentative="1">
+      <w:start w:val="1"/>
+      <w:numFmt w:val="bullet"/>
+      <w:lvlText w:val=""/>
+      <w:lvlJc w:val="left"/>
+      <w:pPr>
+        <w:ind w:left="5616" w:hanging="360"/>
+      </w:pPr>
+      <w:rPr>
+        <w:rFonts w:ascii="Symbol" w:hAnsi="Symbol" w:hint="default"/>
+      </w:rPr>
+    </w:lvl>
+    <w:lvl w:ilvl="7" w:tplc="04090003" w:tentative="1">
+      <w:start w:val="1"/>
+      <w:numFmt w:val="bullet"/>
+      <w:lvlText w:val="o"/>
+      <w:lvlJc w:val="left"/>
+      <w:pPr>
+        <w:ind w:left="6336" w:hanging="360"/>
+      </w:pPr>
+      <w:rPr>
+        <w:rFonts w:ascii="Courier New" w:hAnsi="Courier New" w:hint="default"/>
+      </w:rPr>
+    </w:lvl>
+    <w:lvl w:ilvl="8" w:tplc="04090005" w:tentative="1">
+      <w:start w:val="1"/>
+      <w:numFmt w:val="bullet"/>
+      <w:lvlText w:val=""/>
+      <w:lvlJc w:val="left"/>
+      <w:pPr>
+        <w:ind w:left="7056" w:hanging="360"/>
+      </w:pPr>
+      <w:rPr>
+        <w:rFonts w:ascii="Wingdings" w:hAnsi="Wingdings" w:hint="default"/>
+      </w:rPr>
+    </w:lvl>
+  </w:abstractNum>
+  <w:abstractNum w:abstractNumId="14">
     <w:nsid w:val="65400880"/>
     <w:multiLevelType w:val="hybridMultilevel"/>
     <w:tmpl w:val="80220946"/>
@@ -7734,7 +8451,7 @@
       </w:pPr>
     </w:lvl>
   </w:abstractNum>
-  <w:abstractNum w:abstractNumId="14">
+  <w:abstractNum w:abstractNumId="15">
     <w:nsid w:val="66AC2286"/>
     <w:multiLevelType w:val="hybridMultilevel"/>
     <w:tmpl w:val="8AE4F1C8"/>
@@ -7850,7 +8567,7 @@
       </w:pPr>
     </w:lvl>
   </w:abstractNum>
-  <w:abstractNum w:abstractNumId="15">
+  <w:abstractNum w:abstractNumId="16">
     <w:nsid w:val="7BEF5279"/>
     <w:multiLevelType w:val="hybridMultilevel"/>
     <w:tmpl w:val="4CCCAF04"/>
@@ -7966,7 +8683,7 @@
       </w:pPr>
     </w:lvl>
   </w:abstractNum>
-  <w:abstractNum w:abstractNumId="16">
+  <w:abstractNum w:abstractNumId="17">
     <w:nsid w:val="7CD710D7"/>
     <w:multiLevelType w:val="hybridMultilevel"/>
     <w:tmpl w:val="1688D6A8"/>
@@ -8117,16 +8834,16 @@
     <w:abstractNumId w:val="4"/>
   </w:num>
   <w:num w:numId="4">
-    <w:abstractNumId w:val="16"/>
+    <w:abstractNumId w:val="17"/>
   </w:num>
   <w:num w:numId="5">
     <w:abstractNumId w:val="1"/>
   </w:num>
   <w:num w:numId="6">
-    <w:abstractNumId w:val="15"/>
+    <w:abstractNumId w:val="16"/>
   </w:num>
   <w:num w:numId="7">
-    <w:abstractNumId w:val="13"/>
+    <w:abstractNumId w:val="14"/>
   </w:num>
   <w:num w:numId="8">
     <w:abstractNumId w:val="7"/>
@@ -8141,7 +8858,7 @@
     <w:abstractNumId w:val="2"/>
   </w:num>
   <w:num w:numId="12">
-    <w:abstractNumId w:val="14"/>
+    <w:abstractNumId w:val="15"/>
   </w:num>
   <w:num w:numId="13">
     <w:abstractNumId w:val="0"/>
@@ -8160,6 +8877,9 @@
   </w:num>
   <w:num w:numId="18">
     <w:abstractNumId w:val="12"/>
+  </w:num>
+  <w:num w:numId="19">
+    <w:abstractNumId w:val="13"/>
   </w:num>
 </w:numbering>
 </file>
@@ -9757,7 +10477,7 @@
 </file>
 
 <file path=customXml/itemProps1.xml><?xml version="1.0" encoding="utf-8"?>
-<ds:datastoreItem xmlns:ds="http://schemas.openxmlformats.org/officeDocument/2006/customXml" ds:itemID="{2F47AC64-2844-F84B-B516-B4A30FD71B79}">
+<ds:datastoreItem xmlns:ds="http://schemas.openxmlformats.org/officeDocument/2006/customXml" ds:itemID="{127FCE6F-9703-6A4E-9967-297ED2D47665}">
   <ds:schemaRefs>
     <ds:schemaRef ds:uri="http://schemas.openxmlformats.org/officeDocument/2006/bibliography"/>
   </ds:schemaRefs>

</xml_diff>

<commit_message>
Some small updates to design document
git-svn-id: http://source.gemini.edu/software/giapi/giapi-osgi/trunk@35357 ee6ba543-07f8-4773-b02c-01d50e9d00ba
</commit_message>
<xml_diff>
--- a/gds-api/src/main/doc/GDSDesignReview.docx
+++ b/gds-api/src/main/doc/GDSDesignReview.docx
@@ -150,7 +150,19 @@
         <w:pStyle w:val="ReportAuthor"/>
       </w:pPr>
       <w:r>
-        <w:t>Nicolas A. Barriga, Carlos Quiroz, Arturo N</w:t>
+        <w:t xml:space="preserve">Nicolas A. </w:t>
+      </w:r>
+      <w:proofErr w:type="spellStart"/>
+      <w:r>
+        <w:t>Barriga</w:t>
+      </w:r>
+      <w:proofErr w:type="spellEnd"/>
+      <w:r>
+        <w:t xml:space="preserve">, Carlos Quiroz, Arturo </w:t>
+      </w:r>
+      <w:proofErr w:type="spellStart"/>
+      <w:r>
+        <w:t>N</w:t>
       </w:r>
       <w:r>
         <w:rPr>
@@ -158,6 +170,7 @@
         </w:rPr>
         <w:t>úñez</w:t>
       </w:r>
+      <w:proofErr w:type="spellEnd"/>
     </w:p>
     <w:p>
       <w:pPr>
@@ -246,7 +259,7 @@
         <w:rPr>
           <w:noProof/>
         </w:rPr>
-        <w:t>May</w:t>
+        <w:t>June</w:t>
       </w:r>
       <w:r>
         <w:rPr>
@@ -258,7 +271,7 @@
         <w:rPr>
           <w:noProof/>
         </w:rPr>
-        <w:t>31</w:t>
+        <w:t>3</w:t>
       </w:r>
       <w:r>
         <w:rPr>
@@ -352,7 +365,7 @@
                     </pic:cNvPicPr>
                   </pic:nvPicPr>
                   <pic:blipFill>
-                    <a:blip r:embed="rId6"/>
+                    <a:blip r:embed="rId5"/>
                     <a:srcRect/>
                     <a:stretch>
                       <a:fillRect/>
@@ -583,8 +596,13 @@
               <w:jc w:val="center"/>
             </w:pPr>
             <w:r>
-              <w:t>Nicolas A. Barriga</w:t>
+              <w:t xml:space="preserve">Nicolas A. </w:t>
             </w:r>
+            <w:proofErr w:type="spellStart"/>
+            <w:r>
+              <w:t>Barriga</w:t>
+            </w:r>
+            <w:proofErr w:type="spellEnd"/>
           </w:p>
         </w:tc>
         <w:tc>
@@ -2323,8 +2341,8 @@
         <w:ind w:left="0"/>
         <w:jc w:val="left"/>
         <w:sectPr>
-          <w:footerReference w:type="even" r:id="rId7"/>
-          <w:footerReference w:type="default" r:id="rId8"/>
+          <w:footerReference w:type="even" r:id="rId6"/>
+          <w:footerReference w:type="default" r:id="rId7"/>
           <w:type w:val="continuous"/>
           <w:pgSz w:w="12240" w:h="15840" w:code="9"/>
           <w:pgMar w:top="720" w:right="1620" w:bottom="1584" w:left="1152" w:gutter="0"/>
@@ -2335,7 +2353,7 @@
           <w:cols w:space="708"/>
           <w:titlePg/>
           <w:docGrid w:linePitch="360"/>
-          <w:printerSettings r:id="rId9"/>
+          <w:printerSettings r:id="rId8"/>
         </w:sectPr>
       </w:pPr>
     </w:p>
@@ -2621,7 +2639,7 @@
                     </pic:cNvPicPr>
                   </pic:nvPicPr>
                   <pic:blipFill>
-                    <a:blip r:embed="rId10"/>
+                    <a:blip r:embed="rId9"/>
                     <a:srcRect/>
                     <a:stretch>
                       <a:fillRect/>
@@ -2775,8 +2793,13 @@
       </w:r>
       <w:r>
         <w:tab/>
-        <w:t>Observing DataBase</w:t>
-      </w:r>
+        <w:t xml:space="preserve">Observing </w:t>
+      </w:r>
+      <w:proofErr w:type="spellStart"/>
+      <w:r>
+        <w:t>DataBase</w:t>
+      </w:r>
+      <w:proofErr w:type="spellEnd"/>
     </w:p>
     <w:p>
       <w:pPr>
@@ -2787,7 +2810,14 @@
       </w:r>
       <w:r>
         <w:tab/>
-        <w:t>eXtensible Markup Language Remote Procedure Call</w:t>
+      </w:r>
+      <w:proofErr w:type="spellStart"/>
+      <w:r>
+        <w:t>eXtensible</w:t>
+      </w:r>
+      <w:proofErr w:type="spellEnd"/>
+      <w:r>
+        <w:t xml:space="preserve"> Markup Language Remote Procedure Call</w:t>
       </w:r>
     </w:p>
     <w:p>
@@ -3201,7 +3231,7 @@
                       </w:rPr>
                       <w:t xml:space="preserve">XML-RPC Home Page. [Online]. </w:t>
                     </w:r>
-                    <w:hyperlink r:id="rId11" w:history="1">
+                    <w:hyperlink r:id="rId10" w:history="1">
                       <w:r>
                         <w:rPr>
                           <w:rStyle w:val="Hyperlink"/>
@@ -3400,7 +3430,7 @@
                       </w:rPr>
                       <w:t xml:space="preserve">Experimental Physics and Industrial Control System. [Online]. </w:t>
                     </w:r>
-                    <w:hyperlink r:id="rId12" w:history="1">
+                    <w:hyperlink r:id="rId11" w:history="1">
                       <w:r>
                         <w:rPr>
                           <w:rStyle w:val="Hyperlink"/>
@@ -3455,7 +3485,7 @@
                       </w:rPr>
                       <w:t xml:space="preserve">Java Message Service. [Online]. </w:t>
                     </w:r>
-                    <w:hyperlink r:id="rId13" w:history="1">
+                    <w:hyperlink r:id="rId12" w:history="1">
                       <w:r>
                         <w:rPr>
                           <w:rStyle w:val="Hyperlink"/>
@@ -3510,7 +3540,7 @@
                       </w:rPr>
                       <w:t xml:space="preserve">OSGi Alliance. [Online]. </w:t>
                     </w:r>
-                    <w:hyperlink r:id="rId14" w:history="1">
+                    <w:hyperlink r:id="rId13" w:history="1">
                       <w:r>
                         <w:rPr>
                           <w:rStyle w:val="Hyperlink"/>
@@ -3565,7 +3595,7 @@
                       </w:rPr>
                       <w:t xml:space="preserve">Jini.org. [Online]. </w:t>
                     </w:r>
-                    <w:hyperlink r:id="rId15" w:history="1">
+                    <w:hyperlink r:id="rId14" w:history="1">
                       <w:r>
                         <w:rPr>
                           <w:rStyle w:val="Hyperlink"/>
@@ -3622,7 +3652,7 @@
                       </w:rPr>
                       <w:t xml:space="preserve">The Scala Programming Language. [Online]. </w:t>
                     </w:r>
-                    <w:hyperlink r:id="rId16" w:history="1">
+                    <w:hyperlink r:id="rId15" w:history="1">
                       <w:r>
                         <w:rPr>
                           <w:rStyle w:val="Hyperlink"/>
@@ -3677,7 +3707,7 @@
                       </w:rPr>
                       <w:t xml:space="preserve">Apache Foundation. (2011) Apache Felix. [Online]. </w:t>
                     </w:r>
-                    <w:hyperlink r:id="rId17" w:history="1">
+                    <w:hyperlink r:id="rId16" w:history="1">
                       <w:r>
                         <w:rPr>
                           <w:rStyle w:val="Hyperlink"/>
@@ -3734,7 +3764,7 @@
                       </w:rPr>
                       <w:t xml:space="preserve">Java Logging Overview. [Online]. </w:t>
                     </w:r>
-                    <w:hyperlink r:id="rId18" w:history="1">
+                    <w:hyperlink r:id="rId17" w:history="1">
                       <w:r>
                         <w:rPr>
                           <w:rStyle w:val="Hyperlink"/>
@@ -3791,7 +3821,7 @@
                       </w:rPr>
                       <w:t xml:space="preserve">Pax-Logging. [Online]. </w:t>
                     </w:r>
-                    <w:hyperlink r:id="rId19" w:history="1">
+                    <w:hyperlink r:id="rId18" w:history="1">
                       <w:r>
                         <w:rPr>
                           <w:rStyle w:val="Hyperlink"/>
@@ -3848,7 +3878,7 @@
                       </w:rPr>
                       <w:t xml:space="preserve">Apache Log4J. [Online]. </w:t>
                     </w:r>
-                    <w:hyperlink r:id="rId20" w:history="1">
+                    <w:hyperlink r:id="rId19" w:history="1">
                       <w:r>
                         <w:rPr>
                           <w:rStyle w:val="Hyperlink"/>
@@ -4023,6 +4053,18 @@
     </w:p>
     <w:p>
       <w:pPr>
+        <w:pStyle w:val="ListParagraph"/>
+        <w:numPr>
+          <w:ilvl w:val="0"/>
+          <w:numId w:val="18"/>
+        </w:numPr>
+      </w:pPr>
+      <w:r>
+        <w:t>Decouple instrument from DHS</w:t>
+      </w:r>
+    </w:p>
+    <w:p>
+      <w:pPr>
         <w:pStyle w:val="Heading1"/>
       </w:pPr>
       <w:bookmarkStart w:id="33" w:name="_Toc168453217"/>
@@ -4042,7 +4084,13 @@
         </w:rPr>
       </w:pPr>
       <w:r>
-        <w:t>The Gemini Data Service</w:t>
+        <w:t xml:space="preserve">The </w:t>
+      </w:r>
+      <w:r>
+        <w:t xml:space="preserve">GIAPI </w:t>
+      </w:r>
+      <w:r>
+        <w:t>Data Service</w:t>
       </w:r>
       <w:r>
         <w:t xml:space="preserve"> </w:t>
@@ -4126,13 +4174,13 @@
         <w:rPr>
           <w:noProof/>
         </w:rPr>
-        <w:t>relevant</w:t>
+        <w:t xml:space="preserve">FITS keywords </w:t>
       </w:r>
       <w:r>
         <w:rPr>
           <w:noProof/>
         </w:rPr>
-        <w:t>data items from different subsystems in the observatory</w:t>
+        <w:t>from different subsystems in the observatory</w:t>
       </w:r>
       <w:r>
         <w:rPr>
@@ -4144,37 +4192,55 @@
         <w:rPr>
           <w:noProof/>
         </w:rPr>
-        <w:t xml:space="preserve"> and use </w:t>
+        <w:t xml:space="preserve"> and use</w:t>
       </w:r>
       <w:r>
         <w:rPr>
           <w:noProof/>
         </w:rPr>
-        <w:t>these</w:t>
+        <w:t>s</w:t>
       </w:r>
       <w:r>
         <w:rPr>
           <w:noProof/>
         </w:rPr>
-        <w:t xml:space="preserve"> items to supplement the FITS file generated by a GIAPI-based instrument.</w:t>
+        <w:t xml:space="preserve"> </w:t>
       </w:r>
       <w:r>
         <w:rPr>
           <w:noProof/>
         </w:rPr>
+        <w:t xml:space="preserve">them </w:t>
+      </w:r>
+      <w:r>
+        <w:rPr>
+          <w:noProof/>
+        </w:rPr>
+        <w:t>to supplement the FITS file generated by a GIAPI-based instrument.</w:t>
+      </w:r>
+      <w:r>
+        <w:rPr>
+          <w:noProof/>
+        </w:rPr>
         <w:t xml:space="preserve"> The GDS configuration will drive the data collection indicating which</w:t>
       </w:r>
       <w:r>
         <w:rPr>
           <w:noProof/>
         </w:rPr>
-        <w:t xml:space="preserve"> hata</w:t>
+        <w:t xml:space="preserve"> </w:t>
       </w:r>
       <w:r>
         <w:rPr>
           <w:noProof/>
         </w:rPr>
-        <w:t xml:space="preserve"> items need to be collected, </w:t>
+        <w:t xml:space="preserve">keywords </w:t>
+      </w:r>
+      <w:r>
+        <w:rPr>
+          <w:noProof/>
+        </w:rPr>
+        <w:t xml:space="preserve">need to be collected, </w:t>
       </w:r>
       <w:r>
         <w:rPr>
@@ -4302,13 +4368,38 @@
         <w:rPr>
           <w:noProof/>
         </w:rPr>
-        <w:t>Conceptually the GDS is very simple and its features have been kept to a minimum to provide an efficient and maintainable service. Nevertheless, It has been designed with extensibility in mind and can be extended, for example</w:t>
+        <w:t xml:space="preserve">Conceptually the GDS is very simple and its features have been kept to a minimum to provide an efficient and maintainable service. Nevertheless, It has been designed with extensibility in mind and can be </w:t>
       </w:r>
       <w:r>
         <w:rPr>
           <w:noProof/>
         </w:rPr>
+        <w:t>expanded</w:t>
+      </w:r>
+      <w:r>
+        <w:rPr>
+          <w:noProof/>
+        </w:rPr>
+        <w:t>, for example</w:t>
+      </w:r>
+      <w:r>
+        <w:rPr>
+          <w:noProof/>
+        </w:rPr>
         <w:t>, if new subsystems need to be added/removed.</w:t>
+      </w:r>
+    </w:p>
+    <w:p>
+      <w:pPr>
+        <w:rPr>
+          <w:noProof/>
+        </w:rPr>
+      </w:pPr>
+      <w:r>
+        <w:rPr>
+          <w:noProof/>
+        </w:rPr>
+        <w:t>Another important aspect of GDS is that the event mode decouples the GDS and the instrument, which should improve stability in operation.</w:t>
       </w:r>
     </w:p>
     <w:p>
@@ -4370,16 +4461,16 @@
                       <a:picLocks noChangeAspect="1"/>
                     </pic:cNvPicPr>
                   </pic:nvPicPr>
-                  <ve:AlternateContent>
-                    <ve:Choice xmlns:ma="http://schemas.microsoft.com/office/mac/drawingml/2008/main" Requires="ma">
+                  <ve:AlternateContent xmlns:ma="http://schemas.microsoft.com/office/mac/drawingml/2008/main">
+                    <ve:Choice Requires="ma">
                       <pic:blipFill>
-                        <a:blip r:embed="rId21"/>
+                        <a:blip r:embed="rId20"/>
                         <a:stretch>
                           <a:fillRect/>
                         </a:stretch>
                       </pic:blipFill>
                     </ve:Choice>
-                    <ve:Fallback>
+                    <ve:Fallback xmlns:mc="http://schemas.openxmlformats.org/markup-compatibility/2006" xmlns:ma="http://schemas.microsoft.com/office/mac/drawingml/2008/main" xmlns="" xmlns:mo="http://schemas.microsoft.com/office/mac/office/2008/main" xmlns:ve="http://schemas.openxmlformats.org/markup-compatibility/2006" xmlns:mv="urn:schemas-microsoft-com:mac:vml" xmlns:o="urn:schemas-microsoft-com:office:office" xmlns:r="http://schemas.openxmlformats.org/officeDocument/2006/relationships" xmlns:m="http://schemas.openxmlformats.org/officeDocument/2006/math" xmlns:v="urn:schemas-microsoft-com:vml" xmlns:wp="http://schemas.openxmlformats.org/drawingml/2006/wordprocessingDrawing" xmlns:w10="urn:schemas-microsoft-com:office:word" xmlns:w="http://schemas.openxmlformats.org/wordprocessingml/2006/main" xmlns:wne="http://schemas.microsoft.com/office/word/2006/wordml" xmlns:a="http://schemas.openxmlformats.org/drawingml/2006/main" xmlns:pic="http://schemas.openxmlformats.org/drawingml/2006/picture" xmlns:arto="http://schemas.microsoft.com/office/word/2006/arto">
                       <pic:blipFill>
                         <a:blip r:embed="rId22"/>
                         <a:stretch>
@@ -4486,7 +4577,13 @@
         <w:rPr>
           <w:noProof/>
         </w:rPr>
-        <w:t>data from observatory systems</w:t>
+        <w:t>keywords</w:t>
+      </w:r>
+      <w:r>
+        <w:rPr>
+          <w:noProof/>
+        </w:rPr>
+        <w:t xml:space="preserve"> from observatory systems</w:t>
       </w:r>
     </w:p>
     <w:p>
@@ -4548,7 +4645,19 @@
         <w:rPr>
           <w:noProof/>
         </w:rPr>
-        <w:t>FITS files with data collected during an observation</w:t>
+        <w:t xml:space="preserve">FITS files with </w:t>
+      </w:r>
+      <w:r>
+        <w:rPr>
+          <w:noProof/>
+        </w:rPr>
+        <w:t xml:space="preserve">keywords </w:t>
+      </w:r>
+      <w:r>
+        <w:rPr>
+          <w:noProof/>
+        </w:rPr>
+        <w:t>during an observation</w:t>
       </w:r>
     </w:p>
     <w:p>
@@ -4580,7 +4689,13 @@
         <w:t xml:space="preserve">, </w:t>
       </w:r>
       <w:r>
-        <w:t>observation database, instrument, etc. The sampled information is then added to the data files produced by the instrument. This process is called value composition, where all sampled values upon observation events are composed into the data file.</w:t>
+        <w:t xml:space="preserve">observation database, instrument, etc. The sampled information is then added to the data files produced by the instrument. This process is called value composition, where all sampled values upon observation events are composed into the </w:t>
+      </w:r>
+      <w:r>
+        <w:t xml:space="preserve">final </w:t>
+      </w:r>
+      <w:r>
+        <w:t>data file.</w:t>
       </w:r>
     </w:p>
     <w:p>
@@ -4588,7 +4703,19 @@
         <w:jc w:val="left"/>
       </w:pPr>
       <w:r>
-        <w:t>The design uses the concept of actors or agents that are independent objects that can sample the information. This design makes it simple to keep track of the progress and make each of these actors, a single purpose, very simple to implement component.</w:t>
+        <w:t xml:space="preserve">The design uses the concept of actors or agents that are independent objects that </w:t>
+      </w:r>
+      <w:r>
+        <w:t xml:space="preserve">can sample </w:t>
+      </w:r>
+      <w:r>
+        <w:t>information</w:t>
+      </w:r>
+      <w:r>
+        <w:t xml:space="preserve"> that goes into a FITS keyword</w:t>
+      </w:r>
+      <w:r>
+        <w:t>. This design makes it simple to keep track of the progress and make each of these actors, a single purpose, very simple to implement component.</w:t>
       </w:r>
     </w:p>
     <w:p>
@@ -4596,7 +4723,16 @@
         <w:jc w:val="left"/>
       </w:pPr>
       <w:r>
-        <w:t>It also makes it easy to extend the composition as the core components can discover new modules in charge of gathering these values</w:t>
+        <w:t xml:space="preserve">It also makes it easy to extend the composition as the core </w:t>
+      </w:r>
+      <w:r>
+        <w:t xml:space="preserve">value composer </w:t>
+      </w:r>
+      <w:r>
+        <w:t>can discover new modules in charge of gathering these values</w:t>
+      </w:r>
+      <w:r>
+        <w:t>.</w:t>
       </w:r>
     </w:p>
     <w:p>
@@ -4614,7 +4750,7 @@
         <w:pStyle w:val="NormalFirst"/>
       </w:pPr>
       <w:r>
-        <w:t>In order to perform a timely data collec</w:t>
+        <w:t>In order to perform timely data collec</w:t>
       </w:r>
       <w:r>
         <w:t>tion, the instrument must keep</w:t>
@@ -4663,6 +4799,7 @@
       <w:pPr>
         <w:ind w:left="0"/>
       </w:pPr>
+      <w:bookmarkStart w:id="36" w:name="OLE_LINK1"/>
     </w:p>
     <w:tbl>
       <w:tblPr>
@@ -4698,6 +4835,7 @@
                 <w:b/>
               </w:rPr>
             </w:pPr>
+            <w:bookmarkStart w:id="37" w:name="OLE_LINK2"/>
             <w:r>
               <w:rPr>
                 <w:b/>
@@ -4729,12 +4867,22 @@
               </w:rPr>
               <w:tab/>
             </w:r>
+            <w:bookmarkStart w:id="38" w:name="OLE_LINK7"/>
             <w:r>
               <w:rPr>
                 <w:b/>
               </w:rPr>
-              <w:t>GIAPI OEvt</w:t>
+              <w:t xml:space="preserve">GIAPI </w:t>
             </w:r>
+            <w:proofErr w:type="spellStart"/>
+            <w:r>
+              <w:rPr>
+                <w:b/>
+              </w:rPr>
+              <w:t>OEvt</w:t>
+            </w:r>
+            <w:bookmarkEnd w:id="38"/>
+            <w:proofErr w:type="spellEnd"/>
           </w:p>
         </w:tc>
         <w:tc>
@@ -4787,9 +4935,11 @@
               <w:spacing w:before="40" w:after="40"/>
               <w:ind w:left="0"/>
             </w:pPr>
+            <w:bookmarkStart w:id="39" w:name="OLE_LINK8"/>
             <w:r>
               <w:t>OBS_PREP</w:t>
             </w:r>
+            <w:bookmarkEnd w:id="39"/>
           </w:p>
         </w:tc>
         <w:tc>
@@ -4836,9 +4986,11 @@
               <w:spacing w:before="40" w:after="40"/>
               <w:ind w:left="0"/>
             </w:pPr>
+            <w:bookmarkStart w:id="40" w:name="OLE_LINK9"/>
             <w:r>
               <w:t>OBS_START_ACQ</w:t>
             </w:r>
+            <w:bookmarkEnd w:id="40"/>
           </w:p>
         </w:tc>
         <w:tc>
@@ -4885,9 +5037,11 @@
               <w:spacing w:before="40" w:after="40"/>
               <w:ind w:left="0"/>
             </w:pPr>
+            <w:bookmarkStart w:id="41" w:name="OLE_LINK10"/>
             <w:r>
               <w:t>OBS_END_ACQ</w:t>
             </w:r>
+            <w:bookmarkEnd w:id="41"/>
           </w:p>
         </w:tc>
         <w:tc>
@@ -4940,9 +5094,11 @@
               <w:spacing w:before="40" w:after="40"/>
               <w:ind w:left="0"/>
             </w:pPr>
+            <w:bookmarkStart w:id="42" w:name="OLE_LINK11"/>
             <w:r>
               <w:t>OBS_START_READOUT</w:t>
             </w:r>
+            <w:bookmarkEnd w:id="42"/>
           </w:p>
         </w:tc>
         <w:tc>
@@ -4989,9 +5145,11 @@
               <w:spacing w:before="40" w:after="40"/>
               <w:ind w:left="0"/>
             </w:pPr>
+            <w:bookmarkStart w:id="43" w:name="OLE_LINK12"/>
             <w:r>
               <w:t>OBS_END_READOUT</w:t>
             </w:r>
+            <w:bookmarkEnd w:id="43"/>
           </w:p>
         </w:tc>
         <w:tc>
@@ -5006,7 +5164,15 @@
               <w:jc w:val="left"/>
             </w:pPr>
             <w:r>
-              <w:t>Observation Event indicates readout or write preparations have completed.</w:t>
+              <w:t xml:space="preserve">Observation Event indicates readout or </w:t>
+            </w:r>
+            <w:proofErr w:type="gramStart"/>
+            <w:r>
+              <w:t>write</w:t>
+            </w:r>
+            <w:proofErr w:type="gramEnd"/>
+            <w:r>
+              <w:t xml:space="preserve"> preparations have completed.</w:t>
             </w:r>
           </w:p>
         </w:tc>
@@ -5038,9 +5204,11 @@
               <w:spacing w:before="40" w:after="40"/>
               <w:ind w:left="0"/>
             </w:pPr>
+            <w:bookmarkStart w:id="44" w:name="OLE_LINK13"/>
             <w:r>
               <w:t>OBS_START_DSET_WRITE</w:t>
             </w:r>
+            <w:bookmarkEnd w:id="44"/>
           </w:p>
         </w:tc>
         <w:tc>
@@ -5087,9 +5255,11 @@
               <w:spacing w:before="40" w:after="40"/>
               <w:ind w:left="0"/>
             </w:pPr>
+            <w:bookmarkStart w:id="45" w:name="OLE_LINK14"/>
             <w:r>
               <w:t>OBS_END_DSET_WRITE</w:t>
             </w:r>
+            <w:bookmarkEnd w:id="45"/>
           </w:p>
         </w:tc>
         <w:tc>
@@ -5109,11 +5279,19 @@
           </w:p>
         </w:tc>
       </w:tr>
+      <w:bookmarkEnd w:id="36"/>
+      <w:bookmarkEnd w:id="37"/>
     </w:tbl>
     <w:p/>
     <w:p>
       <w:r>
-        <w:t>When receiving an Observation Event, the GDS will collect the appropriate FITS keyword data, according to its configuration</w:t>
+        <w:t>When receiving an Observation Event, the GDS will coll</w:t>
+      </w:r>
+      <w:r>
+        <w:t>ect the appropriate FITS keywords</w:t>
+      </w:r>
+      <w:r>
+        <w:t>, according to its configuration</w:t>
       </w:r>
       <w:sdt>
         <w:sdtPr>
@@ -5153,11 +5331,11 @@
       <w:pPr>
         <w:pStyle w:val="Heading2"/>
       </w:pPr>
-      <w:bookmarkStart w:id="36" w:name="_Toc168453220"/>
+      <w:bookmarkStart w:id="46" w:name="_Toc168453220"/>
       <w:r>
         <w:t>Completion of FITS files</w:t>
       </w:r>
-      <w:bookmarkEnd w:id="36"/>
+      <w:bookmarkEnd w:id="46"/>
     </w:p>
     <w:p>
       <w:pPr>
@@ -5170,28 +5348,54 @@
         <w:t>ased instrument store their FIT</w:t>
       </w:r>
       <w:r>
-        <w:t>S files directly into the disk instead of through the DHS as legacy instruments do. However, since the Instrument has a limited access to the observatory subsystems, those FITS file are missing critical metadata in their FITS files.</w:t>
-      </w:r>
-    </w:p>
-    <w:p>
-      <w:r>
-        <w:t>Once the instrument completes the FITS files, GDS will store the extra metadata as collected during the observation. It will first create a copy of the original FITS file, add the new headers and store the resulting file in the GDSN.</w:t>
-      </w:r>
-    </w:p>
-    <w:p>
-      <w:r>
-        <w:t>The original file is never deleted and remains as a backup. Likewise, the GDS never touches the data or existing keywords and will only add now values collected during the observation.</w:t>
+        <w:t xml:space="preserve">S files directly into the disk instead of through the DHS as legacy instruments do. However, since the Instrument has a limited access to the observatory subsystems, those FITS file are missing critical metadata in their FITS </w:t>
+      </w:r>
+      <w:r>
+        <w:t>headers</w:t>
+      </w:r>
+      <w:r>
+        <w:t>.</w:t>
+      </w:r>
+    </w:p>
+    <w:p>
+      <w:r>
+        <w:t xml:space="preserve">Once the instrument completes the FITS files, GDS will store the </w:t>
+      </w:r>
+      <w:r>
+        <w:t xml:space="preserve">missing </w:t>
+      </w:r>
+      <w:r>
+        <w:t>metadata as collected during the observation. It will first create a copy of the original FITS file, add the new headers and store the resulting file in the GDSN.</w:t>
+      </w:r>
+    </w:p>
+    <w:p>
+      <w:r>
+        <w:t>The original file is never deleted and remains as a backup. Likewise, the GDS never touches the data or existi</w:t>
+      </w:r>
+      <w:r>
+        <w:t>ng keywords and will only add ne</w:t>
+      </w:r>
+      <w:r>
+        <w:t>w values collected during the observation.</w:t>
       </w:r>
     </w:p>
     <w:p>
       <w:pPr>
         <w:pStyle w:val="Heading2"/>
       </w:pPr>
-      <w:bookmarkStart w:id="37" w:name="_Toc168453221"/>
-      <w:r>
-        <w:t>Sending FITS Headers from Seqexec to GDS</w:t>
-      </w:r>
-      <w:bookmarkEnd w:id="37"/>
+      <w:bookmarkStart w:id="47" w:name="_Toc168453221"/>
+      <w:r>
+        <w:t xml:space="preserve">Sending FITS Headers from </w:t>
+      </w:r>
+      <w:proofErr w:type="spellStart"/>
+      <w:r>
+        <w:t>Seqexec</w:t>
+      </w:r>
+      <w:proofErr w:type="spellEnd"/>
+      <w:r>
+        <w:t xml:space="preserve"> to GDS</w:t>
+      </w:r>
+      <w:bookmarkEnd w:id="47"/>
     </w:p>
     <w:p>
       <w:pPr>
@@ -5233,14 +5437,51 @@
       <w:r>
         <w:t xml:space="preserve"> </w:t>
       </w:r>
-      <w:r>
-        <w:t xml:space="preserve">headers that the seqexec provides, must be passed to the GDS. There aren't many suitable remote communication alternatives supported </w:t>
+      <w:proofErr w:type="spellStart"/>
+      <w:r>
+        <w:t>koywords</w:t>
+      </w:r>
+      <w:proofErr w:type="spellEnd"/>
+      <w:r>
+        <w:t xml:space="preserve"> that the </w:t>
+      </w:r>
+      <w:proofErr w:type="spellStart"/>
+      <w:r>
+        <w:t>seqexec</w:t>
+      </w:r>
+      <w:proofErr w:type="spellEnd"/>
+      <w:r>
+        <w:t xml:space="preserve"> </w:t>
+      </w:r>
+      <w:proofErr w:type="gramStart"/>
+      <w:r>
+        <w:t>provides,</w:t>
+      </w:r>
+      <w:proofErr w:type="gramEnd"/>
+      <w:r>
+        <w:t xml:space="preserve"> must be passed to the GDS. There aren't many suitable remote communication alternatives supported </w:t>
       </w:r>
       <w:r>
         <w:t xml:space="preserve">both </w:t>
       </w:r>
       <w:r>
-        <w:t>by tcl and java/scala. The most suitable seems to be XMLRPC</w:t>
+        <w:t xml:space="preserve">by </w:t>
+      </w:r>
+      <w:proofErr w:type="spellStart"/>
+      <w:r>
+        <w:t>tcl</w:t>
+      </w:r>
+      <w:proofErr w:type="spellEnd"/>
+      <w:r>
+        <w:t xml:space="preserve"> and java/</w:t>
+      </w:r>
+      <w:proofErr w:type="spellStart"/>
+      <w:r>
+        <w:t>scala</w:t>
+      </w:r>
+      <w:proofErr w:type="spellEnd"/>
+      <w:r>
+        <w:t>. The most suitable seems to be XMLRPC</w:t>
       </w:r>
       <w:sdt>
         <w:sdtPr>
@@ -5273,25 +5514,65 @@
         </w:sdtContent>
       </w:sdt>
       <w:r>
-        <w:t xml:space="preserve">, which has implementations in both languages, and is relatively simple, but much higher level than using plain http or tcp. </w:t>
+        <w:t xml:space="preserve">, which has implementations in both languages, and is relatively simple, but much higher level than using plain http or </w:t>
+      </w:r>
+      <w:proofErr w:type="spellStart"/>
+      <w:r>
+        <w:t>tcp</w:t>
+      </w:r>
+      <w:proofErr w:type="spellEnd"/>
+      <w:r>
+        <w:t xml:space="preserve">. </w:t>
       </w:r>
     </w:p>
     <w:p>
       <w:pPr>
         <w:pStyle w:val="Heading1"/>
       </w:pPr>
-      <w:bookmarkStart w:id="38" w:name="_Toc168453222"/>
+      <w:bookmarkStart w:id="48" w:name="_Toc168453222"/>
       <w:r>
         <w:t>Data Label Generation</w:t>
       </w:r>
-      <w:bookmarkEnd w:id="38"/>
+      <w:bookmarkEnd w:id="48"/>
     </w:p>
     <w:p>
       <w:pPr>
         <w:jc w:val="left"/>
       </w:pPr>
       <w:r>
-        <w:t>Currently, the dataset names (or datalabels) generation is performed via a control command by the DHS, at the request of the seqexec. The seqexec later specifies who will contribute data to this dataset, at which point itself and the contributors can start sending data. A first study of the following documents and code was done:</w:t>
+        <w:t xml:space="preserve">Currently, the dataset names (or </w:t>
+      </w:r>
+      <w:proofErr w:type="spellStart"/>
+      <w:r>
+        <w:t>datalabels</w:t>
+      </w:r>
+      <w:proofErr w:type="spellEnd"/>
+      <w:r>
+        <w:t xml:space="preserve">) generation is performed via a control command by the DHS, at the request of the </w:t>
+      </w:r>
+      <w:proofErr w:type="spellStart"/>
+      <w:r>
+        <w:t>seqexec</w:t>
+      </w:r>
+      <w:proofErr w:type="spellEnd"/>
+      <w:r>
+        <w:t xml:space="preserve">. The </w:t>
+      </w:r>
+      <w:proofErr w:type="spellStart"/>
+      <w:r>
+        <w:t>seqexec</w:t>
+      </w:r>
+      <w:proofErr w:type="spellEnd"/>
+      <w:r>
+        <w:t xml:space="preserve"> later specifies who will contribute data to this dataset, at which point </w:t>
+      </w:r>
+      <w:proofErr w:type="gramStart"/>
+      <w:r>
+        <w:t>itself</w:t>
+      </w:r>
+      <w:proofErr w:type="gramEnd"/>
+      <w:r>
+        <w:t xml:space="preserve"> and the contributors can start sending data. A first study of the following documents and code was done:</w:t>
       </w:r>
     </w:p>
     <w:p>
@@ -5422,9 +5703,16 @@
         </w:numPr>
         <w:jc w:val="left"/>
       </w:pPr>
-      <w:r>
-        <w:t>dhs/dhs/dhsData/list.C</w:t>
-      </w:r>
+      <w:proofErr w:type="spellStart"/>
+      <w:proofErr w:type="gramStart"/>
+      <w:r>
+        <w:t>dhs</w:t>
+      </w:r>
+      <w:proofErr w:type="gramEnd"/>
+      <w:r>
+        <w:t>/dhs/dhsData/list.C</w:t>
+      </w:r>
+      <w:proofErr w:type="spellEnd"/>
     </w:p>
     <w:p>
       <w:pPr>
@@ -5435,16 +5723,39 @@
         </w:numPr>
         <w:jc w:val="left"/>
       </w:pPr>
-      <w:r>
-        <w:t>dhs/dhs/dhsData/ctl.C</w:t>
-      </w:r>
+      <w:proofErr w:type="spellStart"/>
+      <w:proofErr w:type="gramStart"/>
+      <w:r>
+        <w:t>dhs</w:t>
+      </w:r>
+      <w:proofErr w:type="gramEnd"/>
+      <w:r>
+        <w:t>/dhs/dhsData/ctl.C</w:t>
+      </w:r>
+      <w:proofErr w:type="spellEnd"/>
     </w:p>
     <w:p>
       <w:pPr>
         <w:jc w:val="left"/>
       </w:pPr>
       <w:r>
-        <w:t>This investigation shows that the datalabel generation functionality is fairly independent from the data storing functionality, in a way that no files are created, and no internal state changes (except for a list of the last labels generated), when labels are generated. Furthermore, data can be sent with arbitrary datalabels not genera</w:t>
+        <w:t xml:space="preserve">This investigation shows that the </w:t>
+      </w:r>
+      <w:proofErr w:type="spellStart"/>
+      <w:r>
+        <w:t>datalabel</w:t>
+      </w:r>
+      <w:proofErr w:type="spellEnd"/>
+      <w:r>
+        <w:t xml:space="preserve"> generation functionality is fairly independent from the data storing functionality, in a way that no files are created, and no internal state changes (except for a list of the last labels generated), when labels are generated. Furthermore, data can be sent with arbitrary </w:t>
+      </w:r>
+      <w:proofErr w:type="spellStart"/>
+      <w:r>
+        <w:t>datalabels</w:t>
+      </w:r>
+      <w:proofErr w:type="spellEnd"/>
+      <w:r>
+        <w:t xml:space="preserve"> not genera</w:t>
       </w:r>
       <w:r>
         <w:t>ted by the DHS.</w:t>
@@ -5468,7 +5779,89 @@
         <w:jc w:val="left"/>
       </w:pPr>
       <w:r>
-        <w:t>Continue with the seqexec requesting datalabels to the DHS, and then not sending any data to the DHS, but instead sending it to the GDS. The major disadvantage is a dependence on the DHS for GIAPI based instruments.</w:t>
+        <w:t xml:space="preserve">Continue with the </w:t>
+      </w:r>
+      <w:proofErr w:type="spellStart"/>
+      <w:r>
+        <w:t>seqexec</w:t>
+      </w:r>
+      <w:proofErr w:type="spellEnd"/>
+      <w:r>
+        <w:t xml:space="preserve"> requesting </w:t>
+      </w:r>
+      <w:proofErr w:type="spellStart"/>
+      <w:r>
+        <w:t>datalabels</w:t>
+      </w:r>
+      <w:proofErr w:type="spellEnd"/>
+      <w:r>
+        <w:t xml:space="preserve"> to the DHS, and then not sending any data to the DHS, but instead sending it to the GDS. The major disadvantage is a dependence on the DHS for GIAPI based instruments.</w:t>
+      </w:r>
+      <w:r>
+        <w:br/>
+      </w:r>
+      <w:r>
+        <w:rPr>
+          <w:noProof/>
+        </w:rPr>
+        <w:drawing>
+          <wp:inline distT="0" distB="0" distL="0" distR="0">
+            <wp:extent cx="5206153" cy="3347932"/>
+            <wp:effectExtent l="25400" t="0" r="847" b="0"/>
+            <wp:docPr id="3" name="Picture 2"/>
+            <wp:cNvGraphicFramePr>
+              <a:graphicFrameLocks xmlns:a="http://schemas.openxmlformats.org/drawingml/2006/main" noChangeAspect="1"/>
+            </wp:cNvGraphicFramePr>
+            <a:graphic xmlns:a="http://schemas.openxmlformats.org/drawingml/2006/main">
+              <a:graphicData uri="http://schemas.openxmlformats.org/drawingml/2006/picture">
+                <pic:pic xmlns:pic="http://schemas.openxmlformats.org/drawingml/2006/picture">
+                  <pic:nvPicPr>
+                    <pic:cNvPr id="0" name="Picture 2"/>
+                    <pic:cNvPicPr>
+                      <a:picLocks noChangeAspect="1" noChangeArrowheads="1"/>
+                    </pic:cNvPicPr>
+                  </pic:nvPicPr>
+                  <ve:AlternateContent>
+                    <ve:Choice xmlns:ma="http://schemas.microsoft.com/office/mac/drawingml/2008/main" Requires="ma">
+                      <pic:blipFill>
+                        <a:blip r:embed="rId23"/>
+                        <a:srcRect/>
+                        <a:stretch>
+                          <a:fillRect/>
+                        </a:stretch>
+                      </pic:blipFill>
+                    </ve:Choice>
+                    <ve:Fallback>
+                      <pic:blipFill>
+                        <a:blip r:embed="rId24"/>
+                        <a:srcRect/>
+                        <a:stretch>
+                          <a:fillRect/>
+                        </a:stretch>
+                      </pic:blipFill>
+                    </ve:Fallback>
+                  </ve:AlternateContent>
+                  <pic:spPr bwMode="auto">
+                    <a:xfrm>
+                      <a:off x="0" y="0"/>
+                      <a:ext cx="5206153" cy="3347932"/>
+                    </a:xfrm>
+                    <a:prstGeom prst="rect">
+                      <a:avLst/>
+                    </a:prstGeom>
+                    <a:noFill/>
+                    <a:ln w="9525">
+                      <a:noFill/>
+                      <a:miter lim="800000"/>
+                      <a:headEnd/>
+                      <a:tailEnd/>
+                    </a:ln>
+                  </pic:spPr>
+                </pic:pic>
+              </a:graphicData>
+            </a:graphic>
+          </wp:inline>
+        </w:drawing>
       </w:r>
     </w:p>
     <w:p>
@@ -5481,7 +5874,114 @@
         <w:jc w:val="left"/>
       </w:pPr>
       <w:r>
-        <w:t>Extract the datalabel generation from the DHS to an external service that the DHS can query for most instruments, and the seqexec can query for GIAPI based instruments. The major disadvantage is the risk of modifying a complex piece of software like the DHS. For consistency and simplicity, if this option is taken, the communication with the new external service should use the same protocol as the one used in Sending FITS Headers from Seqexec to GDS.</w:t>
+        <w:t xml:space="preserve">Extract the </w:t>
+      </w:r>
+      <w:proofErr w:type="spellStart"/>
+      <w:r>
+        <w:t>datalabel</w:t>
+      </w:r>
+      <w:proofErr w:type="spellEnd"/>
+      <w:r>
+        <w:t xml:space="preserve"> generation from the DHS to an external service that the DHS </w:t>
+      </w:r>
+      <w:r>
+        <w:t xml:space="preserve">queries </w:t>
+      </w:r>
+      <w:r>
+        <w:t xml:space="preserve">for most instruments, and </w:t>
+      </w:r>
+      <w:proofErr w:type="spellStart"/>
+      <w:r>
+        <w:t>seqexec</w:t>
+      </w:r>
+      <w:proofErr w:type="spellEnd"/>
+      <w:r>
+        <w:t xml:space="preserve"> </w:t>
+      </w:r>
+      <w:proofErr w:type="spellStart"/>
+      <w:r>
+        <w:t>queryies</w:t>
+      </w:r>
+      <w:proofErr w:type="spellEnd"/>
+      <w:r>
+        <w:t xml:space="preserve"> for GIAPI-</w:t>
+      </w:r>
+      <w:r>
+        <w:t xml:space="preserve">based instruments. The major disadvantage is the risk of modifying a complex piece of software like the DHS. For consistency and simplicity, if this option is taken, the communication with the new external service should use the same protocol as the one used in Sending FITS Headers from </w:t>
+      </w:r>
+      <w:proofErr w:type="spellStart"/>
+      <w:r>
+        <w:t>Seqexec</w:t>
+      </w:r>
+      <w:proofErr w:type="spellEnd"/>
+      <w:r>
+        <w:t xml:space="preserve"> to GDS.</w:t>
+      </w:r>
+      <w:r>
+        <w:br/>
+      </w:r>
+      <w:r>
+        <w:rPr>
+          <w:noProof/>
+        </w:rPr>
+        <w:drawing>
+          <wp:inline distT="0" distB="0" distL="0" distR="0">
+            <wp:extent cx="5193308" cy="3425190"/>
+            <wp:effectExtent l="25400" t="0" r="0" b="0"/>
+            <wp:docPr id="7" name="Picture 3"/>
+            <wp:cNvGraphicFramePr>
+              <a:graphicFrameLocks xmlns:a="http://schemas.openxmlformats.org/drawingml/2006/main" noChangeAspect="1"/>
+            </wp:cNvGraphicFramePr>
+            <a:graphic xmlns:a="http://schemas.openxmlformats.org/drawingml/2006/main">
+              <a:graphicData uri="http://schemas.openxmlformats.org/drawingml/2006/picture">
+                <pic:pic xmlns:pic="http://schemas.openxmlformats.org/drawingml/2006/picture">
+                  <pic:nvPicPr>
+                    <pic:cNvPr id="0" name="Picture 3"/>
+                    <pic:cNvPicPr>
+                      <a:picLocks noChangeAspect="1" noChangeArrowheads="1"/>
+                    </pic:cNvPicPr>
+                  </pic:nvPicPr>
+                  <ve:AlternateContent>
+                    <ve:Choice xmlns:ma="http://schemas.microsoft.com/office/mac/drawingml/2008/main" Requires="ma">
+                      <pic:blipFill>
+                        <a:blip r:embed="rId25"/>
+                        <a:srcRect/>
+                        <a:stretch>
+                          <a:fillRect/>
+                        </a:stretch>
+                      </pic:blipFill>
+                    </ve:Choice>
+                    <ve:Fallback>
+                      <pic:blipFill>
+                        <a:blip r:embed="rId26"/>
+                        <a:srcRect/>
+                        <a:stretch>
+                          <a:fillRect/>
+                        </a:stretch>
+                      </pic:blipFill>
+                    </ve:Fallback>
+                  </ve:AlternateContent>
+                  <pic:spPr bwMode="auto">
+                    <a:xfrm>
+                      <a:off x="0" y="0"/>
+                      <a:ext cx="5193308" cy="3425190"/>
+                    </a:xfrm>
+                    <a:prstGeom prst="rect">
+                      <a:avLst/>
+                    </a:prstGeom>
+                    <a:noFill/>
+                    <a:ln w="9525">
+                      <a:noFill/>
+                      <a:miter lim="800000"/>
+                      <a:headEnd/>
+                      <a:tailEnd/>
+                    </a:ln>
+                  </pic:spPr>
+                </pic:pic>
+              </a:graphicData>
+            </a:graphic>
+          </wp:inline>
+        </w:drawing>
       </w:r>
     </w:p>
     <w:p>
@@ -5494,7 +5994,78 @@
         <w:jc w:val="left"/>
       </w:pPr>
       <w:r>
-        <w:t>Generate datalabels independently in GDS and DHS, and ensure no collisions will happen by changing the naming convention.</w:t>
+        <w:t xml:space="preserve">Generate </w:t>
+      </w:r>
+      <w:proofErr w:type="spellStart"/>
+      <w:r>
+        <w:t>datalabels</w:t>
+      </w:r>
+      <w:proofErr w:type="spellEnd"/>
+      <w:r>
+        <w:t xml:space="preserve"> independently in GDS and DHS, and ensure no collisions will happen by changing the naming convention.</w:t>
+      </w:r>
+      <w:r>
+        <w:br/>
+      </w:r>
+      <w:r>
+        <w:drawing>
+          <wp:inline distT="0" distB="0" distL="0" distR="0">
+            <wp:extent cx="5206153" cy="3347932"/>
+            <wp:effectExtent l="25400" t="0" r="847" b="0"/>
+            <wp:docPr id="12" name="Picture 4"/>
+            <wp:cNvGraphicFramePr>
+              <a:graphicFrameLocks xmlns:a="http://schemas.openxmlformats.org/drawingml/2006/main" noChangeAspect="1"/>
+            </wp:cNvGraphicFramePr>
+            <a:graphic xmlns:a="http://schemas.openxmlformats.org/drawingml/2006/main">
+              <a:graphicData uri="http://schemas.openxmlformats.org/drawingml/2006/picture">
+                <pic:pic xmlns:pic="http://schemas.openxmlformats.org/drawingml/2006/picture">
+                  <pic:nvPicPr>
+                    <pic:cNvPr id="0" name="Picture 4"/>
+                    <pic:cNvPicPr>
+                      <a:picLocks noChangeAspect="1" noChangeArrowheads="1"/>
+                    </pic:cNvPicPr>
+                  </pic:nvPicPr>
+                  <ve:AlternateContent>
+                    <ve:Choice xmlns:ma="http://schemas.microsoft.com/office/mac/drawingml/2008/main" Requires="ma">
+                      <pic:blipFill>
+                        <a:blip r:embed="rId27"/>
+                        <a:srcRect/>
+                        <a:stretch>
+                          <a:fillRect/>
+                        </a:stretch>
+                      </pic:blipFill>
+                    </ve:Choice>
+                    <ve:Fallback>
+                      <pic:blipFill>
+                        <a:blip r:embed="rId28"/>
+                        <a:srcRect/>
+                        <a:stretch>
+                          <a:fillRect/>
+                        </a:stretch>
+                      </pic:blipFill>
+                    </ve:Fallback>
+                  </ve:AlternateContent>
+                  <pic:spPr bwMode="auto">
+                    <a:xfrm>
+                      <a:off x="0" y="0"/>
+                      <a:ext cx="5206153" cy="3347932"/>
+                    </a:xfrm>
+                    <a:prstGeom prst="rect">
+                      <a:avLst/>
+                    </a:prstGeom>
+                    <a:noFill/>
+                    <a:ln w="9525">
+                      <a:noFill/>
+                      <a:miter lim="800000"/>
+                      <a:headEnd/>
+                      <a:tailEnd/>
+                    </a:ln>
+                  </pic:spPr>
+                </pic:pic>
+              </a:graphicData>
+            </a:graphic>
+          </wp:inline>
+        </w:drawing>
       </w:r>
     </w:p>
     <w:p>
@@ -5518,11 +6089,11 @@
       <w:pPr>
         <w:pStyle w:val="Heading1"/>
       </w:pPr>
-      <w:bookmarkStart w:id="39" w:name="_Toc168453223"/>
+      <w:bookmarkStart w:id="49" w:name="_Toc168453223"/>
       <w:r>
         <w:t>GUI</w:t>
       </w:r>
-      <w:bookmarkEnd w:id="39"/>
+      <w:bookmarkEnd w:id="49"/>
     </w:p>
     <w:p>
       <w:pPr>
@@ -5570,16 +6141,16 @@
                   <ve:AlternateContent xmlns:ma="http://schemas.microsoft.com/office/mac/drawingml/2008/main">
                     <ve:Choice Requires="ma">
                       <pic:blipFill>
-                        <a:blip r:embed="rId23"/>
+                        <a:blip r:embed="rId29"/>
                         <a:srcRect/>
                         <a:stretch>
                           <a:fillRect/>
                         </a:stretch>
                       </pic:blipFill>
                     </ve:Choice>
-                    <ve:Fallback xmlns:pic="http://schemas.openxmlformats.org/drawingml/2006/picture" xmlns:a="http://schemas.openxmlformats.org/drawingml/2006/main" xmlns:wne="http://schemas.microsoft.com/office/word/2006/wordml" xmlns:w="http://schemas.openxmlformats.org/wordprocessingml/2006/main" xmlns:w10="urn:schemas-microsoft-com:office:word" xmlns:wp="http://schemas.openxmlformats.org/drawingml/2006/wordprocessingDrawing" xmlns:v="urn:schemas-microsoft-com:vml" xmlns:m="http://schemas.openxmlformats.org/officeDocument/2006/math" xmlns:r="http://schemas.openxmlformats.org/officeDocument/2006/relationships" xmlns:o="urn:schemas-microsoft-com:office:office" xmlns:mv="urn:schemas-microsoft-com:mac:vml" xmlns:ve="http://schemas.openxmlformats.org/markup-compatibility/2006" xmlns:mo="http://schemas.microsoft.com/office/mac/office/2008/main" xmlns="">
+                    <ve:Fallback xmlns:mc="http://schemas.openxmlformats.org/markup-compatibility/2006" xmlns:pic="http://schemas.openxmlformats.org/drawingml/2006/picture" xmlns:a="http://schemas.openxmlformats.org/drawingml/2006/main" xmlns:wne="http://schemas.microsoft.com/office/word/2006/wordml" xmlns:w="http://schemas.openxmlformats.org/wordprocessingml/2006/main" xmlns:w10="urn:schemas-microsoft-com:office:word" xmlns:wp="http://schemas.openxmlformats.org/drawingml/2006/wordprocessingDrawing" xmlns:v="urn:schemas-microsoft-com:vml" xmlns:m="http://schemas.openxmlformats.org/officeDocument/2006/math" xmlns:r="http://schemas.openxmlformats.org/officeDocument/2006/relationships" xmlns:o="urn:schemas-microsoft-com:office:office" xmlns:mv="urn:schemas-microsoft-com:mac:vml" xmlns:ve="http://schemas.openxmlformats.org/markup-compatibility/2006" xmlns:mo="http://schemas.microsoft.com/office/mac/office/2008/main" xmlns="" xmlns:ma="http://schemas.microsoft.com/office/mac/drawingml/2008/main" xmlns:arto="http://schemas.microsoft.com/office/word/2006/arto">
                       <pic:blipFill>
-                        <a:blip r:embed="rId24"/>
+                        <a:blip r:embed="rId30"/>
                         <a:srcRect/>
                         <a:stretch>
                           <a:fillRect/>
@@ -5663,16 +6234,16 @@
                   <ve:AlternateContent xmlns:ma="http://schemas.microsoft.com/office/mac/drawingml/2008/main">
                     <ve:Choice Requires="ma">
                       <pic:blipFill>
-                        <a:blip r:embed="rId25"/>
+                        <a:blip r:embed="rId31"/>
                         <a:srcRect/>
                         <a:stretch>
                           <a:fillRect/>
                         </a:stretch>
                       </pic:blipFill>
                     </ve:Choice>
-                    <ve:Fallback xmlns:ma="http://schemas.microsoft.com/office/mac/drawingml/2008/main" xmlns="" xmlns:mo="http://schemas.microsoft.com/office/mac/office/2008/main" xmlns:ve="http://schemas.openxmlformats.org/markup-compatibility/2006" xmlns:mv="urn:schemas-microsoft-com:mac:vml" xmlns:o="urn:schemas-microsoft-com:office:office" xmlns:r="http://schemas.openxmlformats.org/officeDocument/2006/relationships" xmlns:m="http://schemas.openxmlformats.org/officeDocument/2006/math" xmlns:v="urn:schemas-microsoft-com:vml" xmlns:wp="http://schemas.openxmlformats.org/drawingml/2006/wordprocessingDrawing" xmlns:w10="urn:schemas-microsoft-com:office:word" xmlns:w="http://schemas.openxmlformats.org/wordprocessingml/2006/main" xmlns:wne="http://schemas.microsoft.com/office/word/2006/wordml" xmlns:a="http://schemas.openxmlformats.org/drawingml/2006/main" xmlns:pic="http://schemas.openxmlformats.org/drawingml/2006/picture">
+                    <ve:Fallback xmlns:mc="http://schemas.openxmlformats.org/markup-compatibility/2006" xmlns:ma="http://schemas.microsoft.com/office/mac/drawingml/2008/main" xmlns="" xmlns:mo="http://schemas.microsoft.com/office/mac/office/2008/main" xmlns:ve="http://schemas.openxmlformats.org/markup-compatibility/2006" xmlns:mv="urn:schemas-microsoft-com:mac:vml" xmlns:o="urn:schemas-microsoft-com:office:office" xmlns:r="http://schemas.openxmlformats.org/officeDocument/2006/relationships" xmlns:m="http://schemas.openxmlformats.org/officeDocument/2006/math" xmlns:v="urn:schemas-microsoft-com:vml" xmlns:wp="http://schemas.openxmlformats.org/drawingml/2006/wordprocessingDrawing" xmlns:w10="urn:schemas-microsoft-com:office:word" xmlns:w="http://schemas.openxmlformats.org/wordprocessingml/2006/main" xmlns:wne="http://schemas.microsoft.com/office/word/2006/wordml" xmlns:a="http://schemas.openxmlformats.org/drawingml/2006/main" xmlns:pic="http://schemas.openxmlformats.org/drawingml/2006/picture" xmlns:arto="http://schemas.microsoft.com/office/word/2006/arto">
                       <pic:blipFill>
-                        <a:blip r:embed="rId26"/>
+                        <a:blip r:embed="rId32"/>
                         <a:srcRect/>
                         <a:stretch>
                           <a:fillRect/>
@@ -5754,16 +6325,16 @@
                   <ve:AlternateContent xmlns:ma="http://schemas.microsoft.com/office/mac/drawingml/2008/main">
                     <ve:Choice Requires="ma">
                       <pic:blipFill>
-                        <a:blip r:embed="rId27"/>
+                        <a:blip r:embed="rId33"/>
                         <a:srcRect/>
                         <a:stretch>
                           <a:fillRect/>
                         </a:stretch>
                       </pic:blipFill>
                     </ve:Choice>
-                    <ve:Fallback xmlns:ma="http://schemas.microsoft.com/office/mac/drawingml/2008/main" xmlns="" xmlns:mo="http://schemas.microsoft.com/office/mac/office/2008/main" xmlns:ve="http://schemas.openxmlformats.org/markup-compatibility/2006" xmlns:mv="urn:schemas-microsoft-com:mac:vml" xmlns:o="urn:schemas-microsoft-com:office:office" xmlns:r="http://schemas.openxmlformats.org/officeDocument/2006/relationships" xmlns:m="http://schemas.openxmlformats.org/officeDocument/2006/math" xmlns:v="urn:schemas-microsoft-com:vml" xmlns:wp="http://schemas.openxmlformats.org/drawingml/2006/wordprocessingDrawing" xmlns:w10="urn:schemas-microsoft-com:office:word" xmlns:w="http://schemas.openxmlformats.org/wordprocessingml/2006/main" xmlns:wne="http://schemas.microsoft.com/office/word/2006/wordml" xmlns:a="http://schemas.openxmlformats.org/drawingml/2006/main" xmlns:pic="http://schemas.openxmlformats.org/drawingml/2006/picture">
+                    <ve:Fallback xmlns:mc="http://schemas.openxmlformats.org/markup-compatibility/2006" xmlns:ma="http://schemas.microsoft.com/office/mac/drawingml/2008/main" xmlns="" xmlns:mo="http://schemas.microsoft.com/office/mac/office/2008/main" xmlns:ve="http://schemas.openxmlformats.org/markup-compatibility/2006" xmlns:mv="urn:schemas-microsoft-com:mac:vml" xmlns:o="urn:schemas-microsoft-com:office:office" xmlns:r="http://schemas.openxmlformats.org/officeDocument/2006/relationships" xmlns:m="http://schemas.openxmlformats.org/officeDocument/2006/math" xmlns:v="urn:schemas-microsoft-com:vml" xmlns:wp="http://schemas.openxmlformats.org/drawingml/2006/wordprocessingDrawing" xmlns:w10="urn:schemas-microsoft-com:office:word" xmlns:w="http://schemas.openxmlformats.org/wordprocessingml/2006/main" xmlns:wne="http://schemas.microsoft.com/office/word/2006/wordml" xmlns:a="http://schemas.openxmlformats.org/drawingml/2006/main" xmlns:pic="http://schemas.openxmlformats.org/drawingml/2006/picture" xmlns:arto="http://schemas.microsoft.com/office/word/2006/arto">
                       <pic:blipFill>
-                        <a:blip r:embed="rId28"/>
+                        <a:blip r:embed="rId34"/>
                         <a:srcRect/>
                         <a:stretch>
                           <a:fillRect/>
@@ -5851,16 +6422,16 @@
                   <ve:AlternateContent xmlns:ma="http://schemas.microsoft.com/office/mac/drawingml/2008/main">
                     <ve:Choice Requires="ma">
                       <pic:blipFill>
-                        <a:blip r:embed="rId29"/>
+                        <a:blip r:embed="rId35"/>
                         <a:srcRect/>
                         <a:stretch>
                           <a:fillRect/>
                         </a:stretch>
                       </pic:blipFill>
                     </ve:Choice>
-                    <ve:Fallback xmlns:ma="http://schemas.microsoft.com/office/mac/drawingml/2008/main" xmlns="" xmlns:mo="http://schemas.microsoft.com/office/mac/office/2008/main" xmlns:ve="http://schemas.openxmlformats.org/markup-compatibility/2006" xmlns:mv="urn:schemas-microsoft-com:mac:vml" xmlns:o="urn:schemas-microsoft-com:office:office" xmlns:r="http://schemas.openxmlformats.org/officeDocument/2006/relationships" xmlns:m="http://schemas.openxmlformats.org/officeDocument/2006/math" xmlns:v="urn:schemas-microsoft-com:vml" xmlns:wp="http://schemas.openxmlformats.org/drawingml/2006/wordprocessingDrawing" xmlns:w10="urn:schemas-microsoft-com:office:word" xmlns:w="http://schemas.openxmlformats.org/wordprocessingml/2006/main" xmlns:wne="http://schemas.microsoft.com/office/word/2006/wordml" xmlns:a="http://schemas.openxmlformats.org/drawingml/2006/main" xmlns:pic="http://schemas.openxmlformats.org/drawingml/2006/picture">
+                    <ve:Fallback xmlns:mc="http://schemas.openxmlformats.org/markup-compatibility/2006" xmlns:ma="http://schemas.microsoft.com/office/mac/drawingml/2008/main" xmlns="" xmlns:mo="http://schemas.microsoft.com/office/mac/office/2008/main" xmlns:ve="http://schemas.openxmlformats.org/markup-compatibility/2006" xmlns:mv="urn:schemas-microsoft-com:mac:vml" xmlns:o="urn:schemas-microsoft-com:office:office" xmlns:r="http://schemas.openxmlformats.org/officeDocument/2006/relationships" xmlns:m="http://schemas.openxmlformats.org/officeDocument/2006/math" xmlns:v="urn:schemas-microsoft-com:vml" xmlns:wp="http://schemas.openxmlformats.org/drawingml/2006/wordprocessingDrawing" xmlns:w10="urn:schemas-microsoft-com:office:word" xmlns:w="http://schemas.openxmlformats.org/wordprocessingml/2006/main" xmlns:wne="http://schemas.microsoft.com/office/word/2006/wordml" xmlns:a="http://schemas.openxmlformats.org/drawingml/2006/main" xmlns:pic="http://schemas.openxmlformats.org/drawingml/2006/picture" xmlns:arto="http://schemas.microsoft.com/office/word/2006/arto">
                       <pic:blipFill>
-                        <a:blip r:embed="rId30"/>
+                        <a:blip r:embed="rId36"/>
                         <a:srcRect/>
                         <a:stretch>
                           <a:fillRect/>
@@ -5950,16 +6521,16 @@
                   <ve:AlternateContent xmlns:ma="http://schemas.microsoft.com/office/mac/drawingml/2008/main">
                     <ve:Choice Requires="ma">
                       <pic:blipFill>
-                        <a:blip r:embed="rId31"/>
+                        <a:blip r:embed="rId37"/>
                         <a:srcRect/>
                         <a:stretch>
                           <a:fillRect/>
                         </a:stretch>
                       </pic:blipFill>
                     </ve:Choice>
-                    <ve:Fallback xmlns:ma="http://schemas.microsoft.com/office/mac/drawingml/2008/main" xmlns="" xmlns:mo="http://schemas.microsoft.com/office/mac/office/2008/main" xmlns:ve="http://schemas.openxmlformats.org/markup-compatibility/2006" xmlns:mv="urn:schemas-microsoft-com:mac:vml" xmlns:o="urn:schemas-microsoft-com:office:office" xmlns:r="http://schemas.openxmlformats.org/officeDocument/2006/relationships" xmlns:m="http://schemas.openxmlformats.org/officeDocument/2006/math" xmlns:v="urn:schemas-microsoft-com:vml" xmlns:wp="http://schemas.openxmlformats.org/drawingml/2006/wordprocessingDrawing" xmlns:w10="urn:schemas-microsoft-com:office:word" xmlns:w="http://schemas.openxmlformats.org/wordprocessingml/2006/main" xmlns:wne="http://schemas.microsoft.com/office/word/2006/wordml" xmlns:a="http://schemas.openxmlformats.org/drawingml/2006/main" xmlns:pic="http://schemas.openxmlformats.org/drawingml/2006/picture">
+                    <ve:Fallback xmlns:mc="http://schemas.openxmlformats.org/markup-compatibility/2006" xmlns:ma="http://schemas.microsoft.com/office/mac/drawingml/2008/main" xmlns="" xmlns:mo="http://schemas.microsoft.com/office/mac/office/2008/main" xmlns:ve="http://schemas.openxmlformats.org/markup-compatibility/2006" xmlns:mv="urn:schemas-microsoft-com:mac:vml" xmlns:o="urn:schemas-microsoft-com:office:office" xmlns:r="http://schemas.openxmlformats.org/officeDocument/2006/relationships" xmlns:m="http://schemas.openxmlformats.org/officeDocument/2006/math" xmlns:v="urn:schemas-microsoft-com:vml" xmlns:wp="http://schemas.openxmlformats.org/drawingml/2006/wordprocessingDrawing" xmlns:w10="urn:schemas-microsoft-com:office:word" xmlns:w="http://schemas.openxmlformats.org/wordprocessingml/2006/main" xmlns:wne="http://schemas.microsoft.com/office/word/2006/wordml" xmlns:a="http://schemas.openxmlformats.org/drawingml/2006/main" xmlns:pic="http://schemas.openxmlformats.org/drawingml/2006/picture" xmlns:arto="http://schemas.microsoft.com/office/word/2006/arto">
                       <pic:blipFill>
-                        <a:blip r:embed="rId33"/>
+                        <a:blip r:embed="rId38"/>
                         <a:srcRect/>
                         <a:stretch>
                           <a:fillRect/>
@@ -6024,11 +6595,11 @@
       <w:pPr>
         <w:pStyle w:val="Heading1"/>
       </w:pPr>
-      <w:bookmarkStart w:id="40" w:name="_Toc168453224"/>
+      <w:bookmarkStart w:id="50" w:name="_Toc168453224"/>
       <w:r>
         <w:t>Implementation Details</w:t>
       </w:r>
-      <w:bookmarkEnd w:id="40"/>
+      <w:bookmarkEnd w:id="50"/>
     </w:p>
     <w:p>
       <w:pPr>
@@ -6070,7 +6641,7 @@
                     </pic:cNvPicPr>
                   </pic:nvPicPr>
                   <pic:blipFill>
-                    <a:blip r:embed="rId34"/>
+                    <a:blip r:embed="rId39"/>
                     <a:srcRect/>
                     <a:stretch>
                       <a:fillRect/>
@@ -6140,7 +6711,7 @@
                     </pic:cNvPicPr>
                   </pic:nvPicPr>
                   <pic:blipFill>
-                    <a:blip r:embed="rId35"/>
+                    <a:blip r:embed="rId40"/>
                     <a:srcRect/>
                     <a:stretch>
                       <a:fillRect/>
@@ -6173,11 +6744,11 @@
       <w:pPr>
         <w:pStyle w:val="Heading2"/>
       </w:pPr>
-      <w:bookmarkStart w:id="41" w:name="_Toc168453225"/>
+      <w:bookmarkStart w:id="51" w:name="_Toc168453225"/>
       <w:r>
         <w:t>Protocols</w:t>
       </w:r>
-      <w:bookmarkEnd w:id="41"/>
+      <w:bookmarkEnd w:id="51"/>
     </w:p>
     <w:p>
       <w:pPr>
@@ -6325,8 +6896,13 @@
         <w:t>by</w:t>
       </w:r>
       <w:r>
-        <w:t xml:space="preserve"> the GDS via OSGi</w:t>
-      </w:r>
+        <w:t xml:space="preserve"> the GDS via </w:t>
+      </w:r>
+      <w:proofErr w:type="spellStart"/>
+      <w:r>
+        <w:t>OSGi</w:t>
+      </w:r>
+      <w:proofErr w:type="spellEnd"/>
       <w:sdt>
         <w:sdtPr>
           <w:id w:val="328282189"/>
@@ -6369,9 +6945,11 @@
           <w:numId w:val="15"/>
         </w:numPr>
       </w:pPr>
+      <w:proofErr w:type="spellStart"/>
       <w:r>
         <w:t>Jini</w:t>
       </w:r>
+      <w:proofErr w:type="spellEnd"/>
       <w:sdt>
         <w:sdtPr>
           <w:id w:val="328282192"/>
@@ -6451,7 +7029,15 @@
         </w:sdtContent>
       </w:sdt>
       <w:r>
-        <w:t>: Used by the seqexec to communicate keywords to the GDS.</w:t>
+        <w:t xml:space="preserve">: Used by the </w:t>
+      </w:r>
+      <w:proofErr w:type="spellStart"/>
+      <w:r>
+        <w:t>seqexec</w:t>
+      </w:r>
+      <w:proofErr w:type="spellEnd"/>
+      <w:r>
+        <w:t xml:space="preserve"> to communicate keywords to the GDS.</w:t>
       </w:r>
     </w:p>
     <w:p>
@@ -6486,7 +7072,7 @@
                     </pic:cNvPicPr>
                   </pic:nvPicPr>
                   <pic:blipFill>
-                    <a:blip r:embed="rId36"/>
+                    <a:blip r:embed="rId41"/>
                     <a:srcRect/>
                     <a:stretch>
                       <a:fillRect/>
@@ -6519,19 +7105,26 @@
       <w:pPr>
         <w:pStyle w:val="Heading2"/>
       </w:pPr>
-      <w:bookmarkStart w:id="42" w:name="_Toc168453226"/>
+      <w:bookmarkStart w:id="52" w:name="_Toc168453226"/>
+      <w:proofErr w:type="spellStart"/>
       <w:r>
         <w:t>Scala</w:t>
       </w:r>
-      <w:bookmarkEnd w:id="42"/>
+      <w:bookmarkEnd w:id="52"/>
+      <w:proofErr w:type="spellEnd"/>
     </w:p>
     <w:p>
       <w:pPr>
         <w:pStyle w:val="NormalFirst"/>
       </w:pPr>
       <w:r>
-        <w:t>The GDS is mostly written in Scala</w:t>
-      </w:r>
+        <w:t xml:space="preserve">The GDS is mostly written in </w:t>
+      </w:r>
+      <w:proofErr w:type="spellStart"/>
+      <w:r>
+        <w:t>Scala</w:t>
+      </w:r>
+      <w:proofErr w:type="spellEnd"/>
       <w:r>
         <w:t xml:space="preserve"> </w:t>
       </w:r>
@@ -6566,7 +7159,15 @@
         </w:sdtContent>
       </w:sdt>
       <w:r>
-        <w:t>. Scala was chosen because of several reasons:</w:t>
+        <w:t xml:space="preserve">. </w:t>
+      </w:r>
+      <w:proofErr w:type="spellStart"/>
+      <w:r>
+        <w:t>Scala</w:t>
+      </w:r>
+      <w:proofErr w:type="spellEnd"/>
+      <w:r>
+        <w:t xml:space="preserve"> was chosen because of several reasons:</w:t>
       </w:r>
     </w:p>
     <w:p>
@@ -6578,7 +7179,15 @@
         </w:numPr>
       </w:pPr>
       <w:r>
-        <w:t>Compiles to bytecode, runs on a standard JVM and transparently interoperates with Java.</w:t>
+        <w:t xml:space="preserve">Compiles to </w:t>
+      </w:r>
+      <w:proofErr w:type="spellStart"/>
+      <w:r>
+        <w:t>bytecode</w:t>
+      </w:r>
+      <w:proofErr w:type="spellEnd"/>
+      <w:r>
+        <w:t>, runs on a standard JVM and transparently interoperates with Java.</w:t>
       </w:r>
     </w:p>
     <w:p>
@@ -6624,21 +7233,21 @@
       <w:pPr>
         <w:pStyle w:val="Heading1"/>
       </w:pPr>
-      <w:bookmarkStart w:id="43" w:name="_Toc168453227"/>
+      <w:bookmarkStart w:id="53" w:name="_Toc168453227"/>
       <w:r>
         <w:t>Operational aspects</w:t>
       </w:r>
-      <w:bookmarkEnd w:id="43"/>
+      <w:bookmarkEnd w:id="53"/>
     </w:p>
     <w:p>
       <w:pPr>
         <w:pStyle w:val="Heading2"/>
       </w:pPr>
-      <w:bookmarkStart w:id="44" w:name="_Toc168453228"/>
+      <w:bookmarkStart w:id="54" w:name="_Toc168453228"/>
       <w:r>
         <w:t>Startup/Shutdown procedure</w:t>
       </w:r>
-      <w:bookmarkEnd w:id="44"/>
+      <w:bookmarkEnd w:id="54"/>
     </w:p>
     <w:p>
       <w:pPr>
@@ -6678,7 +7287,15 @@
         </w:sdtContent>
       </w:sdt>
       <w:r>
-        <w:t xml:space="preserve"> OSGi container, in the </w:t>
+        <w:t xml:space="preserve"> </w:t>
+      </w:r>
+      <w:proofErr w:type="spellStart"/>
+      <w:r>
+        <w:t>OSGi</w:t>
+      </w:r>
+      <w:proofErr w:type="spellEnd"/>
+      <w:r>
+        <w:t xml:space="preserve"> container, in the </w:t>
       </w:r>
       <w:r>
         <w:t>s</w:t>
@@ -6733,9 +7350,25 @@
       </w:r>
     </w:p>
     <w:p>
-      <w:bookmarkStart w:id="45" w:name="OLE_LINK5"/>
-      <w:r>
-        <w:t xml:space="preserve">The start.sh script will start Felix with the set of OSGi bundles required for the GDS operation. No other </w:t>
+      <w:bookmarkStart w:id="55" w:name="OLE_LINK5"/>
+      <w:r>
+        <w:t xml:space="preserve">The </w:t>
+      </w:r>
+      <w:proofErr w:type="spellStart"/>
+      <w:r>
+        <w:t>start.sh</w:t>
+      </w:r>
+      <w:proofErr w:type="spellEnd"/>
+      <w:r>
+        <w:t xml:space="preserve"> script will start Felix with the set of </w:t>
+      </w:r>
+      <w:proofErr w:type="spellStart"/>
+      <w:r>
+        <w:t>OSGi</w:t>
+      </w:r>
+      <w:proofErr w:type="spellEnd"/>
+      <w:r>
+        <w:t xml:space="preserve"> bundles required for the GDS operation. No other </w:t>
       </w:r>
       <w:r>
         <w:t>parameters</w:t>
@@ -6743,14 +7376,22 @@
       <w:r>
         <w:t xml:space="preserve"> are required at startup</w:t>
       </w:r>
-      <w:bookmarkEnd w:id="45"/>
+      <w:bookmarkEnd w:id="55"/>
       <w:r>
         <w:t>. The startup procedure takes a few seconds to assemble all the components and then it becomes ready to accept observation events.</w:t>
       </w:r>
     </w:p>
     <w:p>
       <w:r>
-        <w:t>The stop.sh script will request a graceful shutdown of Felix</w:t>
+        <w:t xml:space="preserve">The </w:t>
+      </w:r>
+      <w:proofErr w:type="spellStart"/>
+      <w:r>
+        <w:t>stop.sh</w:t>
+      </w:r>
+      <w:proofErr w:type="spellEnd"/>
+      <w:r>
+        <w:t xml:space="preserve"> script will request a graceful shutdown of Felix</w:t>
       </w:r>
       <w:r>
         <w:t>. Y</w:t>
@@ -6793,20 +7434,28 @@
       <w:pPr>
         <w:pStyle w:val="Heading2"/>
       </w:pPr>
-      <w:bookmarkStart w:id="46" w:name="_Ref168387716"/>
-      <w:bookmarkStart w:id="47" w:name="_Toc168453229"/>
+      <w:bookmarkStart w:id="56" w:name="_Ref168387716"/>
+      <w:bookmarkStart w:id="57" w:name="_Toc168453229"/>
       <w:r>
         <w:t>Logging</w:t>
       </w:r>
-      <w:bookmarkEnd w:id="46"/>
-      <w:bookmarkEnd w:id="47"/>
+      <w:bookmarkEnd w:id="56"/>
+      <w:bookmarkEnd w:id="57"/>
     </w:p>
     <w:p>
       <w:pPr>
         <w:pStyle w:val="NormalFirst"/>
       </w:pPr>
       <w:r>
-        <w:t xml:space="preserve">GDS uses the standard Java Util Logging API </w:t>
+        <w:t xml:space="preserve">GDS uses the standard Java </w:t>
+      </w:r>
+      <w:proofErr w:type="spellStart"/>
+      <w:r>
+        <w:t>Util</w:t>
+      </w:r>
+      <w:proofErr w:type="spellEnd"/>
+      <w:r>
+        <w:t xml:space="preserve"> Logging API </w:t>
       </w:r>
       <w:sdt>
         <w:sdtPr>
@@ -6848,7 +7497,15 @@
         <w:t xml:space="preserve">, etc. </w:t>
       </w:r>
       <w:r>
-        <w:t xml:space="preserve">To get a unified view of all the logging, the Pax-Logging </w:t>
+        <w:t xml:space="preserve">To get a unified view of all the logging, the </w:t>
+      </w:r>
+      <w:proofErr w:type="spellStart"/>
+      <w:r>
+        <w:t>Pax</w:t>
+      </w:r>
+      <w:proofErr w:type="spellEnd"/>
+      <w:r>
+        <w:t xml:space="preserve">-Logging </w:t>
       </w:r>
       <w:sdt>
         <w:sdtPr>
@@ -6881,12 +7538,20 @@
         </w:sdtContent>
       </w:sdt>
       <w:r>
-        <w:t xml:space="preserve"> OSGi service is used. This service converts all the </w:t>
+        <w:t xml:space="preserve"> </w:t>
+      </w:r>
+      <w:proofErr w:type="spellStart"/>
+      <w:r>
+        <w:t>OSGi</w:t>
+      </w:r>
+      <w:proofErr w:type="spellEnd"/>
+      <w:r>
+        <w:t xml:space="preserve"> service is used. This service converts all the </w:t>
       </w:r>
       <w:r>
         <w:t xml:space="preserve">log entries from any of the supported libraries and puts them in a single log. That log follows the Log4J </w:t>
       </w:r>
-      <w:bookmarkStart w:id="48" w:name="OLE_LINK6"/>
+      <w:bookmarkStart w:id="58" w:name="OLE_LINK6"/>
       <w:sdt>
         <w:sdtPr>
           <w:id w:val="11286173"/>
@@ -6920,7 +7585,7 @@
       <w:r>
         <w:t xml:space="preserve"> </w:t>
       </w:r>
-      <w:bookmarkEnd w:id="48"/>
+      <w:bookmarkEnd w:id="58"/>
       <w:r>
         <w:t xml:space="preserve">conventions </w:t>
       </w:r>
@@ -6986,7 +7651,13 @@
     </w:p>
     <w:p>
       <w:r>
-        <w:t>A user interface to the Log is being planned that will allow to look at the contents of the most recent log in the GDS console.</w:t>
+        <w:t>A user interface to the Log is being planned that will allow to look at the contents of the most recent log</w:t>
+      </w:r>
+      <w:r>
+        <w:t xml:space="preserve"> content</w:t>
+      </w:r>
+      <w:r>
+        <w:t xml:space="preserve"> in the GDS console.</w:t>
       </w:r>
     </w:p>
     <w:p/>
@@ -6994,18 +7665,26 @@
       <w:pPr>
         <w:pStyle w:val="Heading2"/>
       </w:pPr>
-      <w:bookmarkStart w:id="49" w:name="_Toc168453230"/>
+      <w:bookmarkStart w:id="59" w:name="_Toc168453230"/>
       <w:r>
         <w:t>Troubleshooting</w:t>
       </w:r>
-      <w:bookmarkEnd w:id="49"/>
+      <w:bookmarkEnd w:id="59"/>
     </w:p>
     <w:p>
       <w:pPr>
         <w:pStyle w:val="NormalFirst"/>
       </w:pPr>
       <w:r>
-        <w:t>Currently, the main troubleshooting tool is Logging (</w:t>
+        <w:t xml:space="preserve">Currently, the main troubleshooting tool is </w:t>
+      </w:r>
+      <w:proofErr w:type="gramStart"/>
+      <w:r>
+        <w:t>Logging</w:t>
+      </w:r>
+      <w:proofErr w:type="gramEnd"/>
+      <w:r>
+        <w:t xml:space="preserve"> (</w:t>
       </w:r>
       <w:r>
         <w:fldChar w:fldCharType="begin"/>
@@ -7026,7 +7705,15 @@
         <w:t>).</w:t>
       </w:r>
       <w:r>
-        <w:t xml:space="preserve"> There is also a heartbeat published via JMS, that Java clients can subscribe to. If necessary, this heartbeat can also be published via EPICS.</w:t>
+        <w:t xml:space="preserve"> There is also a heartbeat published via </w:t>
+      </w:r>
+      <w:proofErr w:type="gramStart"/>
+      <w:r>
+        <w:t>JMS, that</w:t>
+      </w:r>
+      <w:proofErr w:type="gramEnd"/>
+      <w:r>
+        <w:t xml:space="preserve"> Java clients can subscribe to. If necessary, this heartbeat can also be published via EPICS.</w:t>
       </w:r>
     </w:p>
     <w:p>
@@ -7087,9 +7774,9 @@
       </w:r>
     </w:p>
     <w:sectPr>
-      <w:headerReference w:type="default" r:id="rId37"/>
-      <w:footerReference w:type="default" r:id="rId38"/>
-      <w:footerReference w:type="first" r:id="rId39"/>
+      <w:headerReference w:type="default" r:id="rId42"/>
+      <w:footerReference w:type="default" r:id="rId43"/>
+      <w:footerReference w:type="first" r:id="rId44"/>
       <w:type w:val="continuous"/>
       <w:pgSz w:w="12240" w:h="15840" w:code="9"/>
       <w:pgMar w:top="720" w:right="1440" w:bottom="1584" w:left="1152" w:gutter="0"/>
@@ -7101,7 +7788,7 @@
       <w:cols w:space="708"/>
       <w:titlePg/>
       <w:docGrid w:linePitch="360"/>
-      <w:printerSettings r:id="rId40"/>
+      <w:printerSettings r:id="rId45"/>
     </w:sectPr>
   </w:body>
 </w:document>
@@ -7364,7 +8051,7 @@
           <w:b w:val="0"/>
           <w:noProof/>
         </w:rPr>
-        <w:t>12</w:t>
+        <w:t>16</w:t>
       </w:r>
     </w:fldSimple>
     <w:r>
@@ -7460,15 +8147,15 @@
         <w:t>0</w:t>
       </w:r>
     </w:fldSimple>
-    <w:bookmarkStart w:id="50" w:name="_Ref7425757"/>
-    <w:bookmarkStart w:id="51" w:name="_Toc478453722"/>
-    <w:bookmarkStart w:id="52" w:name="_Toc482440233"/>
-    <w:bookmarkStart w:id="53" w:name="_Ref522027700"/>
+    <w:bookmarkStart w:id="60" w:name="_Ref7425757"/>
+    <w:bookmarkStart w:id="61" w:name="_Toc478453722"/>
+    <w:bookmarkStart w:id="62" w:name="_Toc482440233"/>
+    <w:bookmarkStart w:id="63" w:name="_Ref522027700"/>
   </w:p>
-  <w:bookmarkEnd w:id="50"/>
-  <w:bookmarkEnd w:id="51"/>
-  <w:bookmarkEnd w:id="52"/>
-  <w:bookmarkEnd w:id="53"/>
+  <w:bookmarkEnd w:id="60"/>
+  <w:bookmarkEnd w:id="61"/>
+  <w:bookmarkEnd w:id="62"/>
+  <w:bookmarkEnd w:id="63"/>
 </w:ftr>
 </file>
 
@@ -8942,7 +9629,7 @@
   <w:abstractNum w:abstractNumId="12">
     <w:nsid w:val="4A636AE4"/>
     <w:multiLevelType w:val="hybridMultilevel"/>
-    <w:tmpl w:val="6FDCB8D8"/>
+    <w:tmpl w:val="96F6E3E4"/>
     <w:lvl w:ilvl="0" w:tplc="52ACEDEE">
       <w:start w:val="1"/>
       <w:numFmt w:val="bullet"/>
@@ -10106,6 +10793,7 @@
   </w:style>
   <w:style w:type="character" w:default="1" w:styleId="DefaultParagraphFont">
     <w:name w:val="Default Paragraph Font"/>
+    <w:semiHidden/>
     <w:unhideWhenUsed/>
   </w:style>
   <w:style w:type="table" w:default="1" w:styleId="TableNormal">
@@ -11187,321 +11875,4 @@
   </a:objectDefaults>
   <a:extraClrSchemeLst/>
 </a:theme>
-</file>
-
-<file path=customXml/item1.xml><?xml version="1.0" encoding="utf-8"?>
-<b:Sources xmlns:b="http://schemas.openxmlformats.org/officeDocument/2006/bibliography" xmlns="http://schemas.openxmlformats.org/officeDocument/2006/bibliography" SelectedStyle="\IEEE_Reference.XSL" StyleName="IEEE - Reference Order">
-  <b:Source>
-    <b:Tag>Kim</b:Tag>
-    <b:SourceType>Report</b:SourceType>
-    <b:Guid>{8C1CDBEC-3435-2144-99CF-8C61BE04B5E9}</b:Guid>
-    <b:LCID>2115</b:LCID>
-    <b:Author>
-      <b:Author>
-        <b:NameList>
-          <b:Person>
-            <b:Last>Gillies</b:Last>
-            <b:First>Kim</b:First>
-          </b:Person>
-        </b:NameList>
-      </b:Author>
-    </b:Author>
-    <b:Title>Guidelines for Designing Gemini Aspen Instrument Software</b:Title>
-    <b:Year>2004</b:Year>
-    <b:RefOrder>2</b:RefOrder>
-  </b:Source>
-  <b:Source>
-    <b:Tag>Kim1</b:Tag>
-    <b:SourceType>Report</b:SourceType>
-    <b:Guid>{7370D23C-BCBA-9446-889C-6E2693D62071}</b:Guid>
-    <b:LCID>2115</b:LCID>
-    <b:Author>
-      <b:Author>
-        <b:NameList>
-          <b:Person>
-            <b:Last>Gillies</b:Last>
-            <b:First>Kim</b:First>
-          </b:Person>
-          <b:Person>
-            <b:Last>Nunez</b:Last>
-            <b:First>Arturo</b:First>
-          </b:Person>
-        </b:NameList>
-      </b:Author>
-    </b:Author>
-    <b:Title>Aspen GIAPI Design and Use</b:Title>
-    <b:Year>2006</b:Year>
-    <b:RefOrder>1</b:RefOrder>
-  </b:Source>
-  <b:Source>
-    <b:Tag>FIT</b:Tag>
-    <b:SourceType>InternetSite</b:SourceType>
-    <b:Guid>{0A1DC341-BDE1-0E42-8D19-91D8CEED6969}</b:Guid>
-    <b:LCID>2115</b:LCID>
-    <b:InternetSiteTitle>FITS Standard Specification</b:InternetSiteTitle>
-    <b:URL>http://archive stsci.edu/fits/fits_standard/fits_standard.html</b:URL>
-    <b:RefOrder>5</b:RefOrder>
-  </b:Source>
-  <b:Source>
-    <b:Tag>Hil98</b:Tag>
-    <b:SourceType>Report</b:SourceType>
-    <b:Guid>{91E486B6-7AEB-5141-BF53-2B54AFDD84E5}</b:Guid>
-    <b:LCID>2115</b:LCID>
-    <b:Author>
-      <b:Author>
-        <b:NameList>
-          <b:Person>
-            <b:Last>Hill</b:Last>
-            <b:First>Norman</b:First>
-          </b:Person>
-          <b:Person>
-            <b:Last>Kotturi</b:Last>
-            <b:First>Dayle</b:First>
-          </b:Person>
-          <b:Person>
-            <b:Last>Gaudet</b:Last>
-            <b:First>Severin</b:First>
-          </b:Person>
-          <b:Person>
-            <b:Last>Cockayne</b:Last>
-            <b:First>Steve</b:First>
-          </b:Person>
-          <b:Person>
-            <b:Last>Dunn</b:Last>
-            <b:First>Jennifer</b:First>
-          </b:Person>
-        </b:NameList>
-      </b:Author>
-    </b:Author>
-    <b:Title>ICD 3.2 -- The DHS Interface</b:Title>
-    <b:Year>1998</b:Year>
-    <b:Institution>Gemini Observatory</b:Institution>
-    <b:RefOrder>7</b:RefOrder>
-  </b:Source>
-  <b:Source>
-    <b:Tag>Hil96</b:Tag>
-    <b:SourceType>Report</b:SourceType>
-    <b:Guid>{7E148938-3BA5-7640-8C37-E4289329D437}</b:Guid>
-    <b:LCID>2115</b:LCID>
-    <b:Author>
-      <b:Author>
-        <b:NameList>
-          <b:Person>
-            <b:Last>Hill</b:Last>
-            <b:First>Norman</b:First>
-          </b:Person>
-          <b:Person>
-            <b:Last>Gaudet</b:Last>
-            <b:First>Severin</b:First>
-          </b:Person>
-        </b:NameList>
-      </b:Author>
-    </b:Author>
-    <b:Title>ICD 3 -- Bulk Data Transfer</b:Title>
-    <b:Institution>Gemini Observatory</b:Institution>
-    <b:Year>1996</b:Year>
-    <b:RefOrder>8</b:RefOrder>
-  </b:Source>
-  <b:Source>
-    <b:Tag>Bea97</b:Tag>
-    <b:SourceType>Report</b:SourceType>
-    <b:Guid>{04210C4B-667B-114F-830F-B881FDFD7391}</b:Guid>
-    <b:LCID>2115</b:LCID>
-    <b:Author>
-      <b:Author>
-        <b:NameList>
-          <b:Person>
-            <b:Last>Beard</b:Last>
-            <b:First>Steven</b:First>
-          </b:Person>
-        </b:NameList>
-      </b:Author>
-    </b:Author>
-    <b:Title>ICD 1.9/3.2 Science Instrument to Data Handling System</b:Title>
-    <b:Year>1997</b:Year>
-    <b:RefOrder>9</b:RefOrder>
-  </b:Source>
-  <b:Source>
-    <b:Tag>XML</b:Tag>
-    <b:SourceType>InternetSite</b:SourceType>
-    <b:Guid>{4DA8155C-0159-B94A-8453-A777289CC96B}</b:Guid>
-    <b:LCID>2115</b:LCID>
-    <b:InternetSiteTitle>XML-RPC Home Page</b:InternetSiteTitle>
-    <b:URL>http://www.xmlrpc.com</b:URL>
-    <b:RefOrder>6</b:RefOrder>
-  </b:Source>
-  <b:Source>
-    <b:Tag>OSG</b:Tag>
-    <b:SourceType>InternetSite</b:SourceType>
-    <b:Guid>{15860894-DF1B-784E-8697-8D1DB7C89A77}</b:Guid>
-    <b:LCID>2115</b:LCID>
-    <b:InternetSiteTitle>OSGi Alliance</b:InternetSiteTitle>
-    <b:URL>http://www.osgi.org</b:URL>
-    <b:RefOrder>12</b:RefOrder>
-  </b:Source>
-  <b:Source>
-    <b:Tag>Exp</b:Tag>
-    <b:SourceType>InternetSite</b:SourceType>
-    <b:Guid>{AB4FF1D9-3986-A040-91D1-FE88864D9F9C}</b:Guid>
-    <b:LCID>2115</b:LCID>
-    <b:InternetSiteTitle>Experimental Physics and Industrial Control System</b:InternetSiteTitle>
-    <b:URL>http://www.aps.anl.gov/epics/</b:URL>
-    <b:RefOrder>10</b:RefOrder>
-  </b:Source>
-  <b:Source>
-    <b:Tag>Jav</b:Tag>
-    <b:SourceType>InternetSite</b:SourceType>
-    <b:Guid>{E559AF3C-4E34-9E48-A10E-4E3E52DF8535}</b:Guid>
-    <b:LCID>2115</b:LCID>
-    <b:InternetSiteTitle>Java Message Service</b:InternetSiteTitle>
-    <b:URL>http://en.wikipedia.org/wiki/Java_Message_Service</b:URL>
-    <b:RefOrder>11</b:RefOrder>
-  </b:Source>
-  <b:Source>
-    <b:Tag>Jin</b:Tag>
-    <b:SourceType>InternetSite</b:SourceType>
-    <b:Guid>{CE97BA2F-F3C2-8442-910C-3EFC995FDEA2}</b:Guid>
-    <b:LCID>2115</b:LCID>
-    <b:InternetSiteTitle>Jini.org</b:InternetSiteTitle>
-    <b:URL>http://www.jini.org</b:URL>
-    <b:RefOrder>13</b:RefOrder>
-  </b:Source>
-  <b:Source>
-    <b:Tag>The</b:Tag>
-    <b:SourceType>InternetSite</b:SourceType>
-    <b:Guid>{AAAA90E3-2316-DD4B-A01C-DA2A7EC03313}</b:Guid>
-    <b:LCID>2115</b:LCID>
-    <b:InternetSiteTitle>The Scala Programming Language</b:InternetSiteTitle>
-    <b:URL>http://www.scala-lang.org/</b:URL>
-    <b:RefOrder>14</b:RefOrder>
-  </b:Source>
-  <b:Source xmlns:b="http://schemas.openxmlformats.org/officeDocument/2006/bibliography">
-    <b:Tag>Apa11</b:Tag>
-    <b:SourceType>InternetSite</b:SourceType>
-    <b:Guid>{354ACD88-6C37-9F49-A13B-D4E3E5F5A65B}</b:Guid>
-    <b:LCID>2115</b:LCID>
-    <b:Author>
-      <b:Author>
-        <b:NameList>
-          <b:Person>
-            <b:Last>Foundation</b:Last>
-            <b:First>Apache</b:First>
-          </b:Person>
-        </b:NameList>
-      </b:Author>
-    </b:Author>
-    <b:Year>2011</b:Year>
-    <b:InternetSiteTitle>Apache Felix</b:InternetSiteTitle>
-    <b:URL>http://felix.apache.org/site/index.html</b:URL>
-    <b:RefOrder>15</b:RefOrder>
-  </b:Source>
-  <b:Source>
-    <b:Tag>Jav1</b:Tag>
-    <b:SourceType>InternetSite</b:SourceType>
-    <b:Guid>{99034603-25BA-C84A-BB4F-46A37551B2DD}</b:Guid>
-    <b:LCID>2115</b:LCID>
-    <b:InternetSiteTitle>Java Logging Overview</b:InternetSiteTitle>
-    <b:URL>http://download.oracle.com/javase/1.4.2/docs/guide/util/logging/overview.html</b:URL>
-    <b:RefOrder>16</b:RefOrder>
-  </b:Source>
-  <b:Source>
-    <b:Tag>Apa</b:Tag>
-    <b:SourceType>InternetSite</b:SourceType>
-    <b:Guid>{00C3BF09-BE9D-664A-887A-1400F3D60F83}</b:Guid>
-    <b:LCID>2115</b:LCID>
-    <b:InternetSiteTitle>Apache Log4J</b:InternetSiteTitle>
-    <b:URL>http://logging.apache.org/log4j/1.2/index.html</b:URL>
-    <b:RefOrder>18</b:RefOrder>
-  </b:Source>
-  <b:Source>
-    <b:Tag>Pax11</b:Tag>
-    <b:SourceType>InternetSite</b:SourceType>
-    <b:Guid>{A735C22B-6436-034B-9B12-042469BDD6E0}</b:Guid>
-    <b:LCID>2115</b:LCID>
-    <b:InternetSiteTitle>Pax-Logging</b:InternetSiteTitle>
-    <b:URL>http://wiki.ops4j.org/display/paxlogging/Pax+Logging</b:URL>
-    <b:RefOrder>17</b:RefOrder>
-  </b:Source>
-  <b:Source>
-    <b:Tag>Núñ051</b:Tag>
-    <b:SourceType>Report</b:SourceType>
-    <b:Guid>{C08667EE-928E-D647-ABE2-9B5C32901117}</b:Guid>
-    <b:LCID>2115</b:LCID>
-    <b:Author>
-      <b:Author>
-        <b:NameList>
-          <b:Person>
-            <b:Last>Núñez</b:Last>
-            <b:First>Arturo</b:First>
-          </b:Person>
-        </b:NameList>
-      </b:Author>
-    </b:Author>
-    <b:Title>GIAPI/OCS Plan</b:Title>
-    <b:Institution>Gemini Observatory</b:Institution>
-    <b:Year>2005</b:Year>
-    <b:RefOrder>19</b:RefOrder>
-  </b:Source>
-  <b:Source>
-    <b:Tag>Núñ08</b:Tag>
-    <b:SourceType>Report</b:SourceType>
-    <b:Guid>{6B6389ED-2F87-6743-B3FE-134920B85F82}</b:Guid>
-    <b:LCID>2115</b:LCID>
-    <b:Author>
-      <b:Author>
-        <b:NameList>
-          <b:Person>
-            <b:Last>Núñez</b:Last>
-            <b:First>Arturo</b:First>
-          </b:Person>
-          <b:Person>
-            <b:Last>Gillies</b:Last>
-            <b:First>Kim</b:First>
-          </b:Person>
-        </b:NameList>
-      </b:Author>
-    </b:Author>
-    <b:Title>ICD50: GIAPI C++ Language Glue API</b:Title>
-    <b:Institution>Gemini Observatory</b:Institution>
-    <b:Year>2008</b:Year>
-    <b:RefOrder>3</b:RefOrder>
-  </b:Source>
-  <b:Source>
-    <b:Tag>Bar11</b:Tag>
-    <b:SourceType>Report</b:SourceType>
-    <b:Guid>{9EC5680C-4339-754A-852F-DA13001CCD5D}</b:Guid>
-    <b:LCID>2115</b:LCID>
-    <b:Author>
-      <b:Author>
-        <b:NameList>
-          <b:Person>
-            <b:Last>Barriga</b:Last>
-            <b:First>Nicolas</b:First>
-            <b:Middle>A.</b:Middle>
-          </b:Person>
-          <b:Person>
-            <b:Last>Quiroz</b:Last>
-            <b:First>Carlos</b:First>
-          </b:Person>
-          <b:Person>
-            <b:Last>Núñez</b:Last>
-            <b:First>Arturo</b:First>
-          </b:Person>
-        </b:NameList>
-      </b:Author>
-    </b:Author>
-    <b:Title>ICDXX: GDS to Gemini ICD</b:Title>
-    <b:Institution>Gemini Observatory</b:Institution>
-    <b:Year>2011</b:Year>
-    <b:RefOrder>4</b:RefOrder>
-  </b:Source>
-</b:Sources>
-</file>
-
-<file path=customXml/itemProps1.xml><?xml version="1.0" encoding="utf-8"?>
-<ds:datastoreItem xmlns:ds="http://schemas.openxmlformats.org/officeDocument/2006/customXml" ds:itemID="{8CFD4020-0BB1-AC44-95E3-EFC7F357A668}">
-  <ds:schemaRefs>
-    <ds:schemaRef ds:uri="http://schemas.openxmlformats.org/officeDocument/2006/bibliography"/>
-  </ds:schemaRefs>
-</ds:datastoreItem>
 </file>
</xml_diff>